<commit_message>
membuat fungsi untuk menghapus point pada teks
</commit_message>
<xml_diff>
--- a/formating-docx/doc/My Document.docx
+++ b/formating-docx/doc/My Document.docx
@@ -4,41 +4,22 @@
   <w:body>
     <w:p>
       <w:pPr>
-        <w:spacing w:line="360"/>
-        <w:ind w:left="0" w:hanging="0" w:firstLine="0"/>
-        <w:jc w:val="center"/>
-      </w:pPr>
-      <w:r>
-        <w:rPr>
-          <w:b/>
-          <w:bCs/>
-          <w:color w:val="000000"/>
-          <w:sz w:val="24"/>
-          <w:szCs w:val="24"/>
-          <w:caps/>
-          <w:rFonts w:ascii="Times New Roman" w:cs="Times New Roman" w:eastAsia="Times New Roman" w:hAnsi="Times New Roman"/>
-        </w:rPr>
-        <w:t xml:space="preserve">alksjdh aksda</w:t>
-      </w:r>
-    </w:p>
-    <w:p>
-      <w:pPr>
-        <w:pStyle w:val="normal"/>
-        <w:numPr>
-          <w:ilvl w:val="1"/>
+        <w:pStyle w:val="bold"/>
+        <w:numPr>
+          <w:ilvl w:val="0"/>
           <w:numId w:val="7"/>
         </w:numPr>
         <w:spacing w:line="360"/>
-        <w:ind w:left="680" w:hanging="283" w:firstLine="283"/>
-      </w:pPr>
-      <w:r>
-        <w:t xml:space="preserve">asdalkshdasd</w:t>
-      </w:r>
-    </w:p>
-    <w:p>
-      <w:pPr>
-        <w:spacing w:line="360"/>
-        <w:ind w:left="680" w:firstLine="680"/>
+        <w:ind w:left="56" w:hanging="340" w:firstLine="0"/>
+      </w:pPr>
+      <w:r>
+        <w:t xml:space="preserve">A. Latar Belakang </w:t>
+      </w:r>
+    </w:p>
+    <w:p>
+      <w:pPr>
+        <w:spacing w:line="360"/>
+        <w:ind w:left="56" w:firstLine="680"/>
         <w:jc w:val="both"/>
       </w:pPr>
       <w:r>
@@ -48,7 +29,77 @@
           <w:szCs w:val="24"/>
           <w:rFonts w:ascii="Times New Roman" w:cs="Times New Roman" w:eastAsia="Times New Roman" w:hAnsi="Times New Roman"/>
         </w:rPr>
-        <w:t xml:space="preserve">a sdjkfh skdfjh skdjfh sdkjdf hsdjkf ksdhfkjsd fhsdjf skjd fshd fhskldjf sldkf ssdfsdfh sdhf</w:t>
+        <w:t xml:space="preserve">Shalat merupakan salah satu dari rukun Islam. Bahkan shalat  merupakan tiangnya agama, artinya barangsiapa yang mendirikan shalat maka  telah mendirikan agama Islam dan barangsiapa yang meninggalkan shalat  maka telah merobohkan agama Islam. Shalat merupakan salah satu komponen  utama dalam Islam. </w:t>
+      </w:r>
+    </w:p>
+    <w:p>
+      <w:pPr>
+        <w:pStyle w:val="bold"/>
+        <w:numPr>
+          <w:ilvl w:val="0"/>
+          <w:numId w:val="7"/>
+        </w:numPr>
+        <w:spacing w:line="360"/>
+        <w:ind w:left="56" w:hanging="340" w:firstLine="0"/>
+      </w:pPr>
+      <w:r>
+        <w:t xml:space="preserve">B. Rumusan Masalah </w:t>
+      </w:r>
+    </w:p>
+    <w:p>
+      <w:pPr>
+        <w:pStyle w:val="normal"/>
+        <w:numPr>
+          <w:ilvl w:val="1"/>
+          <w:numId w:val="8"/>
+        </w:numPr>
+        <w:spacing w:line="360"/>
+        <w:ind w:left="56" w:hanging="283" w:firstLine="283"/>
+      </w:pPr>
+      <w:r>
+        <w:t xml:space="preserve">1. Bagaimana pelaksanaan shalat sunnah Rawatib? </w:t>
+      </w:r>
+    </w:p>
+    <w:p>
+      <w:pPr>
+        <w:pStyle w:val="normal"/>
+        <w:numPr>
+          <w:ilvl w:val="2"/>
+          <w:numId w:val="9"/>
+        </w:numPr>
+        <w:spacing w:line="360"/>
+        <w:ind w:left="56" w:hanging="283" w:firstLine="283"/>
+      </w:pPr>
+      <w:r>
+        <w:t xml:space="preserve">a. Dua Raka‟at Qabliyah (sebelum) Shubuh Shalat Sunnah Rawatib yang paling ditekankan adalah shalat Sunnah 2 raka‟at Qabliyah Shubuh.  Shalat Sunnah Qabliyah Shubuh Dikenal juga dengan sebutan Shalat  Sunnah Fajar. Diriwayatkan dari Aisyah i dari Nabi a, beliau bersabda; </w:t>
+      </w:r>
+    </w:p>
+    <w:p>
+      <w:pPr>
+        <w:pStyle w:val="normal"/>
+        <w:numPr>
+          <w:ilvl w:val="1"/>
+          <w:numId w:val="8"/>
+        </w:numPr>
+        <w:spacing w:line="360"/>
+        <w:ind w:left="56" w:hanging="283" w:firstLine="283"/>
+      </w:pPr>
+      <w:r>
+        <w:t xml:space="preserve">2. Bagaimana pelaksanaan shalat sunnah Tahajjud? </w:t>
+      </w:r>
+    </w:p>
+    <w:p>
+      <w:pPr>
+        <w:pStyle w:val="normal"/>
+        <w:numPr>
+          <w:ilvl w:val="1"/>
+          <w:numId w:val="8"/>
+        </w:numPr>
+        <w:spacing w:line="360"/>
+        <w:ind w:left="56" w:hanging="283" w:firstLine="283"/>
+      </w:pPr>
+      <w:r>
+        <w:t xml:space="preserve">3. Bagaimana pelaksanaan shalat sunnah Witir? </w:t>
       </w:r>
     </w:p>
     <w:sectPr>
@@ -240,7 +291,19 @@
     </w:lvlOverride>
   </w:num>
   <w:num w:numId="7">
+    <w:abstractNumId w:val="2"/>
+    <w:lvlOverride w:ilvl="0">
+      <w:startOverride w:val="1"/>
+    </w:lvlOverride>
+  </w:num>
+  <w:num w:numId="8">
     <w:abstractNumId w:val="3"/>
+    <w:lvlOverride w:ilvl="0">
+      <w:startOverride w:val="1"/>
+    </w:lvlOverride>
+  </w:num>
+  <w:num w:numId="9">
+    <w:abstractNumId w:val="4"/>
     <w:lvlOverride w:ilvl="0">
       <w:startOverride w:val="1"/>
     </w:lvlOverride>

</xml_diff>

<commit_message>
bug berhasil di perbaiki dan insyallah semua sudah aman untuk di jalankan, tinggal membuat indentasi pada teks
</commit_message>
<xml_diff>
--- a/formating-docx/doc/My Document.docx
+++ b/formating-docx/doc/My Document.docx
@@ -2,21 +2,6 @@
 <file path=word/document.xml><?xml version="1.0" encoding="utf-8"?>
 <w:document xmlns:wpc="http://schemas.microsoft.com/office/word/2010/wordprocessingCanvas" xmlns:mc="http://schemas.openxmlformats.org/markup-compatibility/2006" xmlns:o="urn:schemas-microsoft-com:office:office" xmlns:r="http://schemas.openxmlformats.org/officeDocument/2006/relationships" xmlns:m="http://schemas.openxmlformats.org/officeDocument/2006/math" xmlns:v="urn:schemas-microsoft-com:vml" xmlns:wp14="http://schemas.microsoft.com/office/word/2010/wordprocessingDrawing" xmlns:wp="http://schemas.openxmlformats.org/drawingml/2006/wordprocessingDrawing" xmlns:w10="urn:schemas-microsoft-com:office:word" xmlns:w="http://schemas.openxmlformats.org/wordprocessingml/2006/main" xmlns:w14="http://schemas.microsoft.com/office/word/2010/wordml" xmlns:w15="http://schemas.microsoft.com/office/word/2012/wordml" xmlns:wpg="http://schemas.microsoft.com/office/word/2010/wordprocessingGroup" xmlns:wpi="http://schemas.microsoft.com/office/word/2010/wordprocessingInk" xmlns:wne="http://schemas.microsoft.com/office/word/2006/wordml" xmlns:wps="http://schemas.microsoft.com/office/word/2010/wordprocessingShape" xmlns:cx="http://schemas.microsoft.com/office/drawing/2014/chartex" xmlns:cx1="http://schemas.microsoft.com/office/drawing/2015/9/8/chartex" xmlns:cx2="http://schemas.microsoft.com/office/drawing/2015/10/21/chartex" xmlns:cx3="http://schemas.microsoft.com/office/drawing/2016/5/9/chartex" xmlns:cx4="http://schemas.microsoft.com/office/drawing/2016/5/10/chartex" xmlns:cx5="http://schemas.microsoft.com/office/drawing/2016/5/11/chartex" xmlns:cx6="http://schemas.microsoft.com/office/drawing/2016/5/12/chartex" xmlns:cx7="http://schemas.microsoft.com/office/drawing/2016/5/13/chartex" xmlns:cx8="http://schemas.microsoft.com/office/drawing/2016/5/14/chartex" xmlns:aink="http://schemas.microsoft.com/office/drawing/2016/ink" xmlns:am3d="http://schemas.microsoft.com/office/drawing/2017/model3d" xmlns:w16cex="http://schemas.microsoft.com/office/word/2018/wordml/cex" xmlns:w16cid="http://schemas.microsoft.com/office/word/2016/wordml/cid" xmlns:w16="http://schemas.microsoft.com/office/word/2018/wordml" xmlns:w16sdtdh="http://schemas.microsoft.com/office/word/2020/wordml/sdtdatahash" xmlns:w16se="http://schemas.microsoft.com/office/word/2015/wordml/symex" mc:Ignorable="w14 w15 wp14">
   <w:body>
-    <w:p>
-      <w:pPr>
-        <w:pStyle w:val="bold"/>
-        <w:numPr>
-          <w:ilvl w:val="0"/>
-          <w:numId w:val="7"/>
-        </w:numPr>
-        <w:spacing w:line="360"/>
-        <w:ind w:left="56" w:hanging="340" w:firstLine="0"/>
-        <w:jc w:val="both"/>
-      </w:pPr>
-      <w:r>
-        <w:t xml:space="preserve">Latar Belakang</w:t>
-      </w:r>
-    </w:p>
     <w:p>
       <w:pPr>
         <w:spacing w:line="360"/>
@@ -35,16 +20,61 @@
     </w:p>
     <w:p>
       <w:pPr>
+        <w:spacing w:line="360"/>
+        <w:ind w:left="56" w:firstLine="680"/>
+        <w:jc w:val="both"/>
+      </w:pPr>
+      <w:r>
+        <w:rPr>
+          <w:color w:val="000000"/>
+          <w:sz w:val="24"/>
+          <w:szCs w:val="24"/>
+          <w:rFonts w:ascii="Times New Roman" w:cs="Times New Roman" w:eastAsia="Times New Roman" w:hAnsi="Times New Roman"/>
+        </w:rPr>
+        <w:t xml:space="preserve">Shalat merupakan salah satu dari rukun Islam. Bahkan shalat merupakan tiangnya agama, artinya barangsiapa yang mendirikan shalat maka telah mendirikan agama Islam dan barangsiapa yang meninggalkan shalat maka telah merobohkan agama Islam. Shalat merupakan salah satu komponen utama dalam Islam.</w:t>
+      </w:r>
+    </w:p>
+    <w:p>
+      <w:pPr>
         <w:pStyle w:val="bold"/>
         <w:numPr>
           <w:ilvl w:val="0"/>
-          <w:numId w:val="7"/>
+          <w:numId w:val="16"/>
         </w:numPr>
         <w:spacing w:line="360"/>
         <w:ind w:left="56" w:hanging="340" w:firstLine="0"/>
+      </w:pPr>
+      <w:r>
+        <w:t xml:space="preserve">Latar Belakang</w:t>
+      </w:r>
+    </w:p>
+    <w:p>
+      <w:pPr>
+        <w:spacing w:line="360"/>
+        <w:ind w:left="56" w:firstLine="680"/>
         <w:jc w:val="both"/>
       </w:pPr>
       <w:r>
+        <w:rPr>
+          <w:color w:val="000000"/>
+          <w:sz w:val="24"/>
+          <w:szCs w:val="24"/>
+          <w:rFonts w:ascii="Times New Roman" w:cs="Times New Roman" w:eastAsia="Times New Roman" w:hAnsi="Times New Roman"/>
+        </w:rPr>
+        <w:t xml:space="preserve">Shalat merupakan salah satu dari rukun Islam. Bahkan shalat merupakan tiangnya agama, artinya barangsiapa yang mendirikan shalat maka telah mendirikan agama Islam dan barangsiapa yang meninggalkan shalat maka telah merobohkan agama Islam. Shalat merupakan salah satu komponen utama dalam Islam.</w:t>
+      </w:r>
+    </w:p>
+    <w:p>
+      <w:pPr>
+        <w:pStyle w:val="bold"/>
+        <w:numPr>
+          <w:ilvl w:val="0"/>
+          <w:numId w:val="16"/>
+        </w:numPr>
+        <w:spacing w:line="360"/>
+        <w:ind w:left="56" w:hanging="340" w:firstLine="0"/>
+      </w:pPr>
+      <w:r>
         <w:t xml:space="preserve">Rumusan Masalah</w:t>
       </w:r>
     </w:p>
@@ -53,11 +83,10 @@
         <w:pStyle w:val="normal"/>
         <w:numPr>
           <w:ilvl w:val="1"/>
-          <w:numId w:val="8"/>
+          <w:numId w:val="17"/>
         </w:numPr>
         <w:spacing w:line="360"/>
         <w:ind w:left="56" w:hanging="283" w:firstLine="283"/>
-        <w:jc w:val="both"/>
       </w:pPr>
       <w:r>
         <w:t xml:space="preserve">Bagaimana pelaksanaan shalat sunnah Rawatib?</w:t>
@@ -68,11 +97,10 @@
         <w:pStyle w:val="normal"/>
         <w:numPr>
           <w:ilvl w:val="2"/>
-          <w:numId w:val="9"/>
+          <w:numId w:val="18"/>
         </w:numPr>
         <w:spacing w:line="360"/>
         <w:ind w:left="56" w:hanging="283" w:firstLine="283"/>
-        <w:jc w:val="both"/>
       </w:pPr>
       <w:r>
         <w:t xml:space="preserve">Dua Raka‟at Qabliyah (sebelum) Shubuh Shalat Sunnah Rawatib yangpaling ditekankan adalah shalat Sunnah 2 raka‟at Qabliyah Shubuh. Shalat Sunnah Qabliyah Shubuh Dikenal juga dengan sebutan Shalat Sunnah Fajar. Diriwayatkan dari Aisyah i dari Nabi a, beliau bersabda;</w:t>
@@ -82,12 +110,39 @@
       <w:pPr>
         <w:pStyle w:val="normal"/>
         <w:numPr>
+          <w:ilvl w:val="2"/>
+          <w:numId w:val="18"/>
+        </w:numPr>
+        <w:spacing w:line="360"/>
+        <w:ind w:left="56" w:hanging="283" w:firstLine="283"/>
+      </w:pPr>
+      <w:r>
+        <w:t xml:space="preserve">Dua Raka‟at Qabliyah (sebelum) Shubuh Shalat Sunnah Rawatib yangpaling ditekankan adalah shalat Sunnah 2 raka‟at Qabliyah Shubuh. Shalat Sunnah Qabliyah Shubuh Dikenal juga dengan sebutan Shalat Sunnah Fajar. Diriwayatkan dari Aisyah i dari Nabi a, beliau bersabda;</w:t>
+      </w:r>
+    </w:p>
+    <w:p>
+      <w:pPr>
+        <w:pStyle w:val="normal"/>
+        <w:numPr>
+          <w:ilvl w:val="2"/>
+          <w:numId w:val="18"/>
+        </w:numPr>
+        <w:spacing w:line="360"/>
+        <w:ind w:left="56" w:hanging="283" w:firstLine="283"/>
+      </w:pPr>
+      <w:r>
+        <w:t xml:space="preserve">Dua Raka‟at Qabliyah (sebelum) Shubuh Shalat Sunnah Rawatib yangpaling ditekankan adalah shalat Sunnah 2 raka‟at Qabliyah Shubuh. Shalat Sunnah Qabliyah Shubuh Dikenal juga dengan sebutan Shalat Sunnah Fajar. Diriwayatkan dari Aisyah i dari Nabi a, beliau bersabda;</w:t>
+      </w:r>
+    </w:p>
+    <w:p>
+      <w:pPr>
+        <w:pStyle w:val="normal"/>
+        <w:numPr>
           <w:ilvl w:val="1"/>
-          <w:numId w:val="8"/>
+          <w:numId w:val="17"/>
         </w:numPr>
         <w:spacing w:line="360"/>
         <w:ind w:left="56" w:hanging="283" w:firstLine="283"/>
-        <w:jc w:val="both"/>
       </w:pPr>
       <w:r>
         <w:t xml:space="preserve">Bagaimana pelaksanaan shalat sunnah Tahajjud?</w:t>
@@ -98,11 +153,10 @@
         <w:pStyle w:val="normal"/>
         <w:numPr>
           <w:ilvl w:val="1"/>
-          <w:numId w:val="8"/>
+          <w:numId w:val="17"/>
         </w:numPr>
         <w:spacing w:line="360"/>
         <w:ind w:left="56" w:hanging="283" w:firstLine="283"/>
-        <w:jc w:val="both"/>
       </w:pPr>
       <w:r>
         <w:t xml:space="preserve">Bagaimana pelaksanaan shalat sunnah Witir?</w:t>
@@ -161,7 +215,7 @@
 
 <file path=word/numbering.xml><?xml version="1.0" encoding="utf-8"?>
 <w:numbering xmlns:wpc="http://schemas.microsoft.com/office/word/2010/wordprocessingCanvas" xmlns:mc="http://schemas.openxmlformats.org/markup-compatibility/2006" xmlns:o="urn:schemas-microsoft-com:office:office" xmlns:r="http://schemas.openxmlformats.org/officeDocument/2006/relationships" xmlns:m="http://schemas.openxmlformats.org/officeDocument/2006/math" xmlns:v="urn:schemas-microsoft-com:vml" xmlns:wp14="http://schemas.microsoft.com/office/word/2010/wordprocessingDrawing" xmlns:wp="http://schemas.openxmlformats.org/drawingml/2006/wordprocessingDrawing" xmlns:w10="urn:schemas-microsoft-com:office:word" xmlns:w="http://schemas.openxmlformats.org/wordprocessingml/2006/main" xmlns:w14="http://schemas.microsoft.com/office/word/2010/wordml" xmlns:w15="http://schemas.microsoft.com/office/word/2012/wordml" xmlns:wpg="http://schemas.microsoft.com/office/word/2010/wordprocessingGroup" xmlns:wpi="http://schemas.microsoft.com/office/word/2010/wordprocessingInk" xmlns:wne="http://schemas.microsoft.com/office/word/2006/wordml" xmlns:wps="http://schemas.microsoft.com/office/word/2010/wordprocessingShape" mc:Ignorable="w14 w15 wp14">
-  <w:abstractNum w:abstractNumId="1" w15:restartNumberingAfterBreak="0">
+  <w:abstractNum w:abstractNumId="10" w15:restartNumberingAfterBreak="0">
     <w:multiLevelType w:val="hybridMultilevel"/>
     <w:lvl w:ilvl="0" w15:tentative="1">
       <w:start w:val="1"/>
@@ -245,7 +299,7 @@
       </w:pPr>
     </w:lvl>
   </w:abstractNum>
-  <w:abstractNum w:abstractNumId="2" w15:restartNumberingAfterBreak="0">
+  <w:abstractNum w:abstractNumId="11" w15:restartNumberingAfterBreak="0">
     <w:multiLevelType w:val="hybridMultilevel"/>
     <w:lvl w:ilvl="0" w15:tentative="1">
       <w:start w:val="1"/>
@@ -254,7 +308,7 @@
       <w:lvlJc w:val="left"/>
     </w:lvl>
   </w:abstractNum>
-  <w:abstractNum w:abstractNumId="3" w15:restartNumberingAfterBreak="0">
+  <w:abstractNum w:abstractNumId="12" w15:restartNumberingAfterBreak="0">
     <w:multiLevelType w:val="hybridMultilevel"/>
     <w:lvl w:ilvl="1" w15:tentative="1">
       <w:start w:val="1"/>
@@ -263,7 +317,7 @@
       <w:lvlJc w:val="left"/>
     </w:lvl>
   </w:abstractNum>
-  <w:abstractNum w:abstractNumId="4" w15:restartNumberingAfterBreak="0">
+  <w:abstractNum w:abstractNumId="13" w15:restartNumberingAfterBreak="0">
     <w:multiLevelType w:val="hybridMultilevel"/>
     <w:lvl w:ilvl="2" w15:tentative="1">
       <w:start w:val="1"/>
@@ -272,7 +326,7 @@
       <w:lvlJc w:val="left"/>
     </w:lvl>
   </w:abstractNum>
-  <w:abstractNum w:abstractNumId="5" w15:restartNumberingAfterBreak="0">
+  <w:abstractNum w:abstractNumId="14" w15:restartNumberingAfterBreak="0">
     <w:multiLevelType w:val="hybridMultilevel"/>
     <w:lvl w:ilvl="3" w15:tentative="1">
       <w:start w:val="1"/>
@@ -281,7 +335,7 @@
       <w:lvlJc w:val="left"/>
     </w:lvl>
   </w:abstractNum>
-  <w:abstractNum w:abstractNumId="6" w15:restartNumberingAfterBreak="0">
+  <w:abstractNum w:abstractNumId="15" w15:restartNumberingAfterBreak="0">
     <w:multiLevelType w:val="hybridMultilevel"/>
     <w:lvl w:ilvl="4" w15:tentative="1">
       <w:start w:val="1"/>
@@ -291,25 +345,25 @@
     </w:lvl>
   </w:abstractNum>
   <w:num w:numId="1">
-    <w:abstractNumId w:val="1"/>
+    <w:abstractNumId w:val="10"/>
     <w:lvlOverride w:ilvl="0">
       <w:startOverride w:val="1"/>
     </w:lvlOverride>
   </w:num>
-  <w:num w:numId="7">
-    <w:abstractNumId w:val="2"/>
+  <w:num w:numId="16">
+    <w:abstractNumId w:val="11"/>
     <w:lvlOverride w:ilvl="0">
       <w:startOverride w:val="1"/>
     </w:lvlOverride>
   </w:num>
-  <w:num w:numId="8">
-    <w:abstractNumId w:val="3"/>
+  <w:num w:numId="17">
+    <w:abstractNumId w:val="12"/>
     <w:lvlOverride w:ilvl="0">
       <w:startOverride w:val="1"/>
     </w:lvlOverride>
   </w:num>
-  <w:num w:numId="9">
-    <w:abstractNumId w:val="4"/>
+  <w:num w:numId="18">
+    <w:abstractNumId w:val="13"/>
     <w:lvlOverride w:ilvl="0">
       <w:startOverride w:val="1"/>
     </w:lvlOverride>

</xml_diff>

<commit_message>
pemberian indent pada point telah selesai tinggal membuat pemberian indent otomatis pada teks
</commit_message>
<xml_diff>
--- a/formating-docx/doc/My Document.docx
+++ b/formating-docx/doc/My Document.docx
@@ -5,7 +5,7 @@
     <w:p>
       <w:pPr>
         <w:spacing w:line="360"/>
-        <w:ind w:left="56" w:firstLine="680"/>
+        <w:ind w:left="11" w:firstLine="555"/>
         <w:jc w:val="both"/>
       </w:pPr>
       <w:r>
@@ -21,7 +21,7 @@
     <w:p>
       <w:pPr>
         <w:spacing w:line="360"/>
-        <w:ind w:left="56" w:firstLine="680"/>
+        <w:ind w:left="11" w:firstLine="555"/>
         <w:jc w:val="both"/>
       </w:pPr>
       <w:r>
@@ -39,10 +39,11 @@
         <w:pStyle w:val="bold"/>
         <w:numPr>
           <w:ilvl w:val="0"/>
-          <w:numId w:val="16"/>
-        </w:numPr>
-        <w:spacing w:line="360"/>
-        <w:ind w:left="56" w:hanging="340" w:firstLine="0"/>
+          <w:numId w:val="7"/>
+        </w:numPr>
+        <w:spacing w:line="360"/>
+        <w:ind w:left="283" w:hanging="272" w:firstLine="0"/>
+        <w:jc w:val="both"/>
       </w:pPr>
       <w:r>
         <w:t xml:space="preserve">Latar Belakang</w:t>
@@ -51,7 +52,7 @@
     <w:p>
       <w:pPr>
         <w:spacing w:line="360"/>
-        <w:ind w:left="56" w:firstLine="680"/>
+        <w:ind w:left="56" w:firstLine="555"/>
         <w:jc w:val="both"/>
       </w:pPr>
       <w:r>
@@ -69,10 +70,11 @@
         <w:pStyle w:val="bold"/>
         <w:numPr>
           <w:ilvl w:val="0"/>
-          <w:numId w:val="16"/>
-        </w:numPr>
-        <w:spacing w:line="360"/>
-        <w:ind w:left="56" w:hanging="340" w:firstLine="0"/>
+          <w:numId w:val="7"/>
+        </w:numPr>
+        <w:spacing w:line="360"/>
+        <w:ind w:left="283" w:hanging="272" w:firstLine="0"/>
+        <w:jc w:val="both"/>
       </w:pPr>
       <w:r>
         <w:t xml:space="preserve">Rumusan Masalah</w:t>
@@ -83,10 +85,11 @@
         <w:pStyle w:val="normal"/>
         <w:numPr>
           <w:ilvl w:val="1"/>
-          <w:numId w:val="17"/>
-        </w:numPr>
-        <w:spacing w:line="360"/>
-        <w:ind w:left="56" w:hanging="283" w:firstLine="283"/>
+          <w:numId w:val="8"/>
+        </w:numPr>
+        <w:spacing w:line="360"/>
+        <w:ind w:left="566" w:hanging="277" w:firstLine="277"/>
+        <w:jc w:val="both"/>
       </w:pPr>
       <w:r>
         <w:t xml:space="preserve">Bagaimana pelaksanaan shalat sunnah Rawatib?</w:t>
@@ -97,10 +100,11 @@
         <w:pStyle w:val="normal"/>
         <w:numPr>
           <w:ilvl w:val="2"/>
-          <w:numId w:val="18"/>
-        </w:numPr>
-        <w:spacing w:line="360"/>
-        <w:ind w:left="56" w:hanging="283" w:firstLine="283"/>
+          <w:numId w:val="9"/>
+        </w:numPr>
+        <w:spacing w:line="360"/>
+        <w:ind w:left="850" w:hanging="283" w:firstLine="283"/>
+        <w:jc w:val="both"/>
       </w:pPr>
       <w:r>
         <w:t xml:space="preserve">Dua Raka‟at Qabliyah (sebelum) Shubuh Shalat Sunnah Rawatib yangpaling ditekankan adalah shalat Sunnah 2 raka‟at Qabliyah Shubuh. Shalat Sunnah Qabliyah Shubuh Dikenal juga dengan sebutan Shalat Sunnah Fajar. Diriwayatkan dari Aisyah i dari Nabi a, beliau bersabda;</w:t>
@@ -110,28 +114,45 @@
       <w:pPr>
         <w:pStyle w:val="normal"/>
         <w:numPr>
-          <w:ilvl w:val="2"/>
-          <w:numId w:val="18"/>
-        </w:numPr>
-        <w:spacing w:line="360"/>
-        <w:ind w:left="56" w:hanging="283" w:firstLine="283"/>
-      </w:pPr>
-      <w:r>
-        <w:t xml:space="preserve">Dua Raka‟at Qabliyah (sebelum) Shubuh Shalat Sunnah Rawatib yangpaling ditekankan adalah shalat Sunnah 2 raka‟at Qabliyah Shubuh. Shalat Sunnah Qabliyah Shubuh Dikenal juga dengan sebutan Shalat Sunnah Fajar. Diriwayatkan dari Aisyah i dari Nabi a, beliau bersabda;</w:t>
-      </w:r>
-    </w:p>
-    <w:p>
-      <w:pPr>
-        <w:pStyle w:val="normal"/>
-        <w:numPr>
-          <w:ilvl w:val="2"/>
-          <w:numId w:val="18"/>
-        </w:numPr>
-        <w:spacing w:line="360"/>
-        <w:ind w:left="56" w:hanging="283" w:firstLine="283"/>
-      </w:pPr>
-      <w:r>
-        <w:t xml:space="preserve">Dua Raka‟at Qabliyah (sebelum) Shubuh Shalat Sunnah Rawatib yangpaling ditekankan adalah shalat Sunnah 2 raka‟at Qabliyah Shubuh. Shalat Sunnah Qabliyah Shubuh Dikenal juga dengan sebutan Shalat Sunnah Fajar. Diriwayatkan dari Aisyah i dari Nabi a, beliau bersabda;</w:t>
+          <w:ilvl w:val="3"/>
+          <w:numId w:val="10"/>
+        </w:numPr>
+        <w:spacing w:line="360"/>
+        <w:ind w:left="1133" w:hanging="283" w:firstLine="283"/>
+        <w:jc w:val="both"/>
+      </w:pPr>
+      <w:r>
+        <w:t xml:space="preserve">Shalat Sunnah Qabliyah Shubuh</w:t>
+      </w:r>
+    </w:p>
+    <w:p>
+      <w:pPr>
+        <w:pStyle w:val="normal"/>
+        <w:numPr>
+          <w:ilvl w:val="4"/>
+          <w:numId w:val="11"/>
+        </w:numPr>
+        <w:spacing w:line="360"/>
+        <w:ind w:left="1417" w:hanging="283" w:firstLine="283"/>
+        <w:jc w:val="both"/>
+      </w:pPr>
+      <w:r>
+        <w:t xml:space="preserve">Shalat Sunnah Qabliyah Shubuh</w:t>
+      </w:r>
+    </w:p>
+    <w:p>
+      <w:pPr>
+        <w:pStyle w:val="normal"/>
+        <w:numPr>
+          <w:ilvl w:val="4"/>
+          <w:numId w:val="11"/>
+        </w:numPr>
+        <w:spacing w:line="360"/>
+        <w:ind w:left="1417" w:hanging="283" w:firstLine="283"/>
+        <w:jc w:val="both"/>
+      </w:pPr>
+      <w:r>
+        <w:t xml:space="preserve">Shalat Sunnah Qabliyah Shubuh</w:t>
       </w:r>
     </w:p>
     <w:p>
@@ -139,10 +160,11 @@
         <w:pStyle w:val="normal"/>
         <w:numPr>
           <w:ilvl w:val="1"/>
-          <w:numId w:val="17"/>
-        </w:numPr>
-        <w:spacing w:line="360"/>
-        <w:ind w:left="56" w:hanging="283" w:firstLine="283"/>
+          <w:numId w:val="8"/>
+        </w:numPr>
+        <w:spacing w:line="360"/>
+        <w:ind w:left="566" w:hanging="277" w:firstLine="277"/>
+        <w:jc w:val="both"/>
       </w:pPr>
       <w:r>
         <w:t xml:space="preserve">Bagaimana pelaksanaan shalat sunnah Tahajjud?</w:t>
@@ -153,10 +175,11 @@
         <w:pStyle w:val="normal"/>
         <w:numPr>
           <w:ilvl w:val="1"/>
-          <w:numId w:val="17"/>
-        </w:numPr>
-        <w:spacing w:line="360"/>
-        <w:ind w:left="56" w:hanging="283" w:firstLine="283"/>
+          <w:numId w:val="8"/>
+        </w:numPr>
+        <w:spacing w:line="360"/>
+        <w:ind w:left="566" w:hanging="277" w:firstLine="277"/>
+        <w:jc w:val="both"/>
       </w:pPr>
       <w:r>
         <w:t xml:space="preserve">Bagaimana pelaksanaan shalat sunnah Witir?</w:t>
@@ -215,7 +238,7 @@
 
 <file path=word/numbering.xml><?xml version="1.0" encoding="utf-8"?>
 <w:numbering xmlns:wpc="http://schemas.microsoft.com/office/word/2010/wordprocessingCanvas" xmlns:mc="http://schemas.openxmlformats.org/markup-compatibility/2006" xmlns:o="urn:schemas-microsoft-com:office:office" xmlns:r="http://schemas.openxmlformats.org/officeDocument/2006/relationships" xmlns:m="http://schemas.openxmlformats.org/officeDocument/2006/math" xmlns:v="urn:schemas-microsoft-com:vml" xmlns:wp14="http://schemas.microsoft.com/office/word/2010/wordprocessingDrawing" xmlns:wp="http://schemas.openxmlformats.org/drawingml/2006/wordprocessingDrawing" xmlns:w10="urn:schemas-microsoft-com:office:word" xmlns:w="http://schemas.openxmlformats.org/wordprocessingml/2006/main" xmlns:w14="http://schemas.microsoft.com/office/word/2010/wordml" xmlns:w15="http://schemas.microsoft.com/office/word/2012/wordml" xmlns:wpg="http://schemas.microsoft.com/office/word/2010/wordprocessingGroup" xmlns:wpi="http://schemas.microsoft.com/office/word/2010/wordprocessingInk" xmlns:wne="http://schemas.microsoft.com/office/word/2006/wordml" xmlns:wps="http://schemas.microsoft.com/office/word/2010/wordprocessingShape" mc:Ignorable="w14 w15 wp14">
-  <w:abstractNum w:abstractNumId="10" w15:restartNumberingAfterBreak="0">
+  <w:abstractNum w:abstractNumId="1" w15:restartNumberingAfterBreak="0">
     <w:multiLevelType w:val="hybridMultilevel"/>
     <w:lvl w:ilvl="0" w15:tentative="1">
       <w:start w:val="1"/>
@@ -299,7 +322,7 @@
       </w:pPr>
     </w:lvl>
   </w:abstractNum>
-  <w:abstractNum w:abstractNumId="11" w15:restartNumberingAfterBreak="0">
+  <w:abstractNum w:abstractNumId="2" w15:restartNumberingAfterBreak="0">
     <w:multiLevelType w:val="hybridMultilevel"/>
     <w:lvl w:ilvl="0" w15:tentative="1">
       <w:start w:val="1"/>
@@ -308,7 +331,7 @@
       <w:lvlJc w:val="left"/>
     </w:lvl>
   </w:abstractNum>
-  <w:abstractNum w:abstractNumId="12" w15:restartNumberingAfterBreak="0">
+  <w:abstractNum w:abstractNumId="3" w15:restartNumberingAfterBreak="0">
     <w:multiLevelType w:val="hybridMultilevel"/>
     <w:lvl w:ilvl="1" w15:tentative="1">
       <w:start w:val="1"/>
@@ -317,7 +340,7 @@
       <w:lvlJc w:val="left"/>
     </w:lvl>
   </w:abstractNum>
-  <w:abstractNum w:abstractNumId="13" w15:restartNumberingAfterBreak="0">
+  <w:abstractNum w:abstractNumId="4" w15:restartNumberingAfterBreak="0">
     <w:multiLevelType w:val="hybridMultilevel"/>
     <w:lvl w:ilvl="2" w15:tentative="1">
       <w:start w:val="1"/>
@@ -326,7 +349,7 @@
       <w:lvlJc w:val="left"/>
     </w:lvl>
   </w:abstractNum>
-  <w:abstractNum w:abstractNumId="14" w15:restartNumberingAfterBreak="0">
+  <w:abstractNum w:abstractNumId="5" w15:restartNumberingAfterBreak="0">
     <w:multiLevelType w:val="hybridMultilevel"/>
     <w:lvl w:ilvl="3" w15:tentative="1">
       <w:start w:val="1"/>
@@ -335,7 +358,7 @@
       <w:lvlJc w:val="left"/>
     </w:lvl>
   </w:abstractNum>
-  <w:abstractNum w:abstractNumId="15" w15:restartNumberingAfterBreak="0">
+  <w:abstractNum w:abstractNumId="6" w15:restartNumberingAfterBreak="0">
     <w:multiLevelType w:val="hybridMultilevel"/>
     <w:lvl w:ilvl="4" w15:tentative="1">
       <w:start w:val="1"/>
@@ -345,25 +368,37 @@
     </w:lvl>
   </w:abstractNum>
   <w:num w:numId="1">
-    <w:abstractNumId w:val="10"/>
+    <w:abstractNumId w:val="1"/>
     <w:lvlOverride w:ilvl="0">
       <w:startOverride w:val="1"/>
     </w:lvlOverride>
   </w:num>
-  <w:num w:numId="16">
-    <w:abstractNumId w:val="11"/>
+  <w:num w:numId="7">
+    <w:abstractNumId w:val="2"/>
     <w:lvlOverride w:ilvl="0">
       <w:startOverride w:val="1"/>
     </w:lvlOverride>
   </w:num>
-  <w:num w:numId="17">
-    <w:abstractNumId w:val="12"/>
+  <w:num w:numId="8">
+    <w:abstractNumId w:val="3"/>
     <w:lvlOverride w:ilvl="0">
       <w:startOverride w:val="1"/>
     </w:lvlOverride>
   </w:num>
-  <w:num w:numId="18">
-    <w:abstractNumId w:val="13"/>
+  <w:num w:numId="9">
+    <w:abstractNumId w:val="4"/>
+    <w:lvlOverride w:ilvl="0">
+      <w:startOverride w:val="1"/>
+    </w:lvlOverride>
+  </w:num>
+  <w:num w:numId="10">
+    <w:abstractNumId w:val="5"/>
+    <w:lvlOverride w:ilvl="0">
+      <w:startOverride w:val="1"/>
+    </w:lvlOverride>
+  </w:num>
+  <w:num w:numId="11">
+    <w:abstractNumId w:val="6"/>
     <w:lvlOverride w:ilvl="0">
       <w:startOverride w:val="1"/>
     </w:lvlOverride>

</xml_diff>

<commit_message>
fitur referansi dan simpan text dengan cookie telah selesai -ALAHAMDULILLAH-
</commit_message>
<xml_diff>
--- a/formating-docx/doc/My Document.docx
+++ b/formating-docx/doc/My Document.docx
@@ -15,7 +15,7 @@
           <w:szCs w:val="24"/>
           <w:rFonts w:ascii="Times New Roman" w:cs="Times New Roman" w:eastAsia="Times New Roman" w:hAnsi="Times New Roman"/>
         </w:rPr>
-        <w:t xml:space="preserve">askdjls dasd</w:t>
+        <w:t xml:space="preserve">ksj dfdfsdfs;d fs</w:t>
       </w:r>
     </w:p>
     <w:sectPr>
@@ -71,7 +71,7 @@
 
 <file path=word/numbering.xml><?xml version="1.0" encoding="utf-8"?>
 <w:numbering xmlns:wpc="http://schemas.microsoft.com/office/word/2010/wordprocessingCanvas" xmlns:mc="http://schemas.openxmlformats.org/markup-compatibility/2006" xmlns:o="urn:schemas-microsoft-com:office:office" xmlns:r="http://schemas.openxmlformats.org/officeDocument/2006/relationships" xmlns:m="http://schemas.openxmlformats.org/officeDocument/2006/math" xmlns:v="urn:schemas-microsoft-com:vml" xmlns:wp14="http://schemas.microsoft.com/office/word/2010/wordprocessingDrawing" xmlns:wp="http://schemas.openxmlformats.org/drawingml/2006/wordprocessingDrawing" xmlns:w10="urn:schemas-microsoft-com:office:word" xmlns:w="http://schemas.openxmlformats.org/wordprocessingml/2006/main" xmlns:w14="http://schemas.microsoft.com/office/word/2010/wordml" xmlns:w15="http://schemas.microsoft.com/office/word/2012/wordml" xmlns:wpg="http://schemas.microsoft.com/office/word/2010/wordprocessingGroup" xmlns:wpi="http://schemas.microsoft.com/office/word/2010/wordprocessingInk" xmlns:wne="http://schemas.microsoft.com/office/word/2006/wordml" xmlns:wps="http://schemas.microsoft.com/office/word/2010/wordprocessingShape" mc:Ignorable="w14 w15 wp14">
-  <w:abstractNum w:abstractNumId="1" w15:restartNumberingAfterBreak="0">
+  <w:abstractNum w:abstractNumId="7" w15:restartNumberingAfterBreak="0">
     <w:multiLevelType w:val="hybridMultilevel"/>
     <w:lvl w:ilvl="0" w15:tentative="1">
       <w:start w:val="1"/>
@@ -155,7 +155,7 @@
       </w:pPr>
     </w:lvl>
   </w:abstractNum>
-  <w:abstractNum w:abstractNumId="2" w15:restartNumberingAfterBreak="0">
+  <w:abstractNum w:abstractNumId="8" w15:restartNumberingAfterBreak="0">
     <w:multiLevelType w:val="hybridMultilevel"/>
     <w:lvl w:ilvl="0" w15:tentative="1">
       <w:start w:val="1"/>
@@ -164,7 +164,7 @@
       <w:lvlJc w:val="left"/>
     </w:lvl>
   </w:abstractNum>
-  <w:abstractNum w:abstractNumId="3" w15:restartNumberingAfterBreak="0">
+  <w:abstractNum w:abstractNumId="9" w15:restartNumberingAfterBreak="0">
     <w:multiLevelType w:val="hybridMultilevel"/>
     <w:lvl w:ilvl="1" w15:tentative="1">
       <w:start w:val="1"/>
@@ -173,7 +173,7 @@
       <w:lvlJc w:val="left"/>
     </w:lvl>
   </w:abstractNum>
-  <w:abstractNum w:abstractNumId="4" w15:restartNumberingAfterBreak="0">
+  <w:abstractNum w:abstractNumId="10" w15:restartNumberingAfterBreak="0">
     <w:multiLevelType w:val="hybridMultilevel"/>
     <w:lvl w:ilvl="2" w15:tentative="1">
       <w:start w:val="1"/>
@@ -182,7 +182,7 @@
       <w:lvlJc w:val="left"/>
     </w:lvl>
   </w:abstractNum>
-  <w:abstractNum w:abstractNumId="5" w15:restartNumberingAfterBreak="0">
+  <w:abstractNum w:abstractNumId="11" w15:restartNumberingAfterBreak="0">
     <w:multiLevelType w:val="hybridMultilevel"/>
     <w:lvl w:ilvl="3" w15:tentative="1">
       <w:start w:val="1"/>
@@ -191,7 +191,7 @@
       <w:lvlJc w:val="left"/>
     </w:lvl>
   </w:abstractNum>
-  <w:abstractNum w:abstractNumId="6" w15:restartNumberingAfterBreak="0">
+  <w:abstractNum w:abstractNumId="12" w15:restartNumberingAfterBreak="0">
     <w:multiLevelType w:val="hybridMultilevel"/>
     <w:lvl w:ilvl="4" w15:tentative="1">
       <w:start w:val="1"/>
@@ -201,7 +201,7 @@
     </w:lvl>
   </w:abstractNum>
   <w:num w:numId="1">
-    <w:abstractNumId w:val="1"/>
+    <w:abstractNumId w:val="7"/>
     <w:lvlOverride w:ilvl="0">
       <w:startOverride w:val="1"/>
     </w:lvlOverride>

</xml_diff>

<commit_message>
membuat format style footnote tahap 1
</commit_message>
<xml_diff>
--- a/formating-docx/doc/My Document.docx
+++ b/formating-docx/doc/My Document.docx
@@ -15,7 +15,174 @@
           <w:szCs w:val="24"/>
           <w:rFonts w:ascii="Times New Roman" w:cs="Times New Roman" w:eastAsia="Times New Roman" w:hAnsi="Times New Roman"/>
         </w:rPr>
-        <w:t xml:space="preserve">ksj dfdfsdfs;d fs</w:t>
+        <w:t xml:space="preserve">undefined</w:t>
+      </w:r>
+    </w:p>
+    <w:p>
+      <w:pPr>
+        <w:spacing w:line="360"/>
+        <w:ind w:left="11" w:firstLine="555"/>
+        <w:jc w:val="both"/>
+      </w:pPr>
+      <w:r>
+        <w:rPr>
+          <w:color w:val="000000"/>
+          <w:sz w:val="24"/>
+          <w:szCs w:val="24"/>
+          <w:rFonts w:ascii="Times New Roman" w:cs="Times New Roman" w:eastAsia="Times New Roman" w:hAnsi="Times New Roman"/>
+        </w:rPr>
+        <w:t xml:space="preserve">undefined</w:t>
+      </w:r>
+    </w:p>
+    <w:p>
+      <w:pPr>
+        <w:pStyle w:val="bold"/>
+        <w:numPr>
+          <w:ilvl w:val="0"/>
+          <w:numId w:val="7"/>
+        </w:numPr>
+        <w:spacing w:line="360"/>
+        <w:ind w:left="283" w:hanging="272" w:firstLine="0"/>
+        <w:jc w:val="both"/>
+      </w:pPr>
+      <w:r>
+        <w:t xml:space="preserve">Latar Belakang</w:t>
+      </w:r>
+    </w:p>
+    <w:p>
+      <w:pPr>
+        <w:spacing w:line="360"/>
+        <w:ind w:left="283" w:firstLine="555"/>
+        <w:jc w:val="both"/>
+      </w:pPr>
+      <w:r>
+        <w:rPr>
+          <w:color w:val="000000"/>
+          <w:sz w:val="24"/>
+          <w:szCs w:val="24"/>
+          <w:rFonts w:ascii="Times New Roman" w:cs="Times New Roman" w:eastAsia="Times New Roman" w:hAnsi="Times New Roman"/>
+        </w:rPr>
+        <w:t xml:space="preserve">undefined</w:t>
+      </w:r>
+    </w:p>
+    <w:p>
+      <w:pPr>
+        <w:pStyle w:val="bold"/>
+        <w:numPr>
+          <w:ilvl w:val="0"/>
+          <w:numId w:val="7"/>
+        </w:numPr>
+        <w:spacing w:line="360"/>
+        <w:ind w:left="283" w:hanging="272" w:firstLine="0"/>
+        <w:jc w:val="both"/>
+      </w:pPr>
+      <w:r>
+        <w:t xml:space="preserve">Rumusan Masalah</w:t>
+      </w:r>
+    </w:p>
+    <w:p>
+      <w:pPr>
+        <w:pStyle w:val="normal"/>
+        <w:numPr>
+          <w:ilvl w:val="1"/>
+          <w:numId w:val="8"/>
+        </w:numPr>
+        <w:spacing w:line="360"/>
+        <w:ind w:left="566" w:hanging="277" w:firstLine="277"/>
+        <w:jc w:val="both"/>
+      </w:pPr>
+      <w:r>
+        <w:t xml:space="preserve">Bagaimana pelaksanaan shalat sunnah Rawatib?</w:t>
+      </w:r>
+    </w:p>
+    <w:p>
+      <w:pPr>
+        <w:pStyle w:val="normal"/>
+        <w:numPr>
+          <w:ilvl w:val="2"/>
+          <w:numId w:val="9"/>
+        </w:numPr>
+        <w:spacing w:line="360"/>
+        <w:ind w:left="850" w:hanging="283" w:firstLine="283"/>
+        <w:jc w:val="both"/>
+      </w:pPr>
+      <w:r>
+        <w:t xml:space="preserve">Dua Raka‟at Qabliyah (sebelum) Shubuh Shalat Sunnah Rawatib yangpaling ditekankan adalah shalat Sunnah 2 raka‟at Qabliyah Shubuh. Shalat Sunnah Qabliyah Shubuh Dikenal juga dengan sebutan Shalat Sunnah Fajar. Diriwayatkan dari Aisyah i dari Nabi a, beliau bersabda.-(footnote:2)-</w:t>
+      </w:r>
+    </w:p>
+    <w:p>
+      <w:pPr>
+        <w:pStyle w:val="normal"/>
+        <w:numPr>
+          <w:ilvl w:val="3"/>
+          <w:numId w:val="10"/>
+        </w:numPr>
+        <w:spacing w:line="360"/>
+        <w:ind w:left="1133" w:hanging="283" w:firstLine="283"/>
+        <w:jc w:val="both"/>
+      </w:pPr>
+      <w:r>
+        <w:t xml:space="preserve">Shalat Sunnah Qabliyah Shubuh</w:t>
+      </w:r>
+    </w:p>
+    <w:p>
+      <w:pPr>
+        <w:pStyle w:val="normal"/>
+        <w:numPr>
+          <w:ilvl w:val="4"/>
+          <w:numId w:val="11"/>
+        </w:numPr>
+        <w:spacing w:line="360"/>
+        <w:ind w:left="1417" w:hanging="283" w:firstLine="283"/>
+        <w:jc w:val="both"/>
+      </w:pPr>
+      <w:r>
+        <w:t xml:space="preserve">Shalat Sunnah Qabliyah Shubuh</w:t>
+      </w:r>
+    </w:p>
+    <w:p>
+      <w:pPr>
+        <w:pStyle w:val="normal"/>
+        <w:numPr>
+          <w:ilvl w:val="4"/>
+          <w:numId w:val="11"/>
+        </w:numPr>
+        <w:spacing w:line="360"/>
+        <w:ind w:left="1417" w:hanging="283" w:firstLine="283"/>
+        <w:jc w:val="both"/>
+      </w:pPr>
+      <w:r>
+        <w:t xml:space="preserve">Shalat Sunnah Qabliyah Shubuh</w:t>
+      </w:r>
+    </w:p>
+    <w:p>
+      <w:pPr>
+        <w:pStyle w:val="normal"/>
+        <w:numPr>
+          <w:ilvl w:val="1"/>
+          <w:numId w:val="8"/>
+        </w:numPr>
+        <w:spacing w:line="360"/>
+        <w:ind w:left="566" w:hanging="277" w:firstLine="277"/>
+        <w:jc w:val="both"/>
+      </w:pPr>
+      <w:r>
+        <w:t xml:space="preserve">Bagaimana pelaksanaan shalat sunnah Tahajjud?</w:t>
+      </w:r>
+    </w:p>
+    <w:p>
+      <w:pPr>
+        <w:pStyle w:val="normal"/>
+        <w:numPr>
+          <w:ilvl w:val="1"/>
+          <w:numId w:val="8"/>
+        </w:numPr>
+        <w:spacing w:line="360"/>
+        <w:ind w:left="566" w:hanging="277" w:firstLine="277"/>
+        <w:jc w:val="both"/>
+      </w:pPr>
+      <w:r>
+        <w:t xml:space="preserve">Bagaimana pelaksanaan shalat sunnah Witir?</w:t>
       </w:r>
     </w:p>
     <w:sectPr>
@@ -71,7 +238,7 @@
 
 <file path=word/numbering.xml><?xml version="1.0" encoding="utf-8"?>
 <w:numbering xmlns:wpc="http://schemas.microsoft.com/office/word/2010/wordprocessingCanvas" xmlns:mc="http://schemas.openxmlformats.org/markup-compatibility/2006" xmlns:o="urn:schemas-microsoft-com:office:office" xmlns:r="http://schemas.openxmlformats.org/officeDocument/2006/relationships" xmlns:m="http://schemas.openxmlformats.org/officeDocument/2006/math" xmlns:v="urn:schemas-microsoft-com:vml" xmlns:wp14="http://schemas.microsoft.com/office/word/2010/wordprocessingDrawing" xmlns:wp="http://schemas.openxmlformats.org/drawingml/2006/wordprocessingDrawing" xmlns:w10="urn:schemas-microsoft-com:office:word" xmlns:w="http://schemas.openxmlformats.org/wordprocessingml/2006/main" xmlns:w14="http://schemas.microsoft.com/office/word/2010/wordml" xmlns:w15="http://schemas.microsoft.com/office/word/2012/wordml" xmlns:wpg="http://schemas.microsoft.com/office/word/2010/wordprocessingGroup" xmlns:wpi="http://schemas.microsoft.com/office/word/2010/wordprocessingInk" xmlns:wne="http://schemas.microsoft.com/office/word/2006/wordml" xmlns:wps="http://schemas.microsoft.com/office/word/2010/wordprocessingShape" mc:Ignorable="w14 w15 wp14">
-  <w:abstractNum w:abstractNumId="7" w15:restartNumberingAfterBreak="0">
+  <w:abstractNum w:abstractNumId="1" w15:restartNumberingAfterBreak="0">
     <w:multiLevelType w:val="hybridMultilevel"/>
     <w:lvl w:ilvl="0" w15:tentative="1">
       <w:start w:val="1"/>
@@ -155,7 +322,7 @@
       </w:pPr>
     </w:lvl>
   </w:abstractNum>
-  <w:abstractNum w:abstractNumId="8" w15:restartNumberingAfterBreak="0">
+  <w:abstractNum w:abstractNumId="2" w15:restartNumberingAfterBreak="0">
     <w:multiLevelType w:val="hybridMultilevel"/>
     <w:lvl w:ilvl="0" w15:tentative="1">
       <w:start w:val="1"/>
@@ -164,7 +331,7 @@
       <w:lvlJc w:val="left"/>
     </w:lvl>
   </w:abstractNum>
-  <w:abstractNum w:abstractNumId="9" w15:restartNumberingAfterBreak="0">
+  <w:abstractNum w:abstractNumId="3" w15:restartNumberingAfterBreak="0">
     <w:multiLevelType w:val="hybridMultilevel"/>
     <w:lvl w:ilvl="1" w15:tentative="1">
       <w:start w:val="1"/>
@@ -173,7 +340,7 @@
       <w:lvlJc w:val="left"/>
     </w:lvl>
   </w:abstractNum>
-  <w:abstractNum w:abstractNumId="10" w15:restartNumberingAfterBreak="0">
+  <w:abstractNum w:abstractNumId="4" w15:restartNumberingAfterBreak="0">
     <w:multiLevelType w:val="hybridMultilevel"/>
     <w:lvl w:ilvl="2" w15:tentative="1">
       <w:start w:val="1"/>
@@ -182,7 +349,7 @@
       <w:lvlJc w:val="left"/>
     </w:lvl>
   </w:abstractNum>
-  <w:abstractNum w:abstractNumId="11" w15:restartNumberingAfterBreak="0">
+  <w:abstractNum w:abstractNumId="5" w15:restartNumberingAfterBreak="0">
     <w:multiLevelType w:val="hybridMultilevel"/>
     <w:lvl w:ilvl="3" w15:tentative="1">
       <w:start w:val="1"/>
@@ -191,7 +358,7 @@
       <w:lvlJc w:val="left"/>
     </w:lvl>
   </w:abstractNum>
-  <w:abstractNum w:abstractNumId="12" w15:restartNumberingAfterBreak="0">
+  <w:abstractNum w:abstractNumId="6" w15:restartNumberingAfterBreak="0">
     <w:multiLevelType w:val="hybridMultilevel"/>
     <w:lvl w:ilvl="4" w15:tentative="1">
       <w:start w:val="1"/>
@@ -201,7 +368,37 @@
     </w:lvl>
   </w:abstractNum>
   <w:num w:numId="1">
-    <w:abstractNumId w:val="7"/>
+    <w:abstractNumId w:val="1"/>
+    <w:lvlOverride w:ilvl="0">
+      <w:startOverride w:val="1"/>
+    </w:lvlOverride>
+  </w:num>
+  <w:num w:numId="7">
+    <w:abstractNumId w:val="2"/>
+    <w:lvlOverride w:ilvl="0">
+      <w:startOverride w:val="1"/>
+    </w:lvlOverride>
+  </w:num>
+  <w:num w:numId="8">
+    <w:abstractNumId w:val="3"/>
+    <w:lvlOverride w:ilvl="0">
+      <w:startOverride w:val="1"/>
+    </w:lvlOverride>
+  </w:num>
+  <w:num w:numId="9">
+    <w:abstractNumId w:val="4"/>
+    <w:lvlOverride w:ilvl="0">
+      <w:startOverride w:val="1"/>
+    </w:lvlOverride>
+  </w:num>
+  <w:num w:numId="10">
+    <w:abstractNumId w:val="5"/>
+    <w:lvlOverride w:ilvl="0">
+      <w:startOverride w:val="1"/>
+    </w:lvlOverride>
+  </w:num>
+  <w:num w:numId="11">
+    <w:abstractNumId w:val="6"/>
     <w:lvlOverride w:ilvl="0">
       <w:startOverride w:val="1"/>
     </w:lvlOverride>

</xml_diff>

<commit_message>
membuat footnoe style tahap 2
</commit_message>
<xml_diff>
--- a/formating-docx/doc/My Document.docx
+++ b/formating-docx/doc/My Document.docx
@@ -4,8 +4,13 @@
   <w:body>
     <w:p>
       <w:pPr>
+        <w:pStyle w:val="bold"/>
+        <w:numPr>
+          <w:ilvl w:val="0"/>
+          <w:numId w:val="31"/>
+        </w:numPr>
         <w:spacing w:line="360"/>
-        <w:ind w:left="11" w:firstLine="555"/>
+        <w:ind w:left="283" w:hanging="272" w:firstLine="0"/>
         <w:jc w:val="both"/>
       </w:pPr>
       <w:r>
@@ -15,13 +20,18 @@
           <w:szCs w:val="24"/>
           <w:rFonts w:ascii="Times New Roman" w:cs="Times New Roman" w:eastAsia="Times New Roman" w:hAnsi="Times New Roman"/>
         </w:rPr>
-        <w:t xml:space="preserve">undefined</w:t>
-      </w:r>
-    </w:p>
-    <w:p>
-      <w:pPr>
+        <w:t xml:space="preserve">Rumusan Masalah</w:t>
+      </w:r>
+    </w:p>
+    <w:p>
+      <w:pPr>
+        <w:pStyle w:val="normal"/>
+        <w:numPr>
+          <w:ilvl w:val="1"/>
+          <w:numId w:val="32"/>
+        </w:numPr>
         <w:spacing w:line="360"/>
-        <w:ind w:left="11" w:firstLine="555"/>
+        <w:ind w:left="566" w:hanging="277" w:firstLine="277"/>
         <w:jc w:val="both"/>
       </w:pPr>
       <w:r>
@@ -31,28 +41,18 @@
           <w:szCs w:val="24"/>
           <w:rFonts w:ascii="Times New Roman" w:cs="Times New Roman" w:eastAsia="Times New Roman" w:hAnsi="Times New Roman"/>
         </w:rPr>
-        <w:t xml:space="preserve">undefined</w:t>
-      </w:r>
-    </w:p>
-    <w:p>
-      <w:pPr>
-        <w:pStyle w:val="bold"/>
+        <w:t xml:space="preserve">Bagaimana pelaksanaan shalat sunnah Rawatib?</w:t>
+      </w:r>
+    </w:p>
+    <w:p>
+      <w:pPr>
+        <w:pStyle w:val="normal"/>
         <w:numPr>
-          <w:ilvl w:val="0"/>
-          <w:numId w:val="7"/>
+          <w:ilvl w:val="1"/>
+          <w:numId w:val="32"/>
         </w:numPr>
         <w:spacing w:line="360"/>
-        <w:ind w:left="283" w:hanging="272" w:firstLine="0"/>
-        <w:jc w:val="both"/>
-      </w:pPr>
-      <w:r>
-        <w:t xml:space="preserve">Latar Belakang</w:t>
-      </w:r>
-    </w:p>
-    <w:p>
-      <w:pPr>
-        <w:spacing w:line="360"/>
-        <w:ind w:left="283" w:firstLine="555"/>
+        <w:ind w:left="566" w:hanging="277" w:firstLine="277"/>
         <w:jc w:val="both"/>
       </w:pPr>
       <w:r>
@@ -62,22 +62,7 @@
           <w:szCs w:val="24"/>
           <w:rFonts w:ascii="Times New Roman" w:cs="Times New Roman" w:eastAsia="Times New Roman" w:hAnsi="Times New Roman"/>
         </w:rPr>
-        <w:t xml:space="preserve">undefined</w:t>
-      </w:r>
-    </w:p>
-    <w:p>
-      <w:pPr>
-        <w:pStyle w:val="bold"/>
-        <w:numPr>
-          <w:ilvl w:val="0"/>
-          <w:numId w:val="7"/>
-        </w:numPr>
-        <w:spacing w:line="360"/>
-        <w:ind w:left="283" w:hanging="272" w:firstLine="0"/>
-        <w:jc w:val="both"/>
-      </w:pPr>
-      <w:r>
-        <w:t xml:space="preserve">Rumusan Masalah</w:t>
+        <w:t xml:space="preserve">Bagaimana pelaksanaan shalat sunnah Tahajjud?</w:t>
       </w:r>
     </w:p>
     <w:p>
@@ -85,103 +70,19 @@
         <w:pStyle w:val="normal"/>
         <w:numPr>
           <w:ilvl w:val="1"/>
-          <w:numId w:val="8"/>
+          <w:numId w:val="32"/>
         </w:numPr>
         <w:spacing w:line="360"/>
         <w:ind w:left="566" w:hanging="277" w:firstLine="277"/>
         <w:jc w:val="both"/>
       </w:pPr>
       <w:r>
-        <w:t xml:space="preserve">Bagaimana pelaksanaan shalat sunnah Rawatib?</w:t>
-      </w:r>
-    </w:p>
-    <w:p>
-      <w:pPr>
-        <w:pStyle w:val="normal"/>
-        <w:numPr>
-          <w:ilvl w:val="2"/>
-          <w:numId w:val="9"/>
-        </w:numPr>
-        <w:spacing w:line="360"/>
-        <w:ind w:left="850" w:hanging="283" w:firstLine="283"/>
-        <w:jc w:val="both"/>
-      </w:pPr>
-      <w:r>
-        <w:t xml:space="preserve">Dua Raka‟at Qabliyah (sebelum) Shubuh Shalat Sunnah Rawatib yangpaling ditekankan adalah shalat Sunnah 2 raka‟at Qabliyah Shubuh. Shalat Sunnah Qabliyah Shubuh Dikenal juga dengan sebutan Shalat Sunnah Fajar. Diriwayatkan dari Aisyah i dari Nabi a, beliau bersabda.-(footnote:2)-</w:t>
-      </w:r>
-    </w:p>
-    <w:p>
-      <w:pPr>
-        <w:pStyle w:val="normal"/>
-        <w:numPr>
-          <w:ilvl w:val="3"/>
-          <w:numId w:val="10"/>
-        </w:numPr>
-        <w:spacing w:line="360"/>
-        <w:ind w:left="1133" w:hanging="283" w:firstLine="283"/>
-        <w:jc w:val="both"/>
-      </w:pPr>
-      <w:r>
-        <w:t xml:space="preserve">Shalat Sunnah Qabliyah Shubuh</w:t>
-      </w:r>
-    </w:p>
-    <w:p>
-      <w:pPr>
-        <w:pStyle w:val="normal"/>
-        <w:numPr>
-          <w:ilvl w:val="4"/>
-          <w:numId w:val="11"/>
-        </w:numPr>
-        <w:spacing w:line="360"/>
-        <w:ind w:left="1417" w:hanging="283" w:firstLine="283"/>
-        <w:jc w:val="both"/>
-      </w:pPr>
-      <w:r>
-        <w:t xml:space="preserve">Shalat Sunnah Qabliyah Shubuh</w:t>
-      </w:r>
-    </w:p>
-    <w:p>
-      <w:pPr>
-        <w:pStyle w:val="normal"/>
-        <w:numPr>
-          <w:ilvl w:val="4"/>
-          <w:numId w:val="11"/>
-        </w:numPr>
-        <w:spacing w:line="360"/>
-        <w:ind w:left="1417" w:hanging="283" w:firstLine="283"/>
-        <w:jc w:val="both"/>
-      </w:pPr>
-      <w:r>
-        <w:t xml:space="preserve">Shalat Sunnah Qabliyah Shubuh</w:t>
-      </w:r>
-    </w:p>
-    <w:p>
-      <w:pPr>
-        <w:pStyle w:val="normal"/>
-        <w:numPr>
-          <w:ilvl w:val="1"/>
-          <w:numId w:val="8"/>
-        </w:numPr>
-        <w:spacing w:line="360"/>
-        <w:ind w:left="566" w:hanging="277" w:firstLine="277"/>
-        <w:jc w:val="both"/>
-      </w:pPr>
-      <w:r>
-        <w:t xml:space="preserve">Bagaimana pelaksanaan shalat sunnah Tahajjud?</w:t>
-      </w:r>
-    </w:p>
-    <w:p>
-      <w:pPr>
-        <w:pStyle w:val="normal"/>
-        <w:numPr>
-          <w:ilvl w:val="1"/>
-          <w:numId w:val="8"/>
-        </w:numPr>
-        <w:spacing w:line="360"/>
-        <w:ind w:left="566" w:hanging="277" w:firstLine="277"/>
-        <w:jc w:val="both"/>
-      </w:pPr>
-      <w:r>
+        <w:rPr>
+          <w:color w:val="000000"/>
+          <w:sz w:val="24"/>
+          <w:szCs w:val="24"/>
+          <w:rFonts w:ascii="Times New Roman" w:cs="Times New Roman" w:eastAsia="Times New Roman" w:hAnsi="Times New Roman"/>
+        </w:rPr>
         <w:t xml:space="preserve">Bagaimana pelaksanaan shalat sunnah Witir?</w:t>
       </w:r>
     </w:p>
@@ -238,7 +139,7 @@
 
 <file path=word/numbering.xml><?xml version="1.0" encoding="utf-8"?>
 <w:numbering xmlns:wpc="http://schemas.microsoft.com/office/word/2010/wordprocessingCanvas" xmlns:mc="http://schemas.openxmlformats.org/markup-compatibility/2006" xmlns:o="urn:schemas-microsoft-com:office:office" xmlns:r="http://schemas.openxmlformats.org/officeDocument/2006/relationships" xmlns:m="http://schemas.openxmlformats.org/officeDocument/2006/math" xmlns:v="urn:schemas-microsoft-com:vml" xmlns:wp14="http://schemas.microsoft.com/office/word/2010/wordprocessingDrawing" xmlns:wp="http://schemas.openxmlformats.org/drawingml/2006/wordprocessingDrawing" xmlns:w10="urn:schemas-microsoft-com:office:word" xmlns:w="http://schemas.openxmlformats.org/wordprocessingml/2006/main" xmlns:w14="http://schemas.microsoft.com/office/word/2010/wordml" xmlns:w15="http://schemas.microsoft.com/office/word/2012/wordml" xmlns:wpg="http://schemas.microsoft.com/office/word/2010/wordprocessingGroup" xmlns:wpi="http://schemas.microsoft.com/office/word/2010/wordprocessingInk" xmlns:wne="http://schemas.microsoft.com/office/word/2006/wordml" xmlns:wps="http://schemas.microsoft.com/office/word/2010/wordprocessingShape" mc:Ignorable="w14 w15 wp14">
-  <w:abstractNum w:abstractNumId="1" w15:restartNumberingAfterBreak="0">
+  <w:abstractNum w:abstractNumId="25" w15:restartNumberingAfterBreak="0">
     <w:multiLevelType w:val="hybridMultilevel"/>
     <w:lvl w:ilvl="0" w15:tentative="1">
       <w:start w:val="1"/>
@@ -322,7 +223,7 @@
       </w:pPr>
     </w:lvl>
   </w:abstractNum>
-  <w:abstractNum w:abstractNumId="2" w15:restartNumberingAfterBreak="0">
+  <w:abstractNum w:abstractNumId="26" w15:restartNumberingAfterBreak="0">
     <w:multiLevelType w:val="hybridMultilevel"/>
     <w:lvl w:ilvl="0" w15:tentative="1">
       <w:start w:val="1"/>
@@ -331,7 +232,7 @@
       <w:lvlJc w:val="left"/>
     </w:lvl>
   </w:abstractNum>
-  <w:abstractNum w:abstractNumId="3" w15:restartNumberingAfterBreak="0">
+  <w:abstractNum w:abstractNumId="27" w15:restartNumberingAfterBreak="0">
     <w:multiLevelType w:val="hybridMultilevel"/>
     <w:lvl w:ilvl="1" w15:tentative="1">
       <w:start w:val="1"/>
@@ -340,7 +241,7 @@
       <w:lvlJc w:val="left"/>
     </w:lvl>
   </w:abstractNum>
-  <w:abstractNum w:abstractNumId="4" w15:restartNumberingAfterBreak="0">
+  <w:abstractNum w:abstractNumId="28" w15:restartNumberingAfterBreak="0">
     <w:multiLevelType w:val="hybridMultilevel"/>
     <w:lvl w:ilvl="2" w15:tentative="1">
       <w:start w:val="1"/>
@@ -349,7 +250,7 @@
       <w:lvlJc w:val="left"/>
     </w:lvl>
   </w:abstractNum>
-  <w:abstractNum w:abstractNumId="5" w15:restartNumberingAfterBreak="0">
+  <w:abstractNum w:abstractNumId="29" w15:restartNumberingAfterBreak="0">
     <w:multiLevelType w:val="hybridMultilevel"/>
     <w:lvl w:ilvl="3" w15:tentative="1">
       <w:start w:val="1"/>
@@ -358,7 +259,7 @@
       <w:lvlJc w:val="left"/>
     </w:lvl>
   </w:abstractNum>
-  <w:abstractNum w:abstractNumId="6" w15:restartNumberingAfterBreak="0">
+  <w:abstractNum w:abstractNumId="30" w15:restartNumberingAfterBreak="0">
     <w:multiLevelType w:val="hybridMultilevel"/>
     <w:lvl w:ilvl="4" w15:tentative="1">
       <w:start w:val="1"/>
@@ -368,37 +269,19 @@
     </w:lvl>
   </w:abstractNum>
   <w:num w:numId="1">
-    <w:abstractNumId w:val="1"/>
+    <w:abstractNumId w:val="25"/>
     <w:lvlOverride w:ilvl="0">
       <w:startOverride w:val="1"/>
     </w:lvlOverride>
   </w:num>
-  <w:num w:numId="7">
-    <w:abstractNumId w:val="2"/>
+  <w:num w:numId="31">
+    <w:abstractNumId w:val="26"/>
     <w:lvlOverride w:ilvl="0">
       <w:startOverride w:val="1"/>
     </w:lvlOverride>
   </w:num>
-  <w:num w:numId="8">
-    <w:abstractNumId w:val="3"/>
-    <w:lvlOverride w:ilvl="0">
-      <w:startOverride w:val="1"/>
-    </w:lvlOverride>
-  </w:num>
-  <w:num w:numId="9">
-    <w:abstractNumId w:val="4"/>
-    <w:lvlOverride w:ilvl="0">
-      <w:startOverride w:val="1"/>
-    </w:lvlOverride>
-  </w:num>
-  <w:num w:numId="10">
-    <w:abstractNumId w:val="5"/>
-    <w:lvlOverride w:ilvl="0">
-      <w:startOverride w:val="1"/>
-    </w:lvlOverride>
-  </w:num>
-  <w:num w:numId="11">
-    <w:abstractNumId w:val="6"/>
+  <w:num w:numId="32">
+    <w:abstractNumId w:val="27"/>
     <w:lvlOverride w:ilvl="0">
       <w:startOverride w:val="1"/>
     </w:lvlOverride>

</xml_diff>

<commit_message>
membuat footnote style tahap 3
</commit_message>
<xml_diff>
--- a/formating-docx/doc/My Document.docx
+++ b/formating-docx/doc/My Document.docx
@@ -4,10 +4,133 @@
   <w:body>
     <w:p>
       <w:pPr>
+        <w:spacing w:line="360"/>
+        <w:ind w:left="11" w:firstLine="555"/>
+        <w:jc w:val="both"/>
+      </w:pPr>
+      <w:r>
+        <w:rPr>
+          <w:color w:val="000000"/>
+          <w:sz w:val="24"/>
+          <w:szCs w:val="24"/>
+          <w:rFonts w:ascii="Times New Roman" w:cs="Times New Roman" w:eastAsia="Times New Roman" w:hAnsi="Times New Roman"/>
+        </w:rPr>
+        <w:t xml:space="preserve">Shalat merupakan salah satu dari rukun Islam. Bahkan shalat merupakan tiangnya agama, artinya barangsiapa yang mendirikan shalat maka telah mendirikan agama Islam dan barangsiapa yang meninggalkan shalat maka telah merobohkan agama Islam. Shalat merupakan salah satu komponen utama dalam Islam.</w:t>
+      </w:r>
+      <w:r>
+        <w:rPr>
+          <w:rStyle w:val="FootnoteReference"/>
+        </w:rPr>
+        <w:footnoteReference w:id="1"/>
+      </w:r>
+    </w:p>
+    <w:p>
+      <w:pPr>
+        <w:spacing w:line="360"/>
+        <w:ind w:left="11" w:firstLine="555"/>
+        <w:jc w:val="both"/>
+      </w:pPr>
+      <w:r>
+        <w:rPr>
+          <w:color w:val="000000"/>
+          <w:sz w:val="24"/>
+          <w:szCs w:val="24"/>
+          <w:rFonts w:ascii="Times New Roman" w:cs="Times New Roman" w:eastAsia="Times New Roman" w:hAnsi="Times New Roman"/>
+        </w:rPr>
+        <w:t xml:space="preserve">Shalat merupakan salah satu dari rukun Islam. Bahkan shalat merupakan tiangnya agama,</w:t>
+      </w:r>
+      <w:r>
+        <w:rPr>
+          <w:rStyle w:val="FootnoteReference"/>
+        </w:rPr>
+        <w:footnoteReference w:id="2"/>
+      </w:r>
+      <w:r>
+        <w:rPr>
+          <w:color w:val="000000"/>
+          <w:sz w:val="24"/>
+          <w:szCs w:val="24"/>
+          <w:rFonts w:ascii="Times New Roman" w:cs="Times New Roman" w:eastAsia="Times New Roman" w:hAnsi="Times New Roman"/>
+        </w:rPr>
+        <w:t xml:space="preserve"> artinya barangsiapa yang mendirikan shalat maka telah mendirikan agama Islam dan</w:t>
+      </w:r>
+      <w:r>
+        <w:rPr>
+          <w:rStyle w:val="FootnoteReference"/>
+        </w:rPr>
+        <w:footnoteReference w:id="3"/>
+      </w:r>
+      <w:r>
+        <w:rPr>
+          <w:color w:val="000000"/>
+          <w:sz w:val="24"/>
+          <w:szCs w:val="24"/>
+          <w:rFonts w:ascii="Times New Roman" w:cs="Times New Roman" w:eastAsia="Times New Roman" w:hAnsi="Times New Roman"/>
+        </w:rPr>
+        <w:t xml:space="preserve"> barangsiapa yang meninggalkan shalat maka telah merobohkan agama Islam. Shalat merupakan salah satu komponen utama dalam Islam.</w:t>
+      </w:r>
+      <w:r>
+        <w:rPr>
+          <w:rStyle w:val="FootnoteReference"/>
+        </w:rPr>
+        <w:footnoteReference w:id="4"/>
+      </w:r>
+    </w:p>
+    <w:p>
+      <w:pPr>
         <w:pStyle w:val="bold"/>
         <w:numPr>
           <w:ilvl w:val="0"/>
-          <w:numId w:val="31"/>
+          <w:numId w:val="7"/>
+        </w:numPr>
+        <w:spacing w:line="360"/>
+        <w:ind w:left="283" w:hanging="272" w:firstLine="0"/>
+        <w:jc w:val="both"/>
+      </w:pPr>
+      <w:r>
+        <w:rPr>
+          <w:color w:val="000000"/>
+          <w:sz w:val="24"/>
+          <w:szCs w:val="24"/>
+          <w:rFonts w:ascii="Times New Roman" w:cs="Times New Roman" w:eastAsia="Times New Roman" w:hAnsi="Times New Roman"/>
+        </w:rPr>
+        <w:t xml:space="preserve">Latar Belakang</w:t>
+      </w:r>
+      <w:r>
+        <w:rPr>
+          <w:rStyle w:val="FootnoteReference"/>
+        </w:rPr>
+        <w:footnoteReference w:id="5"/>
+      </w:r>
+    </w:p>
+    <w:p>
+      <w:pPr>
+        <w:spacing w:line="360"/>
+        <w:ind w:left="283" w:firstLine="555"/>
+        <w:jc w:val="both"/>
+      </w:pPr>
+      <w:r>
+        <w:rPr>
+          <w:color w:val="000000"/>
+          <w:sz w:val="24"/>
+          <w:szCs w:val="24"/>
+          <w:rFonts w:ascii="Times New Roman" w:cs="Times New Roman" w:eastAsia="Times New Roman" w:hAnsi="Times New Roman"/>
+        </w:rPr>
+        <w:t xml:space="preserve">Shalat merupakan salah satu dari rukun Islam. Bahkan shalat merupakan tiangnya agama, artinya barangsiapa yang mendirikan shalat maka telah mendirikan agama Islam dan barangsiapa yang meninggalkan shalat maka telah merobohkan agama Islam. Shalat merupakan salah satu komponen utama dalam Islam.</w:t>
+      </w:r>
+      <w:r>
+        <w:rPr>
+          <w:rStyle w:val="FootnoteReference"/>
+        </w:rPr>
+        <w:footnoteReference w:id="6"/>
+      </w:r>
+    </w:p>
+    <w:p>
+      <w:pPr>
+        <w:pStyle w:val="bold"/>
+        <w:numPr>
+          <w:ilvl w:val="0"/>
+          <w:numId w:val="7"/>
         </w:numPr>
         <w:spacing w:line="360"/>
         <w:ind w:left="283" w:hanging="272" w:firstLine="0"/>
@@ -28,7 +151,7 @@
         <w:pStyle w:val="normal"/>
         <w:numPr>
           <w:ilvl w:val="1"/>
-          <w:numId w:val="32"/>
+          <w:numId w:val="8"/>
         </w:numPr>
         <w:spacing w:line="360"/>
         <w:ind w:left="566" w:hanging="277" w:firstLine="277"/>
@@ -42,6 +165,144 @@
           <w:rFonts w:ascii="Times New Roman" w:cs="Times New Roman" w:eastAsia="Times New Roman" w:hAnsi="Times New Roman"/>
         </w:rPr>
         <w:t xml:space="preserve">Bagaimana pelaksanaan shalat sunnah Rawatib?</w:t>
+      </w:r>
+    </w:p>
+    <w:p>
+      <w:pPr>
+        <w:pStyle w:val="normal"/>
+        <w:numPr>
+          <w:ilvl w:val="2"/>
+          <w:numId w:val="9"/>
+        </w:numPr>
+        <w:spacing w:line="360"/>
+        <w:ind w:left="850" w:hanging="283" w:firstLine="283"/>
+        <w:jc w:val="both"/>
+      </w:pPr>
+      <w:r>
+        <w:rPr>
+          <w:color w:val="000000"/>
+          <w:sz w:val="24"/>
+          <w:szCs w:val="24"/>
+          <w:rFonts w:ascii="Times New Roman" w:cs="Times New Roman" w:eastAsia="Times New Roman" w:hAnsi="Times New Roman"/>
+        </w:rPr>
+        <w:t xml:space="preserve">Dua Raka‟at Qabliyah (sebelum) Shubuh Shalat Sunnah Rawatib yangpaling ditekankan adalah shalat Sunnah 2 raka‟at Qabliyah Shubuh.</w:t>
+      </w:r>
+      <w:r>
+        <w:rPr>
+          <w:rStyle w:val="FootnoteReference"/>
+        </w:rPr>
+        <w:footnoteReference w:id="7"/>
+      </w:r>
+      <w:r>
+        <w:rPr>
+          <w:color w:val="000000"/>
+          <w:sz w:val="24"/>
+          <w:szCs w:val="24"/>
+          <w:rFonts w:ascii="Times New Roman" w:cs="Times New Roman" w:eastAsia="Times New Roman" w:hAnsi="Times New Roman"/>
+        </w:rPr>
+        <w:t xml:space="preserve">Shalat Sunnah Qabliyah Shubuh Dikenal juga dengan sebutan Shalat </w:t>
+      </w:r>
+      <w:r>
+        <w:rPr>
+          <w:rStyle w:val="FootnoteReference"/>
+        </w:rPr>
+        <w:footnoteReference w:id="8"/>
+      </w:r>
+      <w:r>
+        <w:rPr>
+          <w:color w:val="000000"/>
+          <w:sz w:val="24"/>
+          <w:szCs w:val="24"/>
+          <w:rFonts w:ascii="Times New Roman" w:cs="Times New Roman" w:eastAsia="Times New Roman" w:hAnsi="Times New Roman"/>
+        </w:rPr>
+        <w:t xml:space="preserve">Dua Raka‟at Qabliyah (sebelum) Shubuh Shalat Sunnah Rawatib yangpaling ditekankan adalah shalat Sunnah 2 raka‟at Qabliyah Shubuh.</w:t>
+      </w:r>
+      <w:r>
+        <w:rPr>
+          <w:rStyle w:val="FootnoteReference"/>
+        </w:rPr>
+        <w:footnoteReference w:id="9"/>
+      </w:r>
+    </w:p>
+    <w:p>
+      <w:pPr>
+        <w:pStyle w:val="normal"/>
+        <w:numPr>
+          <w:ilvl w:val="3"/>
+          <w:numId w:val="10"/>
+        </w:numPr>
+        <w:spacing w:line="360"/>
+        <w:ind w:left="1133" w:hanging="283" w:firstLine="283"/>
+        <w:jc w:val="both"/>
+      </w:pPr>
+      <w:r>
+        <w:rPr>
+          <w:color w:val="000000"/>
+          <w:sz w:val="24"/>
+          <w:szCs w:val="24"/>
+          <w:rFonts w:ascii="Times New Roman" w:cs="Times New Roman" w:eastAsia="Times New Roman" w:hAnsi="Times New Roman"/>
+        </w:rPr>
+        <w:t xml:space="preserve">Shalat Sunnah Qabliyah Shubuh</w:t>
+      </w:r>
+      <w:r>
+        <w:rPr>
+          <w:rStyle w:val="FootnoteReference"/>
+        </w:rPr>
+        <w:footnoteReference w:id="10"/>
+      </w:r>
+    </w:p>
+    <w:p>
+      <w:pPr>
+        <w:pStyle w:val="normal"/>
+        <w:numPr>
+          <w:ilvl w:val="4"/>
+          <w:numId w:val="11"/>
+        </w:numPr>
+        <w:spacing w:line="360"/>
+        <w:ind w:left="1417" w:hanging="283" w:firstLine="283"/>
+        <w:jc w:val="both"/>
+      </w:pPr>
+      <w:r>
+        <w:rPr>
+          <w:color w:val="000000"/>
+          <w:sz w:val="24"/>
+          <w:szCs w:val="24"/>
+          <w:rFonts w:ascii="Times New Roman" w:cs="Times New Roman" w:eastAsia="Times New Roman" w:hAnsi="Times New Roman"/>
+        </w:rPr>
+        <w:t xml:space="preserve">Shalat Sunnah Qabliyah Shubuh</w:t>
+      </w:r>
+      <w:r>
+        <w:rPr>
+          <w:rStyle w:val="FootnoteReference"/>
+        </w:rPr>
+        <w:footnoteReference w:id="11"/>
+      </w:r>
+    </w:p>
+    <w:p>
+      <w:pPr>
+        <w:pStyle w:val="normal"/>
+        <w:numPr>
+          <w:ilvl w:val="4"/>
+          <w:numId w:val="11"/>
+        </w:numPr>
+        <w:spacing w:line="360"/>
+        <w:ind w:left="1417" w:hanging="283" w:firstLine="283"/>
+        <w:jc w:val="both"/>
+      </w:pPr>
+      <w:r>
+        <w:rPr>
+          <w:color w:val="000000"/>
+          <w:sz w:val="24"/>
+          <w:szCs w:val="24"/>
+          <w:rFonts w:ascii="Times New Roman" w:cs="Times New Roman" w:eastAsia="Times New Roman" w:hAnsi="Times New Roman"/>
+        </w:rPr>
+        <w:t xml:space="preserve">Shalat Sunnah Qabliyah Shubuh</w:t>
+      </w:r>
+      <w:r>
+        <w:rPr>
+          <w:rStyle w:val="FootnoteReference"/>
+        </w:rPr>
+        <w:footnoteReference w:id="12"/>
       </w:r>
     </w:p>
     <w:p>
@@ -49,7 +310,7 @@
         <w:pStyle w:val="normal"/>
         <w:numPr>
           <w:ilvl w:val="1"/>
-          <w:numId w:val="32"/>
+          <w:numId w:val="8"/>
         </w:numPr>
         <w:spacing w:line="360"/>
         <w:ind w:left="566" w:hanging="277" w:firstLine="277"/>
@@ -70,7 +331,7 @@
         <w:pStyle w:val="normal"/>
         <w:numPr>
           <w:ilvl w:val="1"/>
-          <w:numId w:val="32"/>
+          <w:numId w:val="8"/>
         </w:numPr>
         <w:spacing w:line="360"/>
         <w:ind w:left="566" w:hanging="277" w:firstLine="277"/>
@@ -134,12 +395,168 @@
       </w:r>
     </w:p>
   </w:footnote>
+  <w:footnote w:id="1">
+    <w:p>
+      <w:r>
+        <w:rPr>
+          <w:rStyle w:val="FootnoteReference"/>
+        </w:rPr>
+        <w:footnoteRef/>
+      </w:r>
+      <w:r>
+        <w:t xml:space="preserve">jurnal==3</w:t>
+      </w:r>
+    </w:p>
+  </w:footnote>
+  <w:footnote w:id="2">
+    <w:p>
+      <w:r>
+        <w:rPr>
+          <w:rStyle w:val="FootnoteReference"/>
+        </w:rPr>
+        <w:footnoteRef/>
+      </w:r>
+      <w:r>
+        <w:t xml:space="preserve">jurnal==1</w:t>
+      </w:r>
+    </w:p>
+  </w:footnote>
+  <w:footnote w:id="3">
+    <w:p>
+      <w:r>
+        <w:rPr>
+          <w:rStyle w:val="FootnoteReference"/>
+        </w:rPr>
+        <w:footnoteRef/>
+      </w:r>
+      <w:r>
+        <w:t xml:space="preserve">jurnal==2</w:t>
+      </w:r>
+    </w:p>
+  </w:footnote>
+  <w:footnote w:id="4">
+    <w:p>
+      <w:r>
+        <w:rPr>
+          <w:rStyle w:val="FootnoteReference"/>
+        </w:rPr>
+        <w:footnoteRef/>
+      </w:r>
+      <w:r>
+        <w:t xml:space="preserve">jurnal==3</w:t>
+      </w:r>
+    </w:p>
+  </w:footnote>
+  <w:footnote w:id="5">
+    <w:p>
+      <w:r>
+        <w:rPr>
+          <w:rStyle w:val="FootnoteReference"/>
+        </w:rPr>
+        <w:footnoteRef/>
+      </w:r>
+      <w:r>
+        <w:t xml:space="preserve">jurnal==1</w:t>
+      </w:r>
+    </w:p>
+  </w:footnote>
+  <w:footnote w:id="6">
+    <w:p>
+      <w:r>
+        <w:rPr>
+          <w:rStyle w:val="FootnoteReference"/>
+        </w:rPr>
+        <w:footnoteRef/>
+      </w:r>
+      <w:r>
+        <w:t xml:space="preserve">jurnal==3</w:t>
+      </w:r>
+    </w:p>
+  </w:footnote>
+  <w:footnote w:id="7">
+    <w:p>
+      <w:r>
+        <w:rPr>
+          <w:rStyle w:val="FootnoteReference"/>
+        </w:rPr>
+        <w:footnoteRef/>
+      </w:r>
+      <w:r>
+        <w:t xml:space="preserve">jurnal==2</w:t>
+      </w:r>
+    </w:p>
+  </w:footnote>
+  <w:footnote w:id="8">
+    <w:p>
+      <w:r>
+        <w:rPr>
+          <w:rStyle w:val="FootnoteReference"/>
+        </w:rPr>
+        <w:footnoteRef/>
+      </w:r>
+      <w:r>
+        <w:t xml:space="preserve">jurnal==1</w:t>
+      </w:r>
+    </w:p>
+  </w:footnote>
+  <w:footnote w:id="9">
+    <w:p>
+      <w:r>
+        <w:rPr>
+          <w:rStyle w:val="FootnoteReference"/>
+        </w:rPr>
+        <w:footnoteRef/>
+      </w:r>
+      <w:r>
+        <w:t xml:space="preserve">jurnal==2</w:t>
+      </w:r>
+    </w:p>
+  </w:footnote>
+  <w:footnote w:id="10">
+    <w:p>
+      <w:r>
+        <w:rPr>
+          <w:rStyle w:val="FootnoteReference"/>
+        </w:rPr>
+        <w:footnoteRef/>
+      </w:r>
+      <w:r>
+        <w:t xml:space="preserve">jurnal==1</w:t>
+      </w:r>
+    </w:p>
+  </w:footnote>
+  <w:footnote w:id="11">
+    <w:p>
+      <w:r>
+        <w:rPr>
+          <w:rStyle w:val="FootnoteReference"/>
+        </w:rPr>
+        <w:footnoteRef/>
+      </w:r>
+      <w:r>
+        <w:t xml:space="preserve">jurnal==1</w:t>
+      </w:r>
+    </w:p>
+  </w:footnote>
+  <w:footnote w:id="12">
+    <w:p>
+      <w:r>
+        <w:rPr>
+          <w:rStyle w:val="FootnoteReference"/>
+        </w:rPr>
+        <w:footnoteRef/>
+      </w:r>
+      <w:r>
+        <w:t xml:space="preserve">jurnal==1</w:t>
+      </w:r>
+    </w:p>
+  </w:footnote>
 </w:footnotes>
 </file>
 
 <file path=word/numbering.xml><?xml version="1.0" encoding="utf-8"?>
 <w:numbering xmlns:wpc="http://schemas.microsoft.com/office/word/2010/wordprocessingCanvas" xmlns:mc="http://schemas.openxmlformats.org/markup-compatibility/2006" xmlns:o="urn:schemas-microsoft-com:office:office" xmlns:r="http://schemas.openxmlformats.org/officeDocument/2006/relationships" xmlns:m="http://schemas.openxmlformats.org/officeDocument/2006/math" xmlns:v="urn:schemas-microsoft-com:vml" xmlns:wp14="http://schemas.microsoft.com/office/word/2010/wordprocessingDrawing" xmlns:wp="http://schemas.openxmlformats.org/drawingml/2006/wordprocessingDrawing" xmlns:w10="urn:schemas-microsoft-com:office:word" xmlns:w="http://schemas.openxmlformats.org/wordprocessingml/2006/main" xmlns:w14="http://schemas.microsoft.com/office/word/2010/wordml" xmlns:w15="http://schemas.microsoft.com/office/word/2012/wordml" xmlns:wpg="http://schemas.microsoft.com/office/word/2010/wordprocessingGroup" xmlns:wpi="http://schemas.microsoft.com/office/word/2010/wordprocessingInk" xmlns:wne="http://schemas.microsoft.com/office/word/2006/wordml" xmlns:wps="http://schemas.microsoft.com/office/word/2010/wordprocessingShape" mc:Ignorable="w14 w15 wp14">
-  <w:abstractNum w:abstractNumId="25" w15:restartNumberingAfterBreak="0">
+  <w:abstractNum w:abstractNumId="1" w15:restartNumberingAfterBreak="0">
     <w:multiLevelType w:val="hybridMultilevel"/>
     <w:lvl w:ilvl="0" w15:tentative="1">
       <w:start w:val="1"/>
@@ -223,7 +640,7 @@
       </w:pPr>
     </w:lvl>
   </w:abstractNum>
-  <w:abstractNum w:abstractNumId="26" w15:restartNumberingAfterBreak="0">
+  <w:abstractNum w:abstractNumId="2" w15:restartNumberingAfterBreak="0">
     <w:multiLevelType w:val="hybridMultilevel"/>
     <w:lvl w:ilvl="0" w15:tentative="1">
       <w:start w:val="1"/>
@@ -232,7 +649,7 @@
       <w:lvlJc w:val="left"/>
     </w:lvl>
   </w:abstractNum>
-  <w:abstractNum w:abstractNumId="27" w15:restartNumberingAfterBreak="0">
+  <w:abstractNum w:abstractNumId="3" w15:restartNumberingAfterBreak="0">
     <w:multiLevelType w:val="hybridMultilevel"/>
     <w:lvl w:ilvl="1" w15:tentative="1">
       <w:start w:val="1"/>
@@ -241,7 +658,7 @@
       <w:lvlJc w:val="left"/>
     </w:lvl>
   </w:abstractNum>
-  <w:abstractNum w:abstractNumId="28" w15:restartNumberingAfterBreak="0">
+  <w:abstractNum w:abstractNumId="4" w15:restartNumberingAfterBreak="0">
     <w:multiLevelType w:val="hybridMultilevel"/>
     <w:lvl w:ilvl="2" w15:tentative="1">
       <w:start w:val="1"/>
@@ -250,7 +667,7 @@
       <w:lvlJc w:val="left"/>
     </w:lvl>
   </w:abstractNum>
-  <w:abstractNum w:abstractNumId="29" w15:restartNumberingAfterBreak="0">
+  <w:abstractNum w:abstractNumId="5" w15:restartNumberingAfterBreak="0">
     <w:multiLevelType w:val="hybridMultilevel"/>
     <w:lvl w:ilvl="3" w15:tentative="1">
       <w:start w:val="1"/>
@@ -259,7 +676,7 @@
       <w:lvlJc w:val="left"/>
     </w:lvl>
   </w:abstractNum>
-  <w:abstractNum w:abstractNumId="30" w15:restartNumberingAfterBreak="0">
+  <w:abstractNum w:abstractNumId="6" w15:restartNumberingAfterBreak="0">
     <w:multiLevelType w:val="hybridMultilevel"/>
     <w:lvl w:ilvl="4" w15:tentative="1">
       <w:start w:val="1"/>
@@ -269,19 +686,37 @@
     </w:lvl>
   </w:abstractNum>
   <w:num w:numId="1">
-    <w:abstractNumId w:val="25"/>
+    <w:abstractNumId w:val="1"/>
     <w:lvlOverride w:ilvl="0">
       <w:startOverride w:val="1"/>
     </w:lvlOverride>
   </w:num>
-  <w:num w:numId="31">
-    <w:abstractNumId w:val="26"/>
+  <w:num w:numId="7">
+    <w:abstractNumId w:val="2"/>
     <w:lvlOverride w:ilvl="0">
       <w:startOverride w:val="1"/>
     </w:lvlOverride>
   </w:num>
-  <w:num w:numId="32">
-    <w:abstractNumId w:val="27"/>
+  <w:num w:numId="8">
+    <w:abstractNumId w:val="3"/>
+    <w:lvlOverride w:ilvl="0">
+      <w:startOverride w:val="1"/>
+    </w:lvlOverride>
+  </w:num>
+  <w:num w:numId="9">
+    <w:abstractNumId w:val="4"/>
+    <w:lvlOverride w:ilvl="0">
+      <w:startOverride w:val="1"/>
+    </w:lvlOverride>
+  </w:num>
+  <w:num w:numId="10">
+    <w:abstractNumId w:val="5"/>
+    <w:lvlOverride w:ilvl="0">
+      <w:startOverride w:val="1"/>
+    </w:lvlOverride>
+  </w:num>
+  <w:num w:numId="11">
+    <w:abstractNumId w:val="6"/>
     <w:lvlOverride w:ilvl="0">
       <w:startOverride w:val="1"/>
     </w:lvlOverride>

</xml_diff>

<commit_message>
membuat style daftar pustaka, dan setyle footnote tahap 4 di pending
</commit_message>
<xml_diff>
--- a/formating-docx/doc/My Document.docx
+++ b/formating-docx/doc/My Document.docx
@@ -4,6 +4,176 @@
   <w:body>
     <w:p>
       <w:pPr>
+        <w:jc w:val="center"/>
+      </w:pPr>
+      <w:r>
+        <w:rPr>
+          <w:color w:val="000000"/>
+          <w:sz w:val="24"/>
+          <w:szCs w:val="24"/>
+          <w:rFonts w:ascii="Times New Roman" w:cs="Times New Roman" w:eastAsia="Times New Roman" w:hAnsi="Times New Roman"/>
+        </w:rPr>
+        <w:t xml:space="preserve">COVER</w:t>
+      </w:r>
+    </w:p>
+    <w:p>
+      <w:pPr>
+        <w:sectPr>
+          <w:pgSz w:w="11905" w:h="16837" w:orient="portrait"/>
+          <w:pgMar w:top="2267" w:right="1700" w:bottom="1700" w:left="2267" w:header="708" w:footer="708" w:gutter="0"/>
+          <w:pgNumType/>
+          <w:docGrid w:linePitch="360"/>
+        </w:sectPr>
+      </w:pPr>
+    </w:p>
+    <w:p>
+      <w:pPr>
+        <w:jc w:val="center"/>
+      </w:pPr>
+      <w:r>
+        <w:rPr>
+          <w:b/>
+          <w:bCs/>
+          <w:color w:val="000000"/>
+          <w:sz w:val="24"/>
+          <w:szCs w:val="24"/>
+          <w:rFonts w:ascii="Times New Roman" w:cs="Times New Roman" w:eastAsia="Times New Roman" w:hAnsi="Times New Roman"/>
+        </w:rPr>
+        <w:t xml:space="preserve">KATA PENGANTAR</w:t>
+      </w:r>
+    </w:p>
+    <w:p>
+      <w:pPr>
+        <w:jc w:val="center"/>
+      </w:pPr>
+      <w:r>
+        <w:rPr>
+          <w:color w:val="000000"/>
+          <w:sz w:val="24"/>
+          <w:szCs w:val="24"/>
+          <w:rFonts w:ascii="Times New Roman" w:cs="Times New Roman" w:eastAsia="Times New Roman" w:hAnsi="Times New Roman"/>
+        </w:rPr>
+      </w:r>
+    </w:p>
+    <w:p>
+      <w:pPr>
+        <w:jc w:val="center"/>
+      </w:pPr>
+      <w:r>
+        <w:rPr>
+          <w:b/>
+          <w:bCs/>
+          <w:color w:val="000000"/>
+          <w:sz w:val="24"/>
+          <w:szCs w:val="24"/>
+          <w:rFonts w:ascii="Times New Roman" w:cs="Times New Roman" w:eastAsia="Times New Roman" w:hAnsi="Times New Roman"/>
+        </w:rPr>
+        <w:t xml:space="preserve">DAFTAR ISI</w:t>
+      </w:r>
+    </w:p>
+    <w:p>
+      <w:pPr>
+        <w:sectPr>
+          <w:footerReference w:type="default" r:id="rId6"/>
+          <w:pgSz w:w="11905" w:h="16837" w:orient="portrait"/>
+          <w:pgMar w:top="2267" w:right="1700" w:bottom="1700" w:left="2267" w:header="708" w:footer="708" w:gutter="0"/>
+          <w:pgNumType w:start="1" w:fmt="lowerRoman" w:chapSep="emDash"/>
+          <w:docGrid w:linePitch="360"/>
+        </w:sectPr>
+      </w:pPr>
+    </w:p>
+    <w:p>
+      <w:pPr>
+        <w:jc w:val="center"/>
+      </w:pPr>
+      <w:r>
+        <w:rPr>
+          <w:b/>
+          <w:bCs/>
+          <w:color w:val="000000"/>
+          <w:sz w:val="24"/>
+          <w:szCs w:val="24"/>
+          <w:rFonts w:ascii="Times New Roman" w:cs="Times New Roman" w:eastAsia="Times New Roman" w:hAnsi="Times New Roman"/>
+        </w:rPr>
+        <w:t xml:space="preserve">BAB I</w:t>
+      </w:r>
+    </w:p>
+    <w:p>
+      <w:pPr>
+        <w:jc w:val="center"/>
+      </w:pPr>
+      <w:r>
+        <w:rPr>
+          <w:b/>
+          <w:bCs/>
+          <w:color w:val="000000"/>
+          <w:sz w:val="24"/>
+          <w:szCs w:val="24"/>
+          <w:rFonts w:ascii="Times New Roman" w:cs="Times New Roman" w:eastAsia="Times New Roman" w:hAnsi="Times New Roman"/>
+        </w:rPr>
+        <w:t xml:space="preserve">PENDAHULUAN</w:t>
+      </w:r>
+    </w:p>
+    <w:p>
+      <w:pPr>
+        <w:jc w:val="center"/>
+      </w:pPr>
+      <w:r>
+        <w:rPr>
+          <w:color w:val="000000"/>
+          <w:sz w:val="24"/>
+          <w:szCs w:val="24"/>
+          <w:rFonts w:ascii="Times New Roman" w:cs="Times New Roman" w:eastAsia="Times New Roman" w:hAnsi="Times New Roman"/>
+        </w:rPr>
+      </w:r>
+    </w:p>
+    <w:p>
+      <w:pPr>
+        <w:jc w:val="center"/>
+      </w:pPr>
+      <w:r>
+        <w:rPr>
+          <w:b/>
+          <w:bCs/>
+          <w:color w:val="000000"/>
+          <w:sz w:val="24"/>
+          <w:szCs w:val="24"/>
+          <w:rFonts w:ascii="Times New Roman" w:cs="Times New Roman" w:eastAsia="Times New Roman" w:hAnsi="Times New Roman"/>
+        </w:rPr>
+        <w:t xml:space="preserve">BAB II</w:t>
+      </w:r>
+    </w:p>
+    <w:p>
+      <w:pPr>
+        <w:jc w:val="center"/>
+      </w:pPr>
+      <w:r>
+        <w:rPr>
+          <w:b/>
+          <w:bCs/>
+          <w:color w:val="000000"/>
+          <w:sz w:val="24"/>
+          <w:szCs w:val="24"/>
+          <w:rFonts w:ascii="Times New Roman" w:cs="Times New Roman" w:eastAsia="Times New Roman" w:hAnsi="Times New Roman"/>
+        </w:rPr>
+        <w:t xml:space="preserve">PEMBAHASAN</w:t>
+      </w:r>
+    </w:p>
+    <w:p>
+      <w:pPr>
+        <w:jc w:val="center"/>
+      </w:pPr>
+      <w:r>
+        <w:rPr>
+          <w:color w:val="000000"/>
+          <w:sz w:val="24"/>
+          <w:szCs w:val="24"/>
+          <w:rFonts w:ascii="Times New Roman" w:cs="Times New Roman" w:eastAsia="Times New Roman" w:hAnsi="Times New Roman"/>
+        </w:rPr>
+      </w:r>
+    </w:p>
+    <w:p>
+      <w:pPr>
         <w:spacing w:line="360"/>
         <w:ind w:left="11" w:firstLine="555"/>
         <w:jc w:val="both"/>
@@ -52,7 +222,7 @@
           <w:szCs w:val="24"/>
           <w:rFonts w:ascii="Times New Roman" w:cs="Times New Roman" w:eastAsia="Times New Roman" w:hAnsi="Times New Roman"/>
         </w:rPr>
-        <w:t xml:space="preserve"> artinya barangsiapa yang mendirikan shalat maka telah mendirikan agama Islam dan</w:t>
+        <w:t xml:space="preserve"> artinya barangsiapa yang mendirikan shalat maka telah mendirikan "agama Islam dan</w:t>
       </w:r>
       <w:r>
         <w:rPr>
@@ -67,7 +237,7 @@
           <w:szCs w:val="24"/>
           <w:rFonts w:ascii="Times New Roman" w:cs="Times New Roman" w:eastAsia="Times New Roman" w:hAnsi="Times New Roman"/>
         </w:rPr>
-        <w:t xml:space="preserve"> barangsiapa yang meninggalkan shalat maka telah merobohkan agama Islam. Shalat merupakan salah satu komponen utama dalam Islam.</w:t>
+        <w:t xml:space="preserve"> barangsiapa yang meninggalkan 'shalat maka telah merobohkan agama Islam. Shalat merupakan salah satu komponen utama dalam Islam.</w:t>
       </w:r>
       <w:r>
         <w:rPr>
@@ -81,7 +251,7 @@
         <w:pStyle w:val="bold"/>
         <w:numPr>
           <w:ilvl w:val="0"/>
-          <w:numId w:val="7"/>
+          <w:numId w:val="40"/>
         </w:numPr>
         <w:spacing w:line="360"/>
         <w:ind w:left="283" w:hanging="272" w:firstLine="0"/>
@@ -94,7 +264,7 @@
           <w:szCs w:val="24"/>
           <w:rFonts w:ascii="Times New Roman" w:cs="Times New Roman" w:eastAsia="Times New Roman" w:hAnsi="Times New Roman"/>
         </w:rPr>
-        <w:t xml:space="preserve">Latar Belakang</w:t>
+        <w:t xml:space="preserve">Latar "Belakang</w:t>
       </w:r>
       <w:r>
         <w:rPr>
@@ -116,13 +286,28 @@
           <w:szCs w:val="24"/>
           <w:rFonts w:ascii="Times New Roman" w:cs="Times New Roman" w:eastAsia="Times New Roman" w:hAnsi="Times New Roman"/>
         </w:rPr>
-        <w:t xml:space="preserve">Shalat merupakan salah satu dari rukun Islam. Bahkan shalat merupakan tiangnya agama, artinya barangsiapa yang mendirikan shalat maka telah mendirikan agama Islam dan barangsiapa yang meninggalkan shalat maka telah merobohkan agama Islam. Shalat merupakan salah satu komponen utama dalam Islam.</w:t>
+        <w:t xml:space="preserve">Shalat merupakan salah satu dari rukun Islam. Bahkan shalat merupakan tiangnya agama, artinya barangsiapa yang mendirikan shalat maka telah mendirikan agama Islam dan barangsiapa yang meninggalkan shalat. </w:t>
       </w:r>
       <w:r>
         <w:rPr>
           <w:rStyle w:val="FootnoteReference"/>
         </w:rPr>
         <w:footnoteReference w:id="6"/>
+      </w:r>
+      <w:r>
+        <w:rPr>
+          <w:color w:val="000000"/>
+          <w:sz w:val="24"/>
+          <w:szCs w:val="24"/>
+          <w:rFonts w:ascii="Times New Roman" w:cs="Times New Roman" w:eastAsia="Times New Roman" w:hAnsi="Times New Roman"/>
+        </w:rPr>
+        <w:t xml:space="preserve">maka telah merobohkan agama Islam. Shalat merupakan salah satu komponen utama dalam Islam.</w:t>
+      </w:r>
+      <w:r>
+        <w:rPr>
+          <w:rStyle w:val="FootnoteReference"/>
+        </w:rPr>
+        <w:footnoteReference w:id="7"/>
       </w:r>
     </w:p>
     <w:p>
@@ -130,7 +315,7 @@
         <w:pStyle w:val="bold"/>
         <w:numPr>
           <w:ilvl w:val="0"/>
-          <w:numId w:val="7"/>
+          <w:numId w:val="40"/>
         </w:numPr>
         <w:spacing w:line="360"/>
         <w:ind w:left="283" w:hanging="272" w:firstLine="0"/>
@@ -151,7 +336,7 @@
         <w:pStyle w:val="normal"/>
         <w:numPr>
           <w:ilvl w:val="1"/>
-          <w:numId w:val="8"/>
+          <w:numId w:val="41"/>
         </w:numPr>
         <w:spacing w:line="360"/>
         <w:ind w:left="566" w:hanging="277" w:firstLine="277"/>
@@ -166,13 +351,19 @@
         </w:rPr>
         <w:t xml:space="preserve">Bagaimana pelaksanaan shalat sunnah Rawatib?</w:t>
       </w:r>
+      <w:r>
+        <w:rPr>
+          <w:rStyle w:val="FootnoteReference"/>
+        </w:rPr>
+        <w:footnoteReference w:id="8"/>
+      </w:r>
     </w:p>
     <w:p>
       <w:pPr>
         <w:pStyle w:val="normal"/>
         <w:numPr>
           <w:ilvl w:val="2"/>
-          <w:numId w:val="9"/>
+          <w:numId w:val="42"/>
         </w:numPr>
         <w:spacing w:line="360"/>
         <w:ind w:left="850" w:hanging="283" w:firstLine="283"/>
@@ -185,13 +376,13 @@
           <w:szCs w:val="24"/>
           <w:rFonts w:ascii="Times New Roman" w:cs="Times New Roman" w:eastAsia="Times New Roman" w:hAnsi="Times New Roman"/>
         </w:rPr>
-        <w:t xml:space="preserve">Dua Raka‟at Qabliyah (sebelum) Shubuh Shalat Sunnah Rawatib yangpaling ditekankan adalah shalat Sunnah 2 raka‟at Qabliyah Shubuh.</w:t>
-      </w:r>
-      <w:r>
-        <w:rPr>
-          <w:rStyle w:val="FootnoteReference"/>
-        </w:rPr>
-        <w:footnoteReference w:id="7"/>
+        <w:t xml:space="preserve">Dua Raka‟at Qabliyah (sebelum) Shubuh Shalat Sunnah Rawatib yangpaling "ditekankan" adalah shalat Sunnah 2 raka‟at Qabliyah Shubuh.</w:t>
+      </w:r>
+      <w:r>
+        <w:rPr>
+          <w:rStyle w:val="FootnoteReference"/>
+        </w:rPr>
+        <w:footnoteReference w:id="9"/>
       </w:r>
       <w:r>
         <w:rPr>
@@ -206,22 +397,22 @@
         <w:rPr>
           <w:rStyle w:val="FootnoteReference"/>
         </w:rPr>
-        <w:footnoteReference w:id="8"/>
-      </w:r>
-      <w:r>
-        <w:rPr>
-          <w:color w:val="000000"/>
-          <w:sz w:val="24"/>
-          <w:szCs w:val="24"/>
-          <w:rFonts w:ascii="Times New Roman" w:cs="Times New Roman" w:eastAsia="Times New Roman" w:hAnsi="Times New Roman"/>
-        </w:rPr>
-        <w:t xml:space="preserve">Dua Raka‟at Qabliyah (sebelum) Shubuh Shalat Sunnah Rawatib yangpaling ditekankan adalah shalat Sunnah 2 raka‟at Qabliyah Shubuh.</w:t>
-      </w:r>
-      <w:r>
-        <w:rPr>
-          <w:rStyle w:val="FootnoteReference"/>
-        </w:rPr>
-        <w:footnoteReference w:id="9"/>
+        <w:footnoteReference w:id="10"/>
+      </w:r>
+      <w:r>
+        <w:rPr>
+          <w:color w:val="000000"/>
+          <w:sz w:val="24"/>
+          <w:szCs w:val="24"/>
+          <w:rFonts w:ascii="Times New Roman" w:cs="Times New Roman" w:eastAsia="Times New Roman" w:hAnsi="Times New Roman"/>
+        </w:rPr>
+        <w:t xml:space="preserve">Dua Raka‟at Qabliyah (sebelum) Shubuh Shalat Sunnah Rawatib yangpaling "ditekankan" adalah shalat Sunnah 2 raka‟at Qabliyah Shubuh.</w:t>
+      </w:r>
+      <w:r>
+        <w:rPr>
+          <w:rStyle w:val="FootnoteReference"/>
+        </w:rPr>
+        <w:footnoteReference w:id="11"/>
       </w:r>
     </w:p>
     <w:p>
@@ -229,7 +420,7 @@
         <w:pStyle w:val="normal"/>
         <w:numPr>
           <w:ilvl w:val="3"/>
-          <w:numId w:val="10"/>
+          <w:numId w:val="43"/>
         </w:numPr>
         <w:spacing w:line="360"/>
         <w:ind w:left="1133" w:hanging="283" w:firstLine="283"/>
@@ -248,7 +439,7 @@
         <w:rPr>
           <w:rStyle w:val="FootnoteReference"/>
         </w:rPr>
-        <w:footnoteReference w:id="10"/>
+        <w:footnoteReference w:id="12"/>
       </w:r>
     </w:p>
     <w:p>
@@ -256,7 +447,7 @@
         <w:pStyle w:val="normal"/>
         <w:numPr>
           <w:ilvl w:val="4"/>
-          <w:numId w:val="11"/>
+          <w:numId w:val="44"/>
         </w:numPr>
         <w:spacing w:line="360"/>
         <w:ind w:left="1417" w:hanging="283" w:firstLine="283"/>
@@ -275,7 +466,7 @@
         <w:rPr>
           <w:rStyle w:val="FootnoteReference"/>
         </w:rPr>
-        <w:footnoteReference w:id="11"/>
+        <w:footnoteReference w:id="13"/>
       </w:r>
     </w:p>
     <w:p>
@@ -283,7 +474,7 @@
         <w:pStyle w:val="normal"/>
         <w:numPr>
           <w:ilvl w:val="4"/>
-          <w:numId w:val="11"/>
+          <w:numId w:val="44"/>
         </w:numPr>
         <w:spacing w:line="360"/>
         <w:ind w:left="1417" w:hanging="283" w:firstLine="283"/>
@@ -302,7 +493,7 @@
         <w:rPr>
           <w:rStyle w:val="FootnoteReference"/>
         </w:rPr>
-        <w:footnoteReference w:id="12"/>
+        <w:footnoteReference w:id="14"/>
       </w:r>
     </w:p>
     <w:p>
@@ -310,7 +501,7 @@
         <w:pStyle w:val="normal"/>
         <w:numPr>
           <w:ilvl w:val="1"/>
-          <w:numId w:val="8"/>
+          <w:numId w:val="41"/>
         </w:numPr>
         <w:spacing w:line="360"/>
         <w:ind w:left="566" w:hanging="277" w:firstLine="277"/>
@@ -331,7 +522,7 @@
         <w:pStyle w:val="normal"/>
         <w:numPr>
           <w:ilvl w:val="1"/>
-          <w:numId w:val="8"/>
+          <w:numId w:val="41"/>
         </w:numPr>
         <w:spacing w:line="360"/>
         <w:ind w:left="566" w:hanging="277" w:firstLine="277"/>
@@ -347,10 +538,66 @@
         <w:t xml:space="preserve">Bagaimana pelaksanaan shalat sunnah Witir?</w:t>
       </w:r>
     </w:p>
+    <w:p>
+      <w:r>
+        <w:rPr>
+          <w:color w:val="000000"/>
+          <w:sz w:val="24"/>
+          <w:szCs w:val="24"/>
+          <w:rFonts w:ascii="Times New Roman" w:cs="Times New Roman" w:eastAsia="Times New Roman" w:hAnsi="Times New Roman"/>
+        </w:rPr>
+      </w:r>
+    </w:p>
+    <w:p>
+      <w:pPr>
+        <w:jc w:val="center"/>
+      </w:pPr>
+      <w:r>
+        <w:rPr>
+          <w:b/>
+          <w:bCs/>
+          <w:color w:val="000000"/>
+          <w:sz w:val="24"/>
+          <w:szCs w:val="24"/>
+          <w:rFonts w:ascii="Times New Roman" w:cs="Times New Roman" w:eastAsia="Times New Roman" w:hAnsi="Times New Roman"/>
+        </w:rPr>
+        <w:t xml:space="preserve">BAB III</w:t>
+      </w:r>
+    </w:p>
+    <w:p>
+      <w:pPr>
+        <w:jc w:val="center"/>
+      </w:pPr>
+      <w:r>
+        <w:rPr>
+          <w:b/>
+          <w:bCs/>
+          <w:color w:val="000000"/>
+          <w:sz w:val="24"/>
+          <w:szCs w:val="24"/>
+          <w:rFonts w:ascii="Times New Roman" w:cs="Times New Roman" w:eastAsia="Times New Roman" w:hAnsi="Times New Roman"/>
+        </w:rPr>
+        <w:t xml:space="preserve">KESIMPULAN</w:t>
+      </w:r>
+    </w:p>
+    <w:p>
+      <w:pPr>
+        <w:jc w:val="center"/>
+      </w:pPr>
+      <w:r>
+        <w:rPr>
+          <w:color w:val="000000"/>
+          <w:sz w:val="24"/>
+          <w:szCs w:val="24"/>
+          <w:rFonts w:ascii="Times New Roman" w:cs="Times New Roman" w:eastAsia="Times New Roman" w:hAnsi="Times New Roman"/>
+        </w:rPr>
+      </w:r>
+    </w:p>
     <w:sectPr>
+      <w:footerReference w:type="default" r:id="rId7"/>
       <w:pgSz w:w="11905" w:h="16837" w:orient="portrait"/>
       <w:pgMar w:top="2267" w:right="1700" w:bottom="1700" w:left="2267" w:header="708" w:footer="708" w:gutter="0"/>
-      <w:pgNumType/>
+      <w:pgNumType w:start="1" w:fmt="decimal" w:chapSep="emDash"/>
       <w:docGrid w:linePitch="360"/>
     </w:sectPr>
   </w:body>
@@ -361,6 +608,50 @@
 <w:comments xmlns:cx="http://schemas.microsoft.com/office/drawing/2014/chartex" xmlns:cx1="http://schemas.microsoft.com/office/drawing/2015/9/8/chartex" xmlns:cx2="http://schemas.microsoft.com/office/drawing/2015/10/21/chartex" xmlns:cx3="http://schemas.microsoft.com/office/drawing/2016/5/9/chartex" xmlns:cx4="http://schemas.microsoft.com/office/drawing/2016/5/10/chartex" xmlns:cx5="http://schemas.microsoft.com/office/drawing/2016/5/11/chartex" xmlns:cx6="http://schemas.microsoft.com/office/drawing/2016/5/12/chartex" xmlns:cx7="http://schemas.microsoft.com/office/drawing/2016/5/13/chartex" xmlns:cx8="http://schemas.microsoft.com/office/drawing/2016/5/14/chartex" xmlns:mc="http://schemas.openxmlformats.org/markup-compatibility/2006" xmlns:aink="http://schemas.microsoft.com/office/drawing/2016/ink" xmlns:am3d="http://schemas.microsoft.com/office/drawing/2017/model3d" xmlns:o="urn:schemas-microsoft-com:office:office" xmlns:r="http://schemas.openxmlformats.org/officeDocument/2006/relationships" xmlns:m="http://schemas.openxmlformats.org/officeDocument/2006/math" xmlns:v="urn:schemas-microsoft-com:vml" xmlns:wp14="http://schemas.microsoft.com/office/word/2010/wordprocessingDrawing" xmlns:wp="http://schemas.openxmlformats.org/drawingml/2006/wordprocessingDrawing" xmlns:w10="urn:schemas-microsoft-com:office:word" xmlns:w="http://schemas.openxmlformats.org/wordprocessingml/2006/main" xmlns:w14="http://schemas.microsoft.com/office/word/2010/wordml" xmlns:w15="http://schemas.microsoft.com/office/word/2012/wordml" xmlns:w16cex="http://schemas.microsoft.com/office/word/2018/wordml/cex" xmlns:w16cid="http://schemas.microsoft.com/office/word/2016/wordml/cid" xmlns:w16="http://schemas.microsoft.com/office/word/2018/wordml" xmlns:w16sdtdh="http://schemas.microsoft.com/office/word/2020/wordml/sdtdatahash" xmlns:w16se="http://schemas.microsoft.com/office/word/2015/wordml/symex" xmlns:wpg="http://schemas.microsoft.com/office/word/2010/wordprocessingGroup" xmlns:wpi="http://schemas.microsoft.com/office/word/2010/wordprocessingInk" xmlns:wne="http://schemas.microsoft.com/office/word/2006/wordml" xmlns:wps="http://schemas.microsoft.com/office/word/2010/wordprocessingShape"/>
 </file>
 
+<file path=word/footer1.xml><?xml version="1.0" encoding="utf-8"?>
+<w:ftr xmlns:wpc="http://schemas.microsoft.com/office/word/2010/wordprocessingCanvas" xmlns:mc="http://schemas.openxmlformats.org/markup-compatibility/2006" xmlns:o="urn:schemas-microsoft-com:office:office" xmlns:r="http://schemas.openxmlformats.org/officeDocument/2006/relationships" xmlns:m="http://schemas.openxmlformats.org/officeDocument/2006/math" xmlns:v="urn:schemas-microsoft-com:vml" xmlns:wp14="http://schemas.microsoft.com/office/word/2010/wordprocessingDrawing" xmlns:wp="http://schemas.openxmlformats.org/drawingml/2006/wordprocessingDrawing" xmlns:w10="urn:schemas-microsoft-com:office:word" xmlns:w="http://schemas.openxmlformats.org/wordprocessingml/2006/main" xmlns:w14="http://schemas.microsoft.com/office/word/2010/wordml" xmlns:w15="http://schemas.microsoft.com/office/word/2012/wordml" xmlns:wpg="http://schemas.microsoft.com/office/word/2010/wordprocessingGroup" xmlns:wpi="http://schemas.microsoft.com/office/word/2010/wordprocessingInk" xmlns:wne="http://schemas.microsoft.com/office/word/2006/wordml" xmlns:wps="http://schemas.microsoft.com/office/word/2010/wordprocessingShape">
+  <w:p>
+    <w:pPr>
+      <w:jc w:val="center"/>
+    </w:pPr>
+    <w:r>
+      <w:rPr>
+        <w:color w:val="000000"/>
+        <w:sz w:val="22"/>
+        <w:szCs w:val="22"/>
+        <w:rFonts w:ascii="Times New Roman" w:cs="Times New Roman" w:eastAsia="Times New Roman" w:hAnsi="Times New Roman"/>
+      </w:rPr>
+      <w:fldChar w:fldCharType="begin"/>
+      <w:instrText xml:space="preserve">PAGE</w:instrText>
+      <w:fldChar w:fldCharType="separate"/>
+      <w:fldChar w:fldCharType="end"/>
+    </w:r>
+  </w:p>
+</w:ftr>
+</file>
+
+<file path=word/footer2.xml><?xml version="1.0" encoding="utf-8"?>
+<w:ftr xmlns:wpc="http://schemas.microsoft.com/office/word/2010/wordprocessingCanvas" xmlns:mc="http://schemas.openxmlformats.org/markup-compatibility/2006" xmlns:o="urn:schemas-microsoft-com:office:office" xmlns:r="http://schemas.openxmlformats.org/officeDocument/2006/relationships" xmlns:m="http://schemas.openxmlformats.org/officeDocument/2006/math" xmlns:v="urn:schemas-microsoft-com:vml" xmlns:wp14="http://schemas.microsoft.com/office/word/2010/wordprocessingDrawing" xmlns:wp="http://schemas.openxmlformats.org/drawingml/2006/wordprocessingDrawing" xmlns:w10="urn:schemas-microsoft-com:office:word" xmlns:w="http://schemas.openxmlformats.org/wordprocessingml/2006/main" xmlns:w14="http://schemas.microsoft.com/office/word/2010/wordml" xmlns:w15="http://schemas.microsoft.com/office/word/2012/wordml" xmlns:wpg="http://schemas.microsoft.com/office/word/2010/wordprocessingGroup" xmlns:wpi="http://schemas.microsoft.com/office/word/2010/wordprocessingInk" xmlns:wne="http://schemas.microsoft.com/office/word/2006/wordml" xmlns:wps="http://schemas.microsoft.com/office/word/2010/wordprocessingShape">
+  <w:p>
+    <w:pPr>
+      <w:jc w:val="center"/>
+    </w:pPr>
+    <w:r>
+      <w:rPr>
+        <w:color w:val="000000"/>
+        <w:sz w:val="22"/>
+        <w:szCs w:val="22"/>
+        <w:rFonts w:ascii="Times New Roman" w:cs="Times New Roman" w:eastAsia="Times New Roman" w:hAnsi="Times New Roman"/>
+      </w:rPr>
+      <w:fldChar w:fldCharType="begin"/>
+      <w:instrText xml:space="preserve">PAGE</w:instrText>
+      <w:fldChar w:fldCharType="separate"/>
+      <w:fldChar w:fldCharType="end"/>
+    </w:r>
+  </w:p>
+</w:ftr>
+</file>
+
 <file path=word/footnotes.xml><?xml version="1.0" encoding="utf-8"?>
 <w:footnotes xmlns:wpc="http://schemas.microsoft.com/office/word/2010/wordprocessingCanvas" xmlns:mc="http://schemas.openxmlformats.org/markup-compatibility/2006" xmlns:o="urn:schemas-microsoft-com:office:office" xmlns:r="http://schemas.openxmlformats.org/officeDocument/2006/relationships" xmlns:m="http://schemas.openxmlformats.org/officeDocument/2006/math" xmlns:v="urn:schemas-microsoft-com:vml" xmlns:wp14="http://schemas.microsoft.com/office/word/2010/wordprocessingDrawing" xmlns:wp="http://schemas.openxmlformats.org/drawingml/2006/wordprocessingDrawing" xmlns:w10="urn:schemas-microsoft-com:office:word" xmlns:w="http://schemas.openxmlformats.org/wordprocessingml/2006/main" xmlns:w14="http://schemas.microsoft.com/office/word/2010/wordml" xmlns:w15="http://schemas.microsoft.com/office/word/2012/wordml" xmlns:wpg="http://schemas.microsoft.com/office/word/2010/wordprocessingGroup" xmlns:wpi="http://schemas.microsoft.com/office/word/2010/wordprocessingInk" xmlns:wne="http://schemas.microsoft.com/office/word/2006/wordml" xmlns:wps="http://schemas.microsoft.com/office/word/2010/wordprocessingShape" mc:Ignorable="w14 w15 wp14">
   <w:footnote w:type="separator" w:id="-1">
@@ -397,6 +688,10 @@
   </w:footnote>
   <w:footnote w:id="1">
     <w:p>
+      <w:pPr>
+        <w:spacing w:line="240"/>
+        <w:jc w:val="both"/>
+      </w:pPr>
       <w:r>
         <w:rPr>
           <w:rStyle w:val="FootnoteReference"/>
@@ -404,12 +699,22 @@
         <w:footnoteRef/>
       </w:r>
       <w:r>
-        <w:t xml:space="preserve">jurnal==3</w:t>
+        <w:rPr>
+          <w:color w:val="000000"/>
+          <w:sz w:val="20"/>
+          <w:szCs w:val="20"/>
+          <w:rFonts w:ascii="Times New Roman" w:cs="Times New Roman" w:eastAsia="Times New Roman" w:hAnsi="Times New Roman"/>
+        </w:rPr>
+        <w:t xml:space="preserve">Muryid Rahman, Tesis: "Perkembangan Struktur Ekonomi Menengah Kebawah Setelah Mempelajari Kecakapan Teknologi Informasi" (Yogyakarta: UGN, 2005), Hal. 85.</w:t>
       </w:r>
     </w:p>
   </w:footnote>
   <w:footnote w:id="2">
     <w:p>
+      <w:pPr>
+        <w:spacing w:line="240"/>
+        <w:jc w:val="both"/>
+      </w:pPr>
       <w:r>
         <w:rPr>
           <w:rStyle w:val="FootnoteReference"/>
@@ -417,12 +722,42 @@
         <w:footnoteRef/>
       </w:r>
       <w:r>
-        <w:t xml:space="preserve">jurnal==1</w:t>
+        <w:rPr>
+          <w:color w:val="000000"/>
+          <w:sz w:val="20"/>
+          <w:szCs w:val="20"/>
+          <w:rFonts w:ascii="Times New Roman" w:cs="Times New Roman" w:eastAsia="Times New Roman" w:hAnsi="Times New Roman"/>
+        </w:rPr>
+        <w:t xml:space="preserve">Imam Taufik Alkhotob, "Risalah Dakwah Para Rasul", </w:t>
+      </w:r>
+      <w:r>
+        <w:rPr>
+          <w:i/>
+          <w:iCs/>
+          <w:color w:val="000000"/>
+          <w:sz w:val="20"/>
+          <w:szCs w:val="20"/>
+          <w:rFonts w:ascii="Times New Roman" w:cs="Times New Roman" w:eastAsia="Times New Roman" w:hAnsi="Times New Roman"/>
+        </w:rPr>
+        <w:t xml:space="preserve">Jurnal Studi Agama Dan  Pemikiran Islam, </w:t>
+      </w:r>
+      <w:r>
+        <w:rPr>
+          <w:color w:val="000000"/>
+          <w:sz w:val="20"/>
+          <w:szCs w:val="20"/>
+          <w:rFonts w:ascii="Times New Roman" w:cs="Times New Roman" w:eastAsia="Times New Roman" w:hAnsi="Times New Roman"/>
+        </w:rPr>
+        <w:t xml:space="preserve">Vol. 11, No. 2 (Januari 2020), Hal. 40.</w:t>
       </w:r>
     </w:p>
   </w:footnote>
   <w:footnote w:id="3">
     <w:p>
+      <w:pPr>
+        <w:spacing w:line="240"/>
+        <w:jc w:val="both"/>
+      </w:pPr>
       <w:r>
         <w:rPr>
           <w:rStyle w:val="FootnoteReference"/>
@@ -430,12 +765,42 @@
         <w:footnoteRef/>
       </w:r>
       <w:r>
-        <w:t xml:space="preserve">jurnal==2</w:t>
+        <w:rPr>
+          <w:color w:val="000000"/>
+          <w:sz w:val="20"/>
+          <w:szCs w:val="20"/>
+          <w:rFonts w:ascii="Times New Roman" w:cs="Times New Roman" w:eastAsia="Times New Roman" w:hAnsi="Times New Roman"/>
+        </w:rPr>
+        <w:t xml:space="preserve">M. Quraish shihab, </w:t>
+      </w:r>
+      <w:r>
+        <w:rPr>
+          <w:i/>
+          <w:iCs/>
+          <w:color w:val="000000"/>
+          <w:sz w:val="20"/>
+          <w:szCs w:val="20"/>
+          <w:rFonts w:ascii="Times New Roman" w:cs="Times New Roman" w:eastAsia="Times New Roman" w:hAnsi="Times New Roman"/>
+        </w:rPr>
+        <w:t xml:space="preserve">Tafsir Al Misbah Pesan, Kesan, Dan Keserasian Al Quran, </w:t>
+      </w:r>
+      <w:r>
+        <w:rPr>
+          <w:color w:val="000000"/>
+          <w:sz w:val="20"/>
+          <w:szCs w:val="20"/>
+          <w:rFonts w:ascii="Times New Roman" w:cs="Times New Roman" w:eastAsia="Times New Roman" w:hAnsi="Times New Roman"/>
+        </w:rPr>
+        <w:t xml:space="preserve">(Jakarta: Lentera Hati, 2002), Hal. 140-141.</w:t>
       </w:r>
     </w:p>
   </w:footnote>
   <w:footnote w:id="4">
     <w:p>
+      <w:pPr>
+        <w:spacing w:line="240"/>
+        <w:jc w:val="both"/>
+      </w:pPr>
       <w:r>
         <w:rPr>
           <w:rStyle w:val="FootnoteReference"/>
@@ -443,12 +808,22 @@
         <w:footnoteRef/>
       </w:r>
       <w:r>
-        <w:t xml:space="preserve">jurnal==3</w:t>
+        <w:rPr>
+          <w:color w:val="000000"/>
+          <w:sz w:val="20"/>
+          <w:szCs w:val="20"/>
+          <w:rFonts w:ascii="Times New Roman" w:cs="Times New Roman" w:eastAsia="Times New Roman" w:hAnsi="Times New Roman"/>
+        </w:rPr>
+        <w:t xml:space="preserve">Muryid Rahman, Tesis: "Perkembangan Struktur Ekonomi Menengah Kebawah Setelah Mempelajari Kecakapan Teknologi Informasi" (Yogyakarta: UGN, 2005), Hal. 85.</w:t>
       </w:r>
     </w:p>
   </w:footnote>
   <w:footnote w:id="5">
     <w:p>
+      <w:pPr>
+        <w:spacing w:line="240"/>
+        <w:jc w:val="both"/>
+      </w:pPr>
       <w:r>
         <w:rPr>
           <w:rStyle w:val="FootnoteReference"/>
@@ -456,12 +831,42 @@
         <w:footnoteRef/>
       </w:r>
       <w:r>
-        <w:t xml:space="preserve">jurnal==1</w:t>
+        <w:rPr>
+          <w:color w:val="000000"/>
+          <w:sz w:val="20"/>
+          <w:szCs w:val="20"/>
+          <w:rFonts w:ascii="Times New Roman" w:cs="Times New Roman" w:eastAsia="Times New Roman" w:hAnsi="Times New Roman"/>
+        </w:rPr>
+        <w:t xml:space="preserve">Imam Taufik Alkhotob, "Risalah Dakwah Para Rasul", </w:t>
+      </w:r>
+      <w:r>
+        <w:rPr>
+          <w:i/>
+          <w:iCs/>
+          <w:color w:val="000000"/>
+          <w:sz w:val="20"/>
+          <w:szCs w:val="20"/>
+          <w:rFonts w:ascii="Times New Roman" w:cs="Times New Roman" w:eastAsia="Times New Roman" w:hAnsi="Times New Roman"/>
+        </w:rPr>
+        <w:t xml:space="preserve">Jurnal Studi Agama Dan  Pemikiran Islam, </w:t>
+      </w:r>
+      <w:r>
+        <w:rPr>
+          <w:color w:val="000000"/>
+          <w:sz w:val="20"/>
+          <w:szCs w:val="20"/>
+          <w:rFonts w:ascii="Times New Roman" w:cs="Times New Roman" w:eastAsia="Times New Roman" w:hAnsi="Times New Roman"/>
+        </w:rPr>
+        <w:t xml:space="preserve">Vol. 11, No. 2 (Januari 2020), Hal. 40.</w:t>
       </w:r>
     </w:p>
   </w:footnote>
   <w:footnote w:id="6">
     <w:p>
+      <w:pPr>
+        <w:spacing w:line="240"/>
+        <w:jc w:val="both"/>
+      </w:pPr>
       <w:r>
         <w:rPr>
           <w:rStyle w:val="FootnoteReference"/>
@@ -469,12 +874,42 @@
         <w:footnoteRef/>
       </w:r>
       <w:r>
-        <w:t xml:space="preserve">jurnal==3</w:t>
+        <w:rPr>
+          <w:color w:val="000000"/>
+          <w:sz w:val="20"/>
+          <w:szCs w:val="20"/>
+          <w:rFonts w:ascii="Times New Roman" w:cs="Times New Roman" w:eastAsia="Times New Roman" w:hAnsi="Times New Roman"/>
+        </w:rPr>
+        <w:t xml:space="preserve">M. Quraish shihab, </w:t>
+      </w:r>
+      <w:r>
+        <w:rPr>
+          <w:i/>
+          <w:iCs/>
+          <w:color w:val="000000"/>
+          <w:sz w:val="20"/>
+          <w:szCs w:val="20"/>
+          <w:rFonts w:ascii="Times New Roman" w:cs="Times New Roman" w:eastAsia="Times New Roman" w:hAnsi="Times New Roman"/>
+        </w:rPr>
+        <w:t xml:space="preserve">Tafsir Al Misbah Pesan, Kesan, Dan Keserasian Al Quran, </w:t>
+      </w:r>
+      <w:r>
+        <w:rPr>
+          <w:color w:val="000000"/>
+          <w:sz w:val="20"/>
+          <w:szCs w:val="20"/>
+          <w:rFonts w:ascii="Times New Roman" w:cs="Times New Roman" w:eastAsia="Times New Roman" w:hAnsi="Times New Roman"/>
+        </w:rPr>
+        <w:t xml:space="preserve">(Jakarta: Lentera Hati, 2002), Hal. 140-141.</w:t>
       </w:r>
     </w:p>
   </w:footnote>
   <w:footnote w:id="7">
     <w:p>
+      <w:pPr>
+        <w:spacing w:line="240"/>
+        <w:jc w:val="both"/>
+      </w:pPr>
       <w:r>
         <w:rPr>
           <w:rStyle w:val="FootnoteReference"/>
@@ -482,12 +917,22 @@
         <w:footnoteRef/>
       </w:r>
       <w:r>
-        <w:t xml:space="preserve">jurnal==2</w:t>
+        <w:rPr>
+          <w:color w:val="000000"/>
+          <w:sz w:val="20"/>
+          <w:szCs w:val="20"/>
+          <w:rFonts w:ascii="Times New Roman" w:cs="Times New Roman" w:eastAsia="Times New Roman" w:hAnsi="Times New Roman"/>
+        </w:rPr>
+        <w:t xml:space="preserve">Muryid Rahman, Tesis: "Perkembangan Struktur Ekonomi Menengah Kebawah Setelah Mempelajari Kecakapan Teknologi Informasi" (Yogyakarta: UGN, 2005), Hal. 85.</w:t>
       </w:r>
     </w:p>
   </w:footnote>
   <w:footnote w:id="8">
     <w:p>
+      <w:pPr>
+        <w:spacing w:line="240"/>
+        <w:jc w:val="both"/>
+      </w:pPr>
       <w:r>
         <w:rPr>
           <w:rStyle w:val="FootnoteReference"/>
@@ -495,12 +940,22 @@
         <w:footnoteRef/>
       </w:r>
       <w:r>
-        <w:t xml:space="preserve">jurnal==1</w:t>
+        <w:rPr>
+          <w:color w:val="000000"/>
+          <w:sz w:val="20"/>
+          <w:szCs w:val="20"/>
+          <w:rFonts w:ascii="Times New Roman" w:cs="Times New Roman" w:eastAsia="Times New Roman" w:hAnsi="Times New Roman"/>
+        </w:rPr>
+        <w:t xml:space="preserve">Muryid Rahman, Tesis: "Perkembangan Struktur Ekonomi Menengah Kebawah Setelah Mempelajari Kecakapan Teknologi Informasi" (Yogyakarta: UGN, 2005), Hal. 85.</w:t>
       </w:r>
     </w:p>
   </w:footnote>
   <w:footnote w:id="9">
     <w:p>
+      <w:pPr>
+        <w:spacing w:line="240"/>
+        <w:jc w:val="both"/>
+      </w:pPr>
       <w:r>
         <w:rPr>
           <w:rStyle w:val="FootnoteReference"/>
@@ -508,12 +963,42 @@
         <w:footnoteRef/>
       </w:r>
       <w:r>
-        <w:t xml:space="preserve">jurnal==2</w:t>
+        <w:rPr>
+          <w:color w:val="000000"/>
+          <w:sz w:val="20"/>
+          <w:szCs w:val="20"/>
+          <w:rFonts w:ascii="Times New Roman" w:cs="Times New Roman" w:eastAsia="Times New Roman" w:hAnsi="Times New Roman"/>
+        </w:rPr>
+        <w:t xml:space="preserve">M. Quraish shihab, </w:t>
+      </w:r>
+      <w:r>
+        <w:rPr>
+          <w:i/>
+          <w:iCs/>
+          <w:color w:val="000000"/>
+          <w:sz w:val="20"/>
+          <w:szCs w:val="20"/>
+          <w:rFonts w:ascii="Times New Roman" w:cs="Times New Roman" w:eastAsia="Times New Roman" w:hAnsi="Times New Roman"/>
+        </w:rPr>
+        <w:t xml:space="preserve">Tafsir Al Misbah Pesan, Kesan, Dan Keserasian Al Quran, </w:t>
+      </w:r>
+      <w:r>
+        <w:rPr>
+          <w:color w:val="000000"/>
+          <w:sz w:val="20"/>
+          <w:szCs w:val="20"/>
+          <w:rFonts w:ascii="Times New Roman" w:cs="Times New Roman" w:eastAsia="Times New Roman" w:hAnsi="Times New Roman"/>
+        </w:rPr>
+        <w:t xml:space="preserve">(Jakarta: Lentera Hati, 2002), Hal. 140-141.</w:t>
       </w:r>
     </w:p>
   </w:footnote>
   <w:footnote w:id="10">
     <w:p>
+      <w:pPr>
+        <w:spacing w:line="240"/>
+        <w:jc w:val="both"/>
+      </w:pPr>
       <w:r>
         <w:rPr>
           <w:rStyle w:val="FootnoteReference"/>
@@ -521,12 +1006,42 @@
         <w:footnoteRef/>
       </w:r>
       <w:r>
-        <w:t xml:space="preserve">jurnal==1</w:t>
+        <w:rPr>
+          <w:color w:val="000000"/>
+          <w:sz w:val="20"/>
+          <w:szCs w:val="20"/>
+          <w:rFonts w:ascii="Times New Roman" w:cs="Times New Roman" w:eastAsia="Times New Roman" w:hAnsi="Times New Roman"/>
+        </w:rPr>
+        <w:t xml:space="preserve">Imam Taufik Alkhotob, "Risalah Dakwah Para Rasul", </w:t>
+      </w:r>
+      <w:r>
+        <w:rPr>
+          <w:i/>
+          <w:iCs/>
+          <w:color w:val="000000"/>
+          <w:sz w:val="20"/>
+          <w:szCs w:val="20"/>
+          <w:rFonts w:ascii="Times New Roman" w:cs="Times New Roman" w:eastAsia="Times New Roman" w:hAnsi="Times New Roman"/>
+        </w:rPr>
+        <w:t xml:space="preserve">Jurnal Studi Agama Dan  Pemikiran Islam, </w:t>
+      </w:r>
+      <w:r>
+        <w:rPr>
+          <w:color w:val="000000"/>
+          <w:sz w:val="20"/>
+          <w:szCs w:val="20"/>
+          <w:rFonts w:ascii="Times New Roman" w:cs="Times New Roman" w:eastAsia="Times New Roman" w:hAnsi="Times New Roman"/>
+        </w:rPr>
+        <w:t xml:space="preserve">Vol. 11, No. 2 (Januari 2020), Hal. 40.</w:t>
       </w:r>
     </w:p>
   </w:footnote>
   <w:footnote w:id="11">
     <w:p>
+      <w:pPr>
+        <w:spacing w:line="240"/>
+        <w:jc w:val="both"/>
+      </w:pPr>
       <w:r>
         <w:rPr>
           <w:rStyle w:val="FootnoteReference"/>
@@ -534,12 +1049,42 @@
         <w:footnoteRef/>
       </w:r>
       <w:r>
-        <w:t xml:space="preserve">jurnal==1</w:t>
+        <w:rPr>
+          <w:color w:val="000000"/>
+          <w:sz w:val="20"/>
+          <w:szCs w:val="20"/>
+          <w:rFonts w:ascii="Times New Roman" w:cs="Times New Roman" w:eastAsia="Times New Roman" w:hAnsi="Times New Roman"/>
+        </w:rPr>
+        <w:t xml:space="preserve">M. Quraish shihab, </w:t>
+      </w:r>
+      <w:r>
+        <w:rPr>
+          <w:i/>
+          <w:iCs/>
+          <w:color w:val="000000"/>
+          <w:sz w:val="20"/>
+          <w:szCs w:val="20"/>
+          <w:rFonts w:ascii="Times New Roman" w:cs="Times New Roman" w:eastAsia="Times New Roman" w:hAnsi="Times New Roman"/>
+        </w:rPr>
+        <w:t xml:space="preserve">Tafsir Al Misbah Pesan, Kesan, Dan Keserasian Al Quran, </w:t>
+      </w:r>
+      <w:r>
+        <w:rPr>
+          <w:color w:val="000000"/>
+          <w:sz w:val="20"/>
+          <w:szCs w:val="20"/>
+          <w:rFonts w:ascii="Times New Roman" w:cs="Times New Roman" w:eastAsia="Times New Roman" w:hAnsi="Times New Roman"/>
+        </w:rPr>
+        <w:t xml:space="preserve">(Jakarta: Lentera Hati, 2002), Hal. 140-141.</w:t>
       </w:r>
     </w:p>
   </w:footnote>
   <w:footnote w:id="12">
     <w:p>
+      <w:pPr>
+        <w:spacing w:line="240"/>
+        <w:jc w:val="both"/>
+      </w:pPr>
       <w:r>
         <w:rPr>
           <w:rStyle w:val="FootnoteReference"/>
@@ -547,7 +1092,119 @@
         <w:footnoteRef/>
       </w:r>
       <w:r>
-        <w:t xml:space="preserve">jurnal==1</w:t>
+        <w:rPr>
+          <w:color w:val="000000"/>
+          <w:sz w:val="20"/>
+          <w:szCs w:val="20"/>
+          <w:rFonts w:ascii="Times New Roman" w:cs="Times New Roman" w:eastAsia="Times New Roman" w:hAnsi="Times New Roman"/>
+        </w:rPr>
+        <w:t xml:space="preserve">Imam Taufik Alkhotob, "Risalah Dakwah Para Rasul", </w:t>
+      </w:r>
+      <w:r>
+        <w:rPr>
+          <w:i/>
+          <w:iCs/>
+          <w:color w:val="000000"/>
+          <w:sz w:val="20"/>
+          <w:szCs w:val="20"/>
+          <w:rFonts w:ascii="Times New Roman" w:cs="Times New Roman" w:eastAsia="Times New Roman" w:hAnsi="Times New Roman"/>
+        </w:rPr>
+        <w:t xml:space="preserve">Jurnal Studi Agama Dan  Pemikiran Islam, </w:t>
+      </w:r>
+      <w:r>
+        <w:rPr>
+          <w:color w:val="000000"/>
+          <w:sz w:val="20"/>
+          <w:szCs w:val="20"/>
+          <w:rFonts w:ascii="Times New Roman" w:cs="Times New Roman" w:eastAsia="Times New Roman" w:hAnsi="Times New Roman"/>
+        </w:rPr>
+        <w:t xml:space="preserve">Vol. 11, No. 2 (Januari 2020), Hal. 40.</w:t>
+      </w:r>
+    </w:p>
+  </w:footnote>
+  <w:footnote w:id="13">
+    <w:p>
+      <w:pPr>
+        <w:spacing w:line="240"/>
+        <w:jc w:val="both"/>
+      </w:pPr>
+      <w:r>
+        <w:rPr>
+          <w:rStyle w:val="FootnoteReference"/>
+        </w:rPr>
+        <w:footnoteRef/>
+      </w:r>
+      <w:r>
+        <w:rPr>
+          <w:color w:val="000000"/>
+          <w:sz w:val="20"/>
+          <w:szCs w:val="20"/>
+          <w:rFonts w:ascii="Times New Roman" w:cs="Times New Roman" w:eastAsia="Times New Roman" w:hAnsi="Times New Roman"/>
+        </w:rPr>
+        <w:t xml:space="preserve">Imam Taufik Alkhotob, "Risalah Dakwah Para Rasul", </w:t>
+      </w:r>
+      <w:r>
+        <w:rPr>
+          <w:i/>
+          <w:iCs/>
+          <w:color w:val="000000"/>
+          <w:sz w:val="20"/>
+          <w:szCs w:val="20"/>
+          <w:rFonts w:ascii="Times New Roman" w:cs="Times New Roman" w:eastAsia="Times New Roman" w:hAnsi="Times New Roman"/>
+        </w:rPr>
+        <w:t xml:space="preserve">Jurnal Studi Agama Dan  Pemikiran Islam, </w:t>
+      </w:r>
+      <w:r>
+        <w:rPr>
+          <w:color w:val="000000"/>
+          <w:sz w:val="20"/>
+          <w:szCs w:val="20"/>
+          <w:rFonts w:ascii="Times New Roman" w:cs="Times New Roman" w:eastAsia="Times New Roman" w:hAnsi="Times New Roman"/>
+        </w:rPr>
+        <w:t xml:space="preserve">Vol. 11, No. 2 (Januari 2020), Hal. 40.</w:t>
+      </w:r>
+    </w:p>
+  </w:footnote>
+  <w:footnote w:id="14">
+    <w:p>
+      <w:pPr>
+        <w:spacing w:line="240"/>
+        <w:jc w:val="both"/>
+      </w:pPr>
+      <w:r>
+        <w:rPr>
+          <w:rStyle w:val="FootnoteReference"/>
+        </w:rPr>
+        <w:footnoteRef/>
+      </w:r>
+      <w:r>
+        <w:rPr>
+          <w:color w:val="000000"/>
+          <w:sz w:val="20"/>
+          <w:szCs w:val="20"/>
+          <w:rFonts w:ascii="Times New Roman" w:cs="Times New Roman" w:eastAsia="Times New Roman" w:hAnsi="Times New Roman"/>
+        </w:rPr>
+        <w:t xml:space="preserve">Imam Taufik Alkhotob, "Risalah Dakwah Para Rasul", </w:t>
+      </w:r>
+      <w:r>
+        <w:rPr>
+          <w:i/>
+          <w:iCs/>
+          <w:color w:val="000000"/>
+          <w:sz w:val="20"/>
+          <w:szCs w:val="20"/>
+          <w:rFonts w:ascii="Times New Roman" w:cs="Times New Roman" w:eastAsia="Times New Roman" w:hAnsi="Times New Roman"/>
+        </w:rPr>
+        <w:t xml:space="preserve">Jurnal Studi Agama Dan  Pemikiran Islam, </w:t>
+      </w:r>
+      <w:r>
+        <w:rPr>
+          <w:color w:val="000000"/>
+          <w:sz w:val="20"/>
+          <w:szCs w:val="20"/>
+          <w:rFonts w:ascii="Times New Roman" w:cs="Times New Roman" w:eastAsia="Times New Roman" w:hAnsi="Times New Roman"/>
+        </w:rPr>
+        <w:t xml:space="preserve">Vol. 11, No. 2 (Januari 2020), Hal. 40.</w:t>
       </w:r>
     </w:p>
   </w:footnote>
@@ -556,7 +1213,7 @@
 
 <file path=word/numbering.xml><?xml version="1.0" encoding="utf-8"?>
 <w:numbering xmlns:wpc="http://schemas.microsoft.com/office/word/2010/wordprocessingCanvas" xmlns:mc="http://schemas.openxmlformats.org/markup-compatibility/2006" xmlns:o="urn:schemas-microsoft-com:office:office" xmlns:r="http://schemas.openxmlformats.org/officeDocument/2006/relationships" xmlns:m="http://schemas.openxmlformats.org/officeDocument/2006/math" xmlns:v="urn:schemas-microsoft-com:vml" xmlns:wp14="http://schemas.microsoft.com/office/word/2010/wordprocessingDrawing" xmlns:wp="http://schemas.openxmlformats.org/drawingml/2006/wordprocessingDrawing" xmlns:w10="urn:schemas-microsoft-com:office:word" xmlns:w="http://schemas.openxmlformats.org/wordprocessingml/2006/main" xmlns:w14="http://schemas.microsoft.com/office/word/2010/wordml" xmlns:w15="http://schemas.microsoft.com/office/word/2012/wordml" xmlns:wpg="http://schemas.microsoft.com/office/word/2010/wordprocessingGroup" xmlns:wpi="http://schemas.microsoft.com/office/word/2010/wordprocessingInk" xmlns:wne="http://schemas.microsoft.com/office/word/2006/wordml" xmlns:wps="http://schemas.microsoft.com/office/word/2010/wordprocessingShape" mc:Ignorable="w14 w15 wp14">
-  <w:abstractNum w:abstractNumId="1" w15:restartNumberingAfterBreak="0">
+  <w:abstractNum w:abstractNumId="34" w15:restartNumberingAfterBreak="0">
     <w:multiLevelType w:val="hybridMultilevel"/>
     <w:lvl w:ilvl="0" w15:tentative="1">
       <w:start w:val="1"/>
@@ -640,7 +1297,7 @@
       </w:pPr>
     </w:lvl>
   </w:abstractNum>
-  <w:abstractNum w:abstractNumId="2" w15:restartNumberingAfterBreak="0">
+  <w:abstractNum w:abstractNumId="35" w15:restartNumberingAfterBreak="0">
     <w:multiLevelType w:val="hybridMultilevel"/>
     <w:lvl w:ilvl="0" w15:tentative="1">
       <w:start w:val="1"/>
@@ -649,7 +1306,7 @@
       <w:lvlJc w:val="left"/>
     </w:lvl>
   </w:abstractNum>
-  <w:abstractNum w:abstractNumId="3" w15:restartNumberingAfterBreak="0">
+  <w:abstractNum w:abstractNumId="36" w15:restartNumberingAfterBreak="0">
     <w:multiLevelType w:val="hybridMultilevel"/>
     <w:lvl w:ilvl="1" w15:tentative="1">
       <w:start w:val="1"/>
@@ -658,7 +1315,7 @@
       <w:lvlJc w:val="left"/>
     </w:lvl>
   </w:abstractNum>
-  <w:abstractNum w:abstractNumId="4" w15:restartNumberingAfterBreak="0">
+  <w:abstractNum w:abstractNumId="37" w15:restartNumberingAfterBreak="0">
     <w:multiLevelType w:val="hybridMultilevel"/>
     <w:lvl w:ilvl="2" w15:tentative="1">
       <w:start w:val="1"/>
@@ -667,7 +1324,7 @@
       <w:lvlJc w:val="left"/>
     </w:lvl>
   </w:abstractNum>
-  <w:abstractNum w:abstractNumId="5" w15:restartNumberingAfterBreak="0">
+  <w:abstractNum w:abstractNumId="38" w15:restartNumberingAfterBreak="0">
     <w:multiLevelType w:val="hybridMultilevel"/>
     <w:lvl w:ilvl="3" w15:tentative="1">
       <w:start w:val="1"/>
@@ -676,7 +1333,7 @@
       <w:lvlJc w:val="left"/>
     </w:lvl>
   </w:abstractNum>
-  <w:abstractNum w:abstractNumId="6" w15:restartNumberingAfterBreak="0">
+  <w:abstractNum w:abstractNumId="39" w15:restartNumberingAfterBreak="0">
     <w:multiLevelType w:val="hybridMultilevel"/>
     <w:lvl w:ilvl="4" w15:tentative="1">
       <w:start w:val="1"/>
@@ -686,37 +1343,37 @@
     </w:lvl>
   </w:abstractNum>
   <w:num w:numId="1">
-    <w:abstractNumId w:val="1"/>
+    <w:abstractNumId w:val="34"/>
     <w:lvlOverride w:ilvl="0">
       <w:startOverride w:val="1"/>
     </w:lvlOverride>
   </w:num>
-  <w:num w:numId="7">
-    <w:abstractNumId w:val="2"/>
+  <w:num w:numId="40">
+    <w:abstractNumId w:val="35"/>
     <w:lvlOverride w:ilvl="0">
       <w:startOverride w:val="1"/>
     </w:lvlOverride>
   </w:num>
-  <w:num w:numId="8">
-    <w:abstractNumId w:val="3"/>
+  <w:num w:numId="41">
+    <w:abstractNumId w:val="36"/>
     <w:lvlOverride w:ilvl="0">
       <w:startOverride w:val="1"/>
     </w:lvlOverride>
   </w:num>
-  <w:num w:numId="9">
-    <w:abstractNumId w:val="4"/>
+  <w:num w:numId="42">
+    <w:abstractNumId w:val="37"/>
     <w:lvlOverride w:ilvl="0">
       <w:startOverride w:val="1"/>
     </w:lvlOverride>
   </w:num>
-  <w:num w:numId="10">
-    <w:abstractNumId w:val="5"/>
+  <w:num w:numId="43">
+    <w:abstractNumId w:val="38"/>
     <w:lvlOverride w:ilvl="0">
       <w:startOverride w:val="1"/>
     </w:lvlOverride>
   </w:num>
-  <w:num w:numId="11">
-    <w:abstractNumId w:val="6"/>
+  <w:num w:numId="44">
+    <w:abstractNumId w:val="39"/>
     <w:lvlOverride w:ilvl="0">
       <w:startOverride w:val="1"/>
     </w:lvlOverride>

</xml_diff>

<commit_message>
membuat footnote tahap 4
</commit_message>
<xml_diff>
--- a/formating-docx/doc/My Document.docx
+++ b/formating-docx/doc/My Document.docx
@@ -251,7 +251,7 @@
         <w:pStyle w:val="bold"/>
         <w:numPr>
           <w:ilvl w:val="0"/>
-          <w:numId w:val="40"/>
+          <w:numId w:val="7"/>
         </w:numPr>
         <w:spacing w:line="360"/>
         <w:ind w:left="283" w:hanging="272" w:firstLine="0"/>
@@ -315,7 +315,7 @@
         <w:pStyle w:val="bold"/>
         <w:numPr>
           <w:ilvl w:val="0"/>
-          <w:numId w:val="40"/>
+          <w:numId w:val="7"/>
         </w:numPr>
         <w:spacing w:line="360"/>
         <w:ind w:left="283" w:hanging="272" w:firstLine="0"/>
@@ -336,7 +336,7 @@
         <w:pStyle w:val="normal"/>
         <w:numPr>
           <w:ilvl w:val="1"/>
-          <w:numId w:val="41"/>
+          <w:numId w:val="8"/>
         </w:numPr>
         <w:spacing w:line="360"/>
         <w:ind w:left="566" w:hanging="277" w:firstLine="277"/>
@@ -363,7 +363,7 @@
         <w:pStyle w:val="normal"/>
         <w:numPr>
           <w:ilvl w:val="2"/>
-          <w:numId w:val="42"/>
+          <w:numId w:val="9"/>
         </w:numPr>
         <w:spacing w:line="360"/>
         <w:ind w:left="850" w:hanging="283" w:firstLine="283"/>
@@ -406,7 +406,7 @@
           <w:szCs w:val="24"/>
           <w:rFonts w:ascii="Times New Roman" w:cs="Times New Roman" w:eastAsia="Times New Roman" w:hAnsi="Times New Roman"/>
         </w:rPr>
-        <w:t xml:space="preserve">Dua Raka‟at Qabliyah (sebelum) Shubuh Shalat Sunnah Rawatib yangpaling "ditekankan" adalah shalat Sunnah 2 raka‟at Qabliyah Shubuh.</w:t>
+        <w:t xml:space="preserve">nah Fajar. Diriwayatkan dari Aisyah i dari Nabi a, beliau bersabda.</w:t>
       </w:r>
       <w:r>
         <w:rPr>
@@ -420,7 +420,7 @@
         <w:pStyle w:val="normal"/>
         <w:numPr>
           <w:ilvl w:val="3"/>
-          <w:numId w:val="43"/>
+          <w:numId w:val="10"/>
         </w:numPr>
         <w:spacing w:line="360"/>
         <w:ind w:left="1133" w:hanging="283" w:firstLine="283"/>
@@ -447,7 +447,7 @@
         <w:pStyle w:val="normal"/>
         <w:numPr>
           <w:ilvl w:val="4"/>
-          <w:numId w:val="44"/>
+          <w:numId w:val="11"/>
         </w:numPr>
         <w:spacing w:line="360"/>
         <w:ind w:left="1417" w:hanging="283" w:firstLine="283"/>
@@ -474,7 +474,7 @@
         <w:pStyle w:val="normal"/>
         <w:numPr>
           <w:ilvl w:val="4"/>
-          <w:numId w:val="44"/>
+          <w:numId w:val="11"/>
         </w:numPr>
         <w:spacing w:line="360"/>
         <w:ind w:left="1417" w:hanging="283" w:firstLine="283"/>
@@ -501,7 +501,7 @@
         <w:pStyle w:val="normal"/>
         <w:numPr>
           <w:ilvl w:val="1"/>
-          <w:numId w:val="41"/>
+          <w:numId w:val="8"/>
         </w:numPr>
         <w:spacing w:line="360"/>
         <w:ind w:left="566" w:hanging="277" w:firstLine="277"/>
@@ -522,7 +522,7 @@
         <w:pStyle w:val="normal"/>
         <w:numPr>
           <w:ilvl w:val="1"/>
-          <w:numId w:val="41"/>
+          <w:numId w:val="8"/>
         </w:numPr>
         <w:spacing w:line="360"/>
         <w:ind w:left="566" w:hanging="277" w:firstLine="277"/>
@@ -535,7 +535,7 @@
           <w:szCs w:val="24"/>
           <w:rFonts w:ascii="Times New Roman" w:cs="Times New Roman" w:eastAsia="Times New Roman" w:hAnsi="Times New Roman"/>
         </w:rPr>
-        <w:t xml:space="preserve">Bagaimana pelaksanaan shalat sunnah Witir?</w:t>
+        <w:t xml:space="preserve">Bagaimana pelaksanaan shalat sunnah Witir?	</w:t>
       </w:r>
     </w:p>
     <w:p>
@@ -593,11 +593,151 @@
         </w:rPr>
       </w:r>
     </w:p>
+    <w:p>
+      <w:pPr>
+        <w:sectPr>
+          <w:footerReference w:type="default" r:id="rId7"/>
+          <w:pgSz w:w="11905" w:h="16837" w:orient="portrait"/>
+          <w:pgMar w:top="2267" w:right="1700" w:bottom="1700" w:left="2267" w:header="708" w:footer="708" w:gutter="0"/>
+          <w:pgNumType w:start="1" w:fmt="decimal" w:chapSep="emDash"/>
+          <w:docGrid w:linePitch="360"/>
+        </w:sectPr>
+      </w:pPr>
+    </w:p>
+    <w:p>
+      <w:pPr>
+        <w:jc w:val="center"/>
+      </w:pPr>
+      <w:r>
+        <w:rPr>
+          <w:b/>
+          <w:bCs/>
+          <w:color w:val="000000"/>
+          <w:sz w:val="24"/>
+          <w:szCs w:val="24"/>
+          <w:rFonts w:ascii="Times New Roman" w:cs="Times New Roman" w:eastAsia="Times New Roman" w:hAnsi="Times New Roman"/>
+        </w:rPr>
+        <w:t xml:space="preserve">DAFTAR PUSTAKA</w:t>
+      </w:r>
+    </w:p>
+    <w:p>
+      <w:pPr>
+        <w:jc w:val="center"/>
+      </w:pPr>
+      <w:r>
+        <w:rPr>
+          <w:color w:val="000000"/>
+          <w:sz w:val="24"/>
+          <w:szCs w:val="24"/>
+          <w:rFonts w:ascii="Times New Roman" w:cs="Times New Roman" w:eastAsia="Times New Roman" w:hAnsi="Times New Roman"/>
+        </w:rPr>
+      </w:r>
+    </w:p>
+    <w:p>
+      <w:pPr>
+        <w:spacing w:line="360"/>
+        <w:jc w:val="both"/>
+      </w:pPr>
+      <w:r>
+        <w:rPr>
+          <w:color w:val="000000"/>
+          <w:sz w:val="24"/>
+          <w:szCs w:val="24"/>
+          <w:rFonts w:ascii="Times New Roman" w:cs="Times New Roman" w:eastAsia="Times New Roman" w:hAnsi="Times New Roman"/>
+        </w:rPr>
+        <w:t xml:space="preserve">Alkhotob, Imam Taufik. Januari 2020. "Risalah Dakwah Para Rasul". </w:t>
+      </w:r>
+      <w:r>
+        <w:rPr>
+          <w:i/>
+          <w:iCs/>
+          <w:color w:val="000000"/>
+          <w:sz w:val="24"/>
+          <w:szCs w:val="24"/>
+          <w:rFonts w:ascii="Times New Roman" w:cs="Times New Roman" w:eastAsia="Times New Roman" w:hAnsi="Times New Roman"/>
+        </w:rPr>
+        <w:t xml:space="preserve">Jurnal Studi Agama Dan  Pemikiran Islam, </w:t>
+      </w:r>
+      <w:r>
+        <w:rPr>
+          <w:color w:val="000000"/>
+          <w:sz w:val="24"/>
+          <w:szCs w:val="24"/>
+          <w:rFonts w:ascii="Times New Roman" w:cs="Times New Roman" w:eastAsia="Times New Roman" w:hAnsi="Times New Roman"/>
+        </w:rPr>
+        <w:t xml:space="preserve">Vol. 11, No. 2.</w:t>
+      </w:r>
+    </w:p>
+    <w:p>
+      <w:pPr>
+        <w:spacing w:line="360"/>
+        <w:jc w:val="both"/>
+      </w:pPr>
+      <w:r>
+        <w:rPr>
+          <w:color w:val="000000"/>
+          <w:sz w:val="24"/>
+          <w:szCs w:val="24"/>
+          <w:rFonts w:ascii="Times New Roman" w:cs="Times New Roman" w:eastAsia="Times New Roman" w:hAnsi="Times New Roman"/>
+        </w:rPr>
+        <w:t xml:space="preserve">Pratama, Surya. 2005. " Contoh CV" ( https://namasitus.com/contoh-cv/, diakses tanggal  12 Desember 2017 pukul  10.47).</w:t>
+      </w:r>
+    </w:p>
+    <w:p>
+      <w:pPr>
+        <w:spacing w:line="360"/>
+        <w:jc w:val="both"/>
+      </w:pPr>
+      <w:r>
+        <w:rPr>
+          <w:color w:val="000000"/>
+          <w:sz w:val="24"/>
+          <w:szCs w:val="24"/>
+          <w:rFonts w:ascii="Times New Roman" w:cs="Times New Roman" w:eastAsia="Times New Roman" w:hAnsi="Times New Roman"/>
+        </w:rPr>
+        <w:t xml:space="preserve">Rahman, Muryid. 2005. Tesis: "Perkembangan Struktur Ekonomi Menengah Kebawah Setelah Mempelajari Kecakapan Teknologi Informasi". Yogyakarta: UGN.</w:t>
+      </w:r>
+    </w:p>
+    <w:p>
+      <w:pPr>
+        <w:spacing w:line="360"/>
+        <w:jc w:val="both"/>
+      </w:pPr>
+      <w:r>
+        <w:rPr>
+          <w:color w:val="000000"/>
+          <w:sz w:val="24"/>
+          <w:szCs w:val="24"/>
+          <w:rFonts w:ascii="Times New Roman" w:cs="Times New Roman" w:eastAsia="Times New Roman" w:hAnsi="Times New Roman"/>
+        </w:rPr>
+        <w:t xml:space="preserve">shihab, M. Quraish. 2002. </w:t>
+      </w:r>
+      <w:r>
+        <w:rPr>
+          <w:i/>
+          <w:iCs/>
+          <w:color w:val="000000"/>
+          <w:sz w:val="24"/>
+          <w:szCs w:val="24"/>
+          <w:rFonts w:ascii="Times New Roman" w:cs="Times New Roman" w:eastAsia="Times New Roman" w:hAnsi="Times New Roman"/>
+        </w:rPr>
+        <w:t xml:space="preserve">Tafsir Al Misbah Pesan, Kesan, Dan Keserasian Al Quran. </w:t>
+      </w:r>
+      <w:r>
+        <w:rPr>
+          <w:color w:val="000000"/>
+          <w:sz w:val="24"/>
+          <w:szCs w:val="24"/>
+          <w:rFonts w:ascii="Times New Roman" w:cs="Times New Roman" w:eastAsia="Times New Roman" w:hAnsi="Times New Roman"/>
+        </w:rPr>
+        <w:t xml:space="preserve"> Jakarta: Lentera Hati.</w:t>
+      </w:r>
+    </w:p>
     <w:sectPr>
-      <w:footerReference w:type="default" r:id="rId7"/>
+      <w:footerReference w:type="default" r:id="rId8"/>
       <w:pgSz w:w="11905" w:h="16837" w:orient="portrait"/>
       <w:pgMar w:top="2267" w:right="1700" w:bottom="1700" w:left="2267" w:header="708" w:footer="708" w:gutter="0"/>
-      <w:pgNumType w:start="1" w:fmt="decimal" w:chapSep="emDash"/>
+      <w:pgNumType w:chapSep="emDash"/>
       <w:docGrid w:linePitch="360"/>
     </w:sectPr>
   </w:body>
@@ -652,6 +792,14 @@
 </w:ftr>
 </file>
 
+<file path=word/footer3.xml><?xml version="1.0" encoding="utf-8"?>
+<w:ftr xmlns:wpc="http://schemas.microsoft.com/office/word/2010/wordprocessingCanvas" xmlns:mc="http://schemas.openxmlformats.org/markup-compatibility/2006" xmlns:o="urn:schemas-microsoft-com:office:office" xmlns:r="http://schemas.openxmlformats.org/officeDocument/2006/relationships" xmlns:m="http://schemas.openxmlformats.org/officeDocument/2006/math" xmlns:v="urn:schemas-microsoft-com:vml" xmlns:wp14="http://schemas.microsoft.com/office/word/2010/wordprocessingDrawing" xmlns:wp="http://schemas.openxmlformats.org/drawingml/2006/wordprocessingDrawing" xmlns:w10="urn:schemas-microsoft-com:office:word" xmlns:w="http://schemas.openxmlformats.org/wordprocessingml/2006/main" xmlns:w14="http://schemas.microsoft.com/office/word/2010/wordml" xmlns:w15="http://schemas.microsoft.com/office/word/2012/wordml" xmlns:wpg="http://schemas.microsoft.com/office/word/2010/wordprocessingGroup" xmlns:wpi="http://schemas.microsoft.com/office/word/2010/wordprocessingInk" xmlns:wne="http://schemas.microsoft.com/office/word/2006/wordml" xmlns:wps="http://schemas.microsoft.com/office/word/2010/wordprocessingShape">
+  <w:p>
+    <w:r/>
+  </w:p>
+</w:ftr>
+</file>
+
 <file path=word/footnotes.xml><?xml version="1.0" encoding="utf-8"?>
 <w:footnotes xmlns:wpc="http://schemas.microsoft.com/office/word/2010/wordprocessingCanvas" xmlns:mc="http://schemas.openxmlformats.org/markup-compatibility/2006" xmlns:o="urn:schemas-microsoft-com:office:office" xmlns:r="http://schemas.openxmlformats.org/officeDocument/2006/relationships" xmlns:m="http://schemas.openxmlformats.org/officeDocument/2006/math" xmlns:v="urn:schemas-microsoft-com:vml" xmlns:wp14="http://schemas.microsoft.com/office/word/2010/wordprocessingDrawing" xmlns:wp="http://schemas.openxmlformats.org/drawingml/2006/wordprocessingDrawing" xmlns:w10="urn:schemas-microsoft-com:office:word" xmlns:w="http://schemas.openxmlformats.org/wordprocessingml/2006/main" xmlns:w14="http://schemas.microsoft.com/office/word/2010/wordml" xmlns:w15="http://schemas.microsoft.com/office/word/2012/wordml" xmlns:wpg="http://schemas.microsoft.com/office/word/2010/wordprocessingGroup" xmlns:wpi="http://schemas.microsoft.com/office/word/2010/wordprocessingInk" xmlns:wne="http://schemas.microsoft.com/office/word/2006/wordml" xmlns:wps="http://schemas.microsoft.com/office/word/2010/wordprocessingShape" mc:Ignorable="w14 w15 wp14">
   <w:footnote w:type="separator" w:id="-1">
@@ -705,7 +853,7 @@
           <w:szCs w:val="20"/>
           <w:rFonts w:ascii="Times New Roman" w:cs="Times New Roman" w:eastAsia="Times New Roman" w:hAnsi="Times New Roman"/>
         </w:rPr>
-        <w:t xml:space="preserve">Muryid Rahman, Tesis: "Perkembangan Struktur Ekonomi Menengah Kebawah Setelah Mempelajari Kecakapan Teknologi Informasi" (Yogyakarta: UGN, 2005), Hal. 85.</w:t>
+        <w:t xml:space="preserve">Surya Pratama, " Contoh CV" ( https://namasitus.com/contoh-cv/, diakses tanggal  12 Desember 2017 pukul  10.47).</w:t>
       </w:r>
     </w:p>
   </w:footnote>
@@ -837,7 +985,30 @@
           <w:szCs w:val="20"/>
           <w:rFonts w:ascii="Times New Roman" w:cs="Times New Roman" w:eastAsia="Times New Roman" w:hAnsi="Times New Roman"/>
         </w:rPr>
-        <w:t xml:space="preserve">Imam Taufik Alkhotob, "Risalah Dakwah Para Rasul", </w:t>
+        <w:t xml:space="preserve">Muryid Rahman, Tesis: "Perkembangan Struktur Ekonomi Menengah Kebawah Setelah Mempelajari Kecakapan Teknologi Informasi" (Yogyakarta: UGN, 2005), Hal. 85.</w:t>
+      </w:r>
+    </w:p>
+  </w:footnote>
+  <w:footnote w:id="6">
+    <w:p>
+      <w:pPr>
+        <w:spacing w:line="240"/>
+        <w:jc w:val="both"/>
+      </w:pPr>
+      <w:r>
+        <w:rPr>
+          <w:rStyle w:val="FootnoteReference"/>
+        </w:rPr>
+        <w:footnoteRef/>
+      </w:r>
+      <w:r>
+        <w:rPr>
+          <w:color w:val="000000"/>
+          <w:sz w:val="20"/>
+          <w:szCs w:val="20"/>
+          <w:rFonts w:ascii="Times New Roman" w:cs="Times New Roman" w:eastAsia="Times New Roman" w:hAnsi="Times New Roman"/>
+        </w:rPr>
+        <w:t xml:space="preserve">M. Quraish shihab, </w:t>
       </w:r>
       <w:r>
         <w:rPr>
@@ -848,20 +1019,66 @@
           <w:szCs w:val="20"/>
           <w:rFonts w:ascii="Times New Roman" w:cs="Times New Roman" w:eastAsia="Times New Roman" w:hAnsi="Times New Roman"/>
         </w:rPr>
-        <w:t xml:space="preserve">Jurnal Studi Agama Dan  Pemikiran Islam, </w:t>
-      </w:r>
-      <w:r>
-        <w:rPr>
-          <w:color w:val="000000"/>
-          <w:sz w:val="20"/>
-          <w:szCs w:val="20"/>
-          <w:rFonts w:ascii="Times New Roman" w:cs="Times New Roman" w:eastAsia="Times New Roman" w:hAnsi="Times New Roman"/>
-        </w:rPr>
-        <w:t xml:space="preserve">Vol. 11, No. 2 (Januari 2020), Hal. 40.</w:t>
+        <w:t xml:space="preserve">Tafsir Al Misbah Pesan, Kesan, Dan Keserasian Al Quran, </w:t>
+      </w:r>
+      <w:r>
+        <w:rPr>
+          <w:color w:val="000000"/>
+          <w:sz w:val="20"/>
+          <w:szCs w:val="20"/>
+          <w:rFonts w:ascii="Times New Roman" w:cs="Times New Roman" w:eastAsia="Times New Roman" w:hAnsi="Times New Roman"/>
+        </w:rPr>
+        <w:t xml:space="preserve">(Jakarta: Lentera Hati, 2002), Hal. 140-141.</w:t>
       </w:r>
     </w:p>
   </w:footnote>
-  <w:footnote w:id="6">
+  <w:footnote w:id="7">
+    <w:p>
+      <w:pPr>
+        <w:spacing w:line="240"/>
+        <w:jc w:val="both"/>
+      </w:pPr>
+      <w:r>
+        <w:rPr>
+          <w:rStyle w:val="FootnoteReference"/>
+        </w:rPr>
+        <w:footnoteRef/>
+      </w:r>
+      <w:r>
+        <w:rPr>
+          <w:color w:val="000000"/>
+          <w:sz w:val="20"/>
+          <w:szCs w:val="20"/>
+          <w:rFonts w:ascii="Times New Roman" w:cs="Times New Roman" w:eastAsia="Times New Roman" w:hAnsi="Times New Roman"/>
+        </w:rPr>
+        <w:t xml:space="preserve">Muryid Rahman, Tesis: "Perkembangan Struktur Ekonomi Menengah Kebawah Setelah Mempelajari Kecakapan Teknologi Informasi" (Yogyakarta: UGN, 2005), Hal. 85.</w:t>
+      </w:r>
+    </w:p>
+  </w:footnote>
+  <w:footnote w:id="8">
+    <w:p>
+      <w:pPr>
+        <w:spacing w:line="240"/>
+        <w:jc w:val="both"/>
+      </w:pPr>
+      <w:r>
+        <w:rPr>
+          <w:rStyle w:val="FootnoteReference"/>
+        </w:rPr>
+        <w:footnoteRef/>
+      </w:r>
+      <w:r>
+        <w:rPr>
+          <w:color w:val="000000"/>
+          <w:sz w:val="20"/>
+          <w:szCs w:val="20"/>
+          <w:rFonts w:ascii="Times New Roman" w:cs="Times New Roman" w:eastAsia="Times New Roman" w:hAnsi="Times New Roman"/>
+        </w:rPr>
+        <w:t xml:space="preserve">Muryid Rahman, Tesis: "Perkembangan Struktur Ekonomi Menengah Kebawah Setelah Mempelajari Kecakapan Teknologi Informasi" (Yogyakarta: UGN, 2005), Hal. 85.</w:t>
+      </w:r>
+    </w:p>
+  </w:footnote>
+  <w:footnote w:id="9">
     <w:p>
       <w:pPr>
         <w:spacing w:line="240"/>
@@ -904,7 +1121,7 @@
       </w:r>
     </w:p>
   </w:footnote>
-  <w:footnote w:id="7">
+  <w:footnote w:id="10">
     <w:p>
       <w:pPr>
         <w:spacing w:line="240"/>
@@ -923,53 +1140,7 @@
           <w:szCs w:val="20"/>
           <w:rFonts w:ascii="Times New Roman" w:cs="Times New Roman" w:eastAsia="Times New Roman" w:hAnsi="Times New Roman"/>
         </w:rPr>
-        <w:t xml:space="preserve">Muryid Rahman, Tesis: "Perkembangan Struktur Ekonomi Menengah Kebawah Setelah Mempelajari Kecakapan Teknologi Informasi" (Yogyakarta: UGN, 2005), Hal. 85.</w:t>
-      </w:r>
-    </w:p>
-  </w:footnote>
-  <w:footnote w:id="8">
-    <w:p>
-      <w:pPr>
-        <w:spacing w:line="240"/>
-        <w:jc w:val="both"/>
-      </w:pPr>
-      <w:r>
-        <w:rPr>
-          <w:rStyle w:val="FootnoteReference"/>
-        </w:rPr>
-        <w:footnoteRef/>
-      </w:r>
-      <w:r>
-        <w:rPr>
-          <w:color w:val="000000"/>
-          <w:sz w:val="20"/>
-          <w:szCs w:val="20"/>
-          <w:rFonts w:ascii="Times New Roman" w:cs="Times New Roman" w:eastAsia="Times New Roman" w:hAnsi="Times New Roman"/>
-        </w:rPr>
-        <w:t xml:space="preserve">Muryid Rahman, Tesis: "Perkembangan Struktur Ekonomi Menengah Kebawah Setelah Mempelajari Kecakapan Teknologi Informasi" (Yogyakarta: UGN, 2005), Hal. 85.</w:t>
-      </w:r>
-    </w:p>
-  </w:footnote>
-  <w:footnote w:id="9">
-    <w:p>
-      <w:pPr>
-        <w:spacing w:line="240"/>
-        <w:jc w:val="both"/>
-      </w:pPr>
-      <w:r>
-        <w:rPr>
-          <w:rStyle w:val="FootnoteReference"/>
-        </w:rPr>
-        <w:footnoteRef/>
-      </w:r>
-      <w:r>
-        <w:rPr>
-          <w:color w:val="000000"/>
-          <w:sz w:val="20"/>
-          <w:szCs w:val="20"/>
-          <w:rFonts w:ascii="Times New Roman" w:cs="Times New Roman" w:eastAsia="Times New Roman" w:hAnsi="Times New Roman"/>
-        </w:rPr>
-        <w:t xml:space="preserve">M. Quraish shihab, </w:t>
+        <w:t xml:space="preserve">Imam Taufik Alkhotob, "Risalah Dakwah Para Rasul", </w:t>
       </w:r>
       <w:r>
         <w:rPr>
@@ -980,20 +1151,66 @@
           <w:szCs w:val="20"/>
           <w:rFonts w:ascii="Times New Roman" w:cs="Times New Roman" w:eastAsia="Times New Roman" w:hAnsi="Times New Roman"/>
         </w:rPr>
-        <w:t xml:space="preserve">Tafsir Al Misbah Pesan, Kesan, Dan Keserasian Al Quran, </w:t>
-      </w:r>
-      <w:r>
-        <w:rPr>
-          <w:color w:val="000000"/>
-          <w:sz w:val="20"/>
-          <w:szCs w:val="20"/>
-          <w:rFonts w:ascii="Times New Roman" w:cs="Times New Roman" w:eastAsia="Times New Roman" w:hAnsi="Times New Roman"/>
-        </w:rPr>
-        <w:t xml:space="preserve">(Jakarta: Lentera Hati, 2002), Hal. 140-141.</w:t>
+        <w:t xml:space="preserve">Jurnal Studi Agama Dan  Pemikiran Islam, </w:t>
+      </w:r>
+      <w:r>
+        <w:rPr>
+          <w:color w:val="000000"/>
+          <w:sz w:val="20"/>
+          <w:szCs w:val="20"/>
+          <w:rFonts w:ascii="Times New Roman" w:cs="Times New Roman" w:eastAsia="Times New Roman" w:hAnsi="Times New Roman"/>
+        </w:rPr>
+        <w:t xml:space="preserve">Vol. 11, No. 2 (Januari 2020), Hal. 40.</w:t>
       </w:r>
     </w:p>
   </w:footnote>
-  <w:footnote w:id="10">
+  <w:footnote w:id="11">
+    <w:p>
+      <w:pPr>
+        <w:spacing w:line="240"/>
+        <w:jc w:val="both"/>
+      </w:pPr>
+      <w:r>
+        <w:rPr>
+          <w:rStyle w:val="FootnoteReference"/>
+        </w:rPr>
+        <w:footnoteRef/>
+      </w:r>
+      <w:r>
+        <w:rPr>
+          <w:color w:val="000000"/>
+          <w:sz w:val="20"/>
+          <w:szCs w:val="20"/>
+          <w:rFonts w:ascii="Times New Roman" w:cs="Times New Roman" w:eastAsia="Times New Roman" w:hAnsi="Times New Roman"/>
+        </w:rPr>
+        <w:t xml:space="preserve">Surya Pratama, " Contoh CV" ( https://namasitus.com/contoh-cv/, diakses tanggal  12 Desember 2017 pukul  10.47).</w:t>
+      </w:r>
+    </w:p>
+  </w:footnote>
+  <w:footnote w:id="12">
+    <w:p>
+      <w:pPr>
+        <w:spacing w:line="240"/>
+        <w:jc w:val="both"/>
+      </w:pPr>
+      <w:r>
+        <w:rPr>
+          <w:rStyle w:val="FootnoteReference"/>
+        </w:rPr>
+        <w:footnoteRef/>
+      </w:r>
+      <w:r>
+        <w:rPr>
+          <w:color w:val="000000"/>
+          <w:sz w:val="20"/>
+          <w:szCs w:val="20"/>
+          <w:rFonts w:ascii="Times New Roman" w:cs="Times New Roman" w:eastAsia="Times New Roman" w:hAnsi="Times New Roman"/>
+        </w:rPr>
+        <w:t xml:space="preserve">Muryid Rahman, Tesis: "Perkembangan Struktur Ekonomi Menengah Kebawah Setelah Mempelajari Kecakapan Teknologi Informasi" (Yogyakarta: UGN, 2005), Hal. 85.</w:t>
+      </w:r>
+    </w:p>
+  </w:footnote>
+  <w:footnote w:id="13">
     <w:p>
       <w:pPr>
         <w:spacing w:line="240"/>
@@ -1036,7 +1253,7 @@
       </w:r>
     </w:p>
   </w:footnote>
-  <w:footnote w:id="11">
+  <w:footnote w:id="14">
     <w:p>
       <w:pPr>
         <w:spacing w:line="240"/>
@@ -1055,156 +1272,7 @@
           <w:szCs w:val="20"/>
           <w:rFonts w:ascii="Times New Roman" w:cs="Times New Roman" w:eastAsia="Times New Roman" w:hAnsi="Times New Roman"/>
         </w:rPr>
-        <w:t xml:space="preserve">M. Quraish shihab, </w:t>
-      </w:r>
-      <w:r>
-        <w:rPr>
-          <w:i/>
-          <w:iCs/>
-          <w:color w:val="000000"/>
-          <w:sz w:val="20"/>
-          <w:szCs w:val="20"/>
-          <w:rFonts w:ascii="Times New Roman" w:cs="Times New Roman" w:eastAsia="Times New Roman" w:hAnsi="Times New Roman"/>
-        </w:rPr>
-        <w:t xml:space="preserve">Tafsir Al Misbah Pesan, Kesan, Dan Keserasian Al Quran, </w:t>
-      </w:r>
-      <w:r>
-        <w:rPr>
-          <w:color w:val="000000"/>
-          <w:sz w:val="20"/>
-          <w:szCs w:val="20"/>
-          <w:rFonts w:ascii="Times New Roman" w:cs="Times New Roman" w:eastAsia="Times New Roman" w:hAnsi="Times New Roman"/>
-        </w:rPr>
-        <w:t xml:space="preserve">(Jakarta: Lentera Hati, 2002), Hal. 140-141.</w:t>
-      </w:r>
-    </w:p>
-  </w:footnote>
-  <w:footnote w:id="12">
-    <w:p>
-      <w:pPr>
-        <w:spacing w:line="240"/>
-        <w:jc w:val="both"/>
-      </w:pPr>
-      <w:r>
-        <w:rPr>
-          <w:rStyle w:val="FootnoteReference"/>
-        </w:rPr>
-        <w:footnoteRef/>
-      </w:r>
-      <w:r>
-        <w:rPr>
-          <w:color w:val="000000"/>
-          <w:sz w:val="20"/>
-          <w:szCs w:val="20"/>
-          <w:rFonts w:ascii="Times New Roman" w:cs="Times New Roman" w:eastAsia="Times New Roman" w:hAnsi="Times New Roman"/>
-        </w:rPr>
-        <w:t xml:space="preserve">Imam Taufik Alkhotob, "Risalah Dakwah Para Rasul", </w:t>
-      </w:r>
-      <w:r>
-        <w:rPr>
-          <w:i/>
-          <w:iCs/>
-          <w:color w:val="000000"/>
-          <w:sz w:val="20"/>
-          <w:szCs w:val="20"/>
-          <w:rFonts w:ascii="Times New Roman" w:cs="Times New Roman" w:eastAsia="Times New Roman" w:hAnsi="Times New Roman"/>
-        </w:rPr>
-        <w:t xml:space="preserve">Jurnal Studi Agama Dan  Pemikiran Islam, </w:t>
-      </w:r>
-      <w:r>
-        <w:rPr>
-          <w:color w:val="000000"/>
-          <w:sz w:val="20"/>
-          <w:szCs w:val="20"/>
-          <w:rFonts w:ascii="Times New Roman" w:cs="Times New Roman" w:eastAsia="Times New Roman" w:hAnsi="Times New Roman"/>
-        </w:rPr>
-        <w:t xml:space="preserve">Vol. 11, No. 2 (Januari 2020), Hal. 40.</w:t>
-      </w:r>
-    </w:p>
-  </w:footnote>
-  <w:footnote w:id="13">
-    <w:p>
-      <w:pPr>
-        <w:spacing w:line="240"/>
-        <w:jc w:val="both"/>
-      </w:pPr>
-      <w:r>
-        <w:rPr>
-          <w:rStyle w:val="FootnoteReference"/>
-        </w:rPr>
-        <w:footnoteRef/>
-      </w:r>
-      <w:r>
-        <w:rPr>
-          <w:color w:val="000000"/>
-          <w:sz w:val="20"/>
-          <w:szCs w:val="20"/>
-          <w:rFonts w:ascii="Times New Roman" w:cs="Times New Roman" w:eastAsia="Times New Roman" w:hAnsi="Times New Roman"/>
-        </w:rPr>
-        <w:t xml:space="preserve">Imam Taufik Alkhotob, "Risalah Dakwah Para Rasul", </w:t>
-      </w:r>
-      <w:r>
-        <w:rPr>
-          <w:i/>
-          <w:iCs/>
-          <w:color w:val="000000"/>
-          <w:sz w:val="20"/>
-          <w:szCs w:val="20"/>
-          <w:rFonts w:ascii="Times New Roman" w:cs="Times New Roman" w:eastAsia="Times New Roman" w:hAnsi="Times New Roman"/>
-        </w:rPr>
-        <w:t xml:space="preserve">Jurnal Studi Agama Dan  Pemikiran Islam, </w:t>
-      </w:r>
-      <w:r>
-        <w:rPr>
-          <w:color w:val="000000"/>
-          <w:sz w:val="20"/>
-          <w:szCs w:val="20"/>
-          <w:rFonts w:ascii="Times New Roman" w:cs="Times New Roman" w:eastAsia="Times New Roman" w:hAnsi="Times New Roman"/>
-        </w:rPr>
-        <w:t xml:space="preserve">Vol. 11, No. 2 (Januari 2020), Hal. 40.</w:t>
-      </w:r>
-    </w:p>
-  </w:footnote>
-  <w:footnote w:id="14">
-    <w:p>
-      <w:pPr>
-        <w:spacing w:line="240"/>
-        <w:jc w:val="both"/>
-      </w:pPr>
-      <w:r>
-        <w:rPr>
-          <w:rStyle w:val="FootnoteReference"/>
-        </w:rPr>
-        <w:footnoteRef/>
-      </w:r>
-      <w:r>
-        <w:rPr>
-          <w:color w:val="000000"/>
-          <w:sz w:val="20"/>
-          <w:szCs w:val="20"/>
-          <w:rFonts w:ascii="Times New Roman" w:cs="Times New Roman" w:eastAsia="Times New Roman" w:hAnsi="Times New Roman"/>
-        </w:rPr>
-        <w:t xml:space="preserve">Imam Taufik Alkhotob, "Risalah Dakwah Para Rasul", </w:t>
-      </w:r>
-      <w:r>
-        <w:rPr>
-          <w:i/>
-          <w:iCs/>
-          <w:color w:val="000000"/>
-          <w:sz w:val="20"/>
-          <w:szCs w:val="20"/>
-          <w:rFonts w:ascii="Times New Roman" w:cs="Times New Roman" w:eastAsia="Times New Roman" w:hAnsi="Times New Roman"/>
-        </w:rPr>
-        <w:t xml:space="preserve">Jurnal Studi Agama Dan  Pemikiran Islam, </w:t>
-      </w:r>
-      <w:r>
-        <w:rPr>
-          <w:color w:val="000000"/>
-          <w:sz w:val="20"/>
-          <w:szCs w:val="20"/>
-          <w:rFonts w:ascii="Times New Roman" w:cs="Times New Roman" w:eastAsia="Times New Roman" w:hAnsi="Times New Roman"/>
-        </w:rPr>
-        <w:t xml:space="preserve">Vol. 11, No. 2 (Januari 2020), Hal. 40.</w:t>
+        <w:t xml:space="preserve">Surya Pratama, " Contoh CV" ( https://namasitus.com/contoh-cv/, diakses tanggal  12 Desember 2017 pukul  10.47).</w:t>
       </w:r>
     </w:p>
   </w:footnote>
@@ -1213,7 +1281,7 @@
 
 <file path=word/numbering.xml><?xml version="1.0" encoding="utf-8"?>
 <w:numbering xmlns:wpc="http://schemas.microsoft.com/office/word/2010/wordprocessingCanvas" xmlns:mc="http://schemas.openxmlformats.org/markup-compatibility/2006" xmlns:o="urn:schemas-microsoft-com:office:office" xmlns:r="http://schemas.openxmlformats.org/officeDocument/2006/relationships" xmlns:m="http://schemas.openxmlformats.org/officeDocument/2006/math" xmlns:v="urn:schemas-microsoft-com:vml" xmlns:wp14="http://schemas.microsoft.com/office/word/2010/wordprocessingDrawing" xmlns:wp="http://schemas.openxmlformats.org/drawingml/2006/wordprocessingDrawing" xmlns:w10="urn:schemas-microsoft-com:office:word" xmlns:w="http://schemas.openxmlformats.org/wordprocessingml/2006/main" xmlns:w14="http://schemas.microsoft.com/office/word/2010/wordml" xmlns:w15="http://schemas.microsoft.com/office/word/2012/wordml" xmlns:wpg="http://schemas.microsoft.com/office/word/2010/wordprocessingGroup" xmlns:wpi="http://schemas.microsoft.com/office/word/2010/wordprocessingInk" xmlns:wne="http://schemas.microsoft.com/office/word/2006/wordml" xmlns:wps="http://schemas.microsoft.com/office/word/2010/wordprocessingShape" mc:Ignorable="w14 w15 wp14">
-  <w:abstractNum w:abstractNumId="34" w15:restartNumberingAfterBreak="0">
+  <w:abstractNum w:abstractNumId="1" w15:restartNumberingAfterBreak="0">
     <w:multiLevelType w:val="hybridMultilevel"/>
     <w:lvl w:ilvl="0" w15:tentative="1">
       <w:start w:val="1"/>
@@ -1297,7 +1365,7 @@
       </w:pPr>
     </w:lvl>
   </w:abstractNum>
-  <w:abstractNum w:abstractNumId="35" w15:restartNumberingAfterBreak="0">
+  <w:abstractNum w:abstractNumId="2" w15:restartNumberingAfterBreak="0">
     <w:multiLevelType w:val="hybridMultilevel"/>
     <w:lvl w:ilvl="0" w15:tentative="1">
       <w:start w:val="1"/>
@@ -1306,7 +1374,7 @@
       <w:lvlJc w:val="left"/>
     </w:lvl>
   </w:abstractNum>
-  <w:abstractNum w:abstractNumId="36" w15:restartNumberingAfterBreak="0">
+  <w:abstractNum w:abstractNumId="3" w15:restartNumberingAfterBreak="0">
     <w:multiLevelType w:val="hybridMultilevel"/>
     <w:lvl w:ilvl="1" w15:tentative="1">
       <w:start w:val="1"/>
@@ -1315,7 +1383,7 @@
       <w:lvlJc w:val="left"/>
     </w:lvl>
   </w:abstractNum>
-  <w:abstractNum w:abstractNumId="37" w15:restartNumberingAfterBreak="0">
+  <w:abstractNum w:abstractNumId="4" w15:restartNumberingAfterBreak="0">
     <w:multiLevelType w:val="hybridMultilevel"/>
     <w:lvl w:ilvl="2" w15:tentative="1">
       <w:start w:val="1"/>
@@ -1324,7 +1392,7 @@
       <w:lvlJc w:val="left"/>
     </w:lvl>
   </w:abstractNum>
-  <w:abstractNum w:abstractNumId="38" w15:restartNumberingAfterBreak="0">
+  <w:abstractNum w:abstractNumId="5" w15:restartNumberingAfterBreak="0">
     <w:multiLevelType w:val="hybridMultilevel"/>
     <w:lvl w:ilvl="3" w15:tentative="1">
       <w:start w:val="1"/>
@@ -1333,7 +1401,7 @@
       <w:lvlJc w:val="left"/>
     </w:lvl>
   </w:abstractNum>
-  <w:abstractNum w:abstractNumId="39" w15:restartNumberingAfterBreak="0">
+  <w:abstractNum w:abstractNumId="6" w15:restartNumberingAfterBreak="0">
     <w:multiLevelType w:val="hybridMultilevel"/>
     <w:lvl w:ilvl="4" w15:tentative="1">
       <w:start w:val="1"/>
@@ -1343,37 +1411,37 @@
     </w:lvl>
   </w:abstractNum>
   <w:num w:numId="1">
-    <w:abstractNumId w:val="34"/>
+    <w:abstractNumId w:val="1"/>
     <w:lvlOverride w:ilvl="0">
       <w:startOverride w:val="1"/>
     </w:lvlOverride>
   </w:num>
-  <w:num w:numId="40">
-    <w:abstractNumId w:val="35"/>
+  <w:num w:numId="7">
+    <w:abstractNumId w:val="2"/>
     <w:lvlOverride w:ilvl="0">
       <w:startOverride w:val="1"/>
     </w:lvlOverride>
   </w:num>
-  <w:num w:numId="41">
-    <w:abstractNumId w:val="36"/>
+  <w:num w:numId="8">
+    <w:abstractNumId w:val="3"/>
     <w:lvlOverride w:ilvl="0">
       <w:startOverride w:val="1"/>
     </w:lvlOverride>
   </w:num>
-  <w:num w:numId="42">
-    <w:abstractNumId w:val="37"/>
+  <w:num w:numId="9">
+    <w:abstractNumId w:val="4"/>
     <w:lvlOverride w:ilvl="0">
       <w:startOverride w:val="1"/>
     </w:lvlOverride>
   </w:num>
-  <w:num w:numId="43">
-    <w:abstractNumId w:val="38"/>
+  <w:num w:numId="10">
+    <w:abstractNumId w:val="5"/>
     <w:lvlOverride w:ilvl="0">
       <w:startOverride w:val="1"/>
     </w:lvlOverride>
   </w:num>
-  <w:num w:numId="44">
-    <w:abstractNumId w:val="39"/>
+  <w:num w:numId="11">
+    <w:abstractNumId w:val="6"/>
     <w:lvlOverride w:ilvl="0">
       <w:startOverride w:val="1"/>
     </w:lvlOverride>

</xml_diff>

<commit_message>
footnote tahap 4a berhasil
</commit_message>
<xml_diff>
--- a/formating-docx/doc/My Document.docx
+++ b/formating-docx/doc/My Document.docx
@@ -222,7 +222,7 @@
           <w:szCs w:val="24"/>
           <w:rFonts w:ascii="Times New Roman" w:cs="Times New Roman" w:eastAsia="Times New Roman" w:hAnsi="Times New Roman"/>
         </w:rPr>
-        <w:t xml:space="preserve"> artinya barangsiapa yang mendirikan shalat maka telah mendirikan "agama Islam dan</w:t>
+        <w:t xml:space="preserve">Shalat merupakan salah satu dari rukun Islam. Bahkan shalat merupakan tiangnya agama,</w:t>
       </w:r>
       <w:r>
         <w:rPr>
@@ -631,6 +631,41 @@
           <w:szCs w:val="24"/>
           <w:rFonts w:ascii="Times New Roman" w:cs="Times New Roman" w:eastAsia="Times New Roman" w:hAnsi="Times New Roman"/>
         </w:rPr>
+      </w:r>
+    </w:p>
+    <w:p>
+      <w:pPr>
+        <w:spacing w:line="360"/>
+        <w:jc w:val="both"/>
+      </w:pPr>
+      <w:r>
+        <w:rPr>
+          <w:color w:val="000000"/>
+          <w:sz w:val="24"/>
+          <w:szCs w:val="24"/>
+          <w:rFonts w:ascii="Times New Roman" w:cs="Times New Roman" w:eastAsia="Times New Roman" w:hAnsi="Times New Roman"/>
+        </w:rPr>
+        <w:t xml:space="preserve">Alkhotob,  Imam Taufik.  Januari 2020. "Risalah Dakwah Para Rasul". </w:t>
+      </w:r>
+      <w:r>
+        <w:rPr>
+          <w:i/>
+          <w:iCs/>
+          <w:color w:val="000000"/>
+          <w:sz w:val="24"/>
+          <w:szCs w:val="24"/>
+          <w:rFonts w:ascii="Times New Roman" w:cs="Times New Roman" w:eastAsia="Times New Roman" w:hAnsi="Times New Roman"/>
+        </w:rPr>
+        <w:t xml:space="preserve">Jurnal Studi Agama Dan Pemikiran Islam, </w:t>
+      </w:r>
+      <w:r>
+        <w:rPr>
+          <w:color w:val="000000"/>
+          <w:sz w:val="24"/>
+          <w:szCs w:val="24"/>
+          <w:rFonts w:ascii="Times New Roman" w:cs="Times New Roman" w:eastAsia="Times New Roman" w:hAnsi="Times New Roman"/>
+        </w:rPr>
+        <w:t xml:space="preserve">Vol. 11, No. 2.</w:t>
       </w:r>
     </w:p>
     <w:p>
@@ -853,7 +888,7 @@
           <w:szCs w:val="20"/>
           <w:rFonts w:ascii="Times New Roman" w:cs="Times New Roman" w:eastAsia="Times New Roman" w:hAnsi="Times New Roman"/>
         </w:rPr>
-        <w:t xml:space="preserve">Surya Pratama, " Contoh CV" ( https://namasitus.com/contoh-cv/, diakses tanggal  12 Desember 2017 pukul  10.47).</w:t>
+        <w:t xml:space="preserve">Pratama, Surya, " Contoh CV" ( https://namasitus.com/contoh-cv/, diakses tanggal  12 Desember 2017 pukul  10.47).</w:t>
       </w:r>
     </w:p>
   </w:footnote>
@@ -876,7 +911,7 @@
           <w:szCs w:val="20"/>
           <w:rFonts w:ascii="Times New Roman" w:cs="Times New Roman" w:eastAsia="Times New Roman" w:hAnsi="Times New Roman"/>
         </w:rPr>
-        <w:t xml:space="preserve">Imam Taufik Alkhotob, "Risalah Dakwah Para Rasul", </w:t>
+        <w:t xml:space="preserve">Alkhotob, Imam Taufik, "Risalah Dakwah Para Rasul", </w:t>
       </w:r>
       <w:r>
         <w:rPr>
@@ -919,7 +954,76 @@
           <w:szCs w:val="20"/>
           <w:rFonts w:ascii="Times New Roman" w:cs="Times New Roman" w:eastAsia="Times New Roman" w:hAnsi="Times New Roman"/>
         </w:rPr>
-        <w:t xml:space="preserve">M. Quraish shihab, </w:t>
+        <w:t xml:space="preserve">Ibid</w:t>
+      </w:r>
+    </w:p>
+  </w:footnote>
+  <w:footnote w:id="4">
+    <w:p>
+      <w:pPr>
+        <w:spacing w:line="240"/>
+        <w:jc w:val="both"/>
+      </w:pPr>
+      <w:r>
+        <w:rPr>
+          <w:rStyle w:val="FootnoteReference"/>
+        </w:rPr>
+        <w:footnoteRef/>
+      </w:r>
+      <w:r>
+        <w:rPr>
+          <w:color w:val="000000"/>
+          <w:sz w:val="20"/>
+          <w:szCs w:val="20"/>
+          <w:rFonts w:ascii="Times New Roman" w:cs="Times New Roman" w:eastAsia="Times New Roman" w:hAnsi="Times New Roman"/>
+        </w:rPr>
+        <w:t xml:space="preserve">Rahman, Muryid, Tesis: "Perkembangan Struktur Ekonomi Menengah Kebawah Setelah Mempelajari Kecakapan Teknologi Informasi" (Yogyakarta: UGN, 2005), Hal. 85.</w:t>
+      </w:r>
+    </w:p>
+  </w:footnote>
+  <w:footnote w:id="5">
+    <w:p>
+      <w:pPr>
+        <w:spacing w:line="240"/>
+        <w:jc w:val="both"/>
+      </w:pPr>
+      <w:r>
+        <w:rPr>
+          <w:rStyle w:val="FootnoteReference"/>
+        </w:rPr>
+        <w:footnoteRef/>
+      </w:r>
+      <w:r>
+        <w:rPr>
+          <w:color w:val="000000"/>
+          <w:sz w:val="20"/>
+          <w:szCs w:val="20"/>
+          <w:rFonts w:ascii="Times New Roman" w:cs="Times New Roman" w:eastAsia="Times New Roman" w:hAnsi="Times New Roman"/>
+        </w:rPr>
+        <w:t xml:space="preserve">Ibid</w:t>
+      </w:r>
+    </w:p>
+  </w:footnote>
+  <w:footnote w:id="6">
+    <w:p>
+      <w:pPr>
+        <w:spacing w:line="240"/>
+        <w:jc w:val="both"/>
+      </w:pPr>
+      <w:r>
+        <w:rPr>
+          <w:rStyle w:val="FootnoteReference"/>
+        </w:rPr>
+        <w:footnoteRef/>
+      </w:r>
+      <w:r>
+        <w:rPr>
+          <w:color w:val="000000"/>
+          <w:sz w:val="20"/>
+          <w:szCs w:val="20"/>
+          <w:rFonts w:ascii="Times New Roman" w:cs="Times New Roman" w:eastAsia="Times New Roman" w:hAnsi="Times New Roman"/>
+        </w:rPr>
+        <w:t xml:space="preserve">shihab, M. Quraish, </w:t>
       </w:r>
       <w:r>
         <w:rPr>
@@ -943,7 +1047,7 @@
       </w:r>
     </w:p>
   </w:footnote>
-  <w:footnote w:id="4">
+  <w:footnote w:id="7">
     <w:p>
       <w:pPr>
         <w:spacing w:line="240"/>
@@ -962,11 +1066,11 @@
           <w:szCs w:val="20"/>
           <w:rFonts w:ascii="Times New Roman" w:cs="Times New Roman" w:eastAsia="Times New Roman" w:hAnsi="Times New Roman"/>
         </w:rPr>
-        <w:t xml:space="preserve">Muryid Rahman, Tesis: "Perkembangan Struktur Ekonomi Menengah Kebawah Setelah Mempelajari Kecakapan Teknologi Informasi" (Yogyakarta: UGN, 2005), Hal. 85.</w:t>
+        <w:t xml:space="preserve">Ibid</w:t>
       </w:r>
     </w:p>
   </w:footnote>
-  <w:footnote w:id="5">
+  <w:footnote w:id="8">
     <w:p>
       <w:pPr>
         <w:spacing w:line="240"/>
@@ -985,11 +1089,11 @@
           <w:szCs w:val="20"/>
           <w:rFonts w:ascii="Times New Roman" w:cs="Times New Roman" w:eastAsia="Times New Roman" w:hAnsi="Times New Roman"/>
         </w:rPr>
-        <w:t xml:space="preserve">Muryid Rahman, Tesis: "Perkembangan Struktur Ekonomi Menengah Kebawah Setelah Mempelajari Kecakapan Teknologi Informasi" (Yogyakarta: UGN, 2005), Hal. 85.</w:t>
+        <w:t xml:space="preserve">Ibid</w:t>
       </w:r>
     </w:p>
   </w:footnote>
-  <w:footnote w:id="6">
+  <w:footnote w:id="9">
     <w:p>
       <w:pPr>
         <w:spacing w:line="240"/>
@@ -1008,7 +1112,53 @@
           <w:szCs w:val="20"/>
           <w:rFonts w:ascii="Times New Roman" w:cs="Times New Roman" w:eastAsia="Times New Roman" w:hAnsi="Times New Roman"/>
         </w:rPr>
-        <w:t xml:space="preserve">M. Quraish shihab, </w:t>
+        <w:t xml:space="preserve">Ibid</w:t>
+      </w:r>
+    </w:p>
+  </w:footnote>
+  <w:footnote w:id="10">
+    <w:p>
+      <w:pPr>
+        <w:spacing w:line="240"/>
+        <w:jc w:val="both"/>
+      </w:pPr>
+      <w:r>
+        <w:rPr>
+          <w:rStyle w:val="FootnoteReference"/>
+        </w:rPr>
+        <w:footnoteRef/>
+      </w:r>
+      <w:r>
+        <w:rPr>
+          <w:color w:val="000000"/>
+          <w:sz w:val="20"/>
+          <w:szCs w:val="20"/>
+          <w:rFonts w:ascii="Times New Roman" w:cs="Times New Roman" w:eastAsia="Times New Roman" w:hAnsi="Times New Roman"/>
+        </w:rPr>
+        <w:t xml:space="preserve">Ibid</w:t>
+      </w:r>
+    </w:p>
+  </w:footnote>
+  <w:footnote w:id="11">
+    <w:p>
+      <w:pPr>
+        <w:spacing w:line="240"/>
+        <w:jc w:val="both"/>
+      </w:pPr>
+      <w:r>
+        <w:rPr>
+          <w:rStyle w:val="FootnoteReference"/>
+        </w:rPr>
+        <w:footnoteRef/>
+      </w:r>
+      <w:r>
+        <w:rPr>
+          <w:color w:val="000000"/>
+          <w:sz w:val="20"/>
+          <w:szCs w:val="20"/>
+          <w:rFonts w:ascii="Times New Roman" w:cs="Times New Roman" w:eastAsia="Times New Roman" w:hAnsi="Times New Roman"/>
+        </w:rPr>
+        <w:t xml:space="preserve">Alkhotob,  Imam Taufik, "Risalah Dakwah Para Rasul", </w:t>
       </w:r>
       <w:r>
         <w:rPr>
@@ -1019,171 +1169,16 @@
           <w:szCs w:val="20"/>
           <w:rFonts w:ascii="Times New Roman" w:cs="Times New Roman" w:eastAsia="Times New Roman" w:hAnsi="Times New Roman"/>
         </w:rPr>
-        <w:t xml:space="preserve">Tafsir Al Misbah Pesan, Kesan, Dan Keserasian Al Quran, </w:t>
-      </w:r>
-      <w:r>
-        <w:rPr>
-          <w:color w:val="000000"/>
-          <w:sz w:val="20"/>
-          <w:szCs w:val="20"/>
-          <w:rFonts w:ascii="Times New Roman" w:cs="Times New Roman" w:eastAsia="Times New Roman" w:hAnsi="Times New Roman"/>
-        </w:rPr>
-        <w:t xml:space="preserve">(Jakarta: Lentera Hati, 2002), Hal. 140-141.</w:t>
-      </w:r>
-    </w:p>
-  </w:footnote>
-  <w:footnote w:id="7">
-    <w:p>
-      <w:pPr>
-        <w:spacing w:line="240"/>
-        <w:jc w:val="both"/>
-      </w:pPr>
-      <w:r>
-        <w:rPr>
-          <w:rStyle w:val="FootnoteReference"/>
-        </w:rPr>
-        <w:footnoteRef/>
-      </w:r>
-      <w:r>
-        <w:rPr>
-          <w:color w:val="000000"/>
-          <w:sz w:val="20"/>
-          <w:szCs w:val="20"/>
-          <w:rFonts w:ascii="Times New Roman" w:cs="Times New Roman" w:eastAsia="Times New Roman" w:hAnsi="Times New Roman"/>
-        </w:rPr>
-        <w:t xml:space="preserve">Muryid Rahman, Tesis: "Perkembangan Struktur Ekonomi Menengah Kebawah Setelah Mempelajari Kecakapan Teknologi Informasi" (Yogyakarta: UGN, 2005), Hal. 85.</w:t>
-      </w:r>
-    </w:p>
-  </w:footnote>
-  <w:footnote w:id="8">
-    <w:p>
-      <w:pPr>
-        <w:spacing w:line="240"/>
-        <w:jc w:val="both"/>
-      </w:pPr>
-      <w:r>
-        <w:rPr>
-          <w:rStyle w:val="FootnoteReference"/>
-        </w:rPr>
-        <w:footnoteRef/>
-      </w:r>
-      <w:r>
-        <w:rPr>
-          <w:color w:val="000000"/>
-          <w:sz w:val="20"/>
-          <w:szCs w:val="20"/>
-          <w:rFonts w:ascii="Times New Roman" w:cs="Times New Roman" w:eastAsia="Times New Roman" w:hAnsi="Times New Roman"/>
-        </w:rPr>
-        <w:t xml:space="preserve">Muryid Rahman, Tesis: "Perkembangan Struktur Ekonomi Menengah Kebawah Setelah Mempelajari Kecakapan Teknologi Informasi" (Yogyakarta: UGN, 2005), Hal. 85.</w:t>
-      </w:r>
-    </w:p>
-  </w:footnote>
-  <w:footnote w:id="9">
-    <w:p>
-      <w:pPr>
-        <w:spacing w:line="240"/>
-        <w:jc w:val="both"/>
-      </w:pPr>
-      <w:r>
-        <w:rPr>
-          <w:rStyle w:val="FootnoteReference"/>
-        </w:rPr>
-        <w:footnoteRef/>
-      </w:r>
-      <w:r>
-        <w:rPr>
-          <w:color w:val="000000"/>
-          <w:sz w:val="20"/>
-          <w:szCs w:val="20"/>
-          <w:rFonts w:ascii="Times New Roman" w:cs="Times New Roman" w:eastAsia="Times New Roman" w:hAnsi="Times New Roman"/>
-        </w:rPr>
-        <w:t xml:space="preserve">M. Quraish shihab, </w:t>
-      </w:r>
-      <w:r>
-        <w:rPr>
-          <w:i/>
-          <w:iCs/>
-          <w:color w:val="000000"/>
-          <w:sz w:val="20"/>
-          <w:szCs w:val="20"/>
-          <w:rFonts w:ascii="Times New Roman" w:cs="Times New Roman" w:eastAsia="Times New Roman" w:hAnsi="Times New Roman"/>
-        </w:rPr>
-        <w:t xml:space="preserve">Tafsir Al Misbah Pesan, Kesan, Dan Keserasian Al Quran, </w:t>
-      </w:r>
-      <w:r>
-        <w:rPr>
-          <w:color w:val="000000"/>
-          <w:sz w:val="20"/>
-          <w:szCs w:val="20"/>
-          <w:rFonts w:ascii="Times New Roman" w:cs="Times New Roman" w:eastAsia="Times New Roman" w:hAnsi="Times New Roman"/>
-        </w:rPr>
-        <w:t xml:space="preserve">(Jakarta: Lentera Hati, 2002), Hal. 140-141.</w:t>
-      </w:r>
-    </w:p>
-  </w:footnote>
-  <w:footnote w:id="10">
-    <w:p>
-      <w:pPr>
-        <w:spacing w:line="240"/>
-        <w:jc w:val="both"/>
-      </w:pPr>
-      <w:r>
-        <w:rPr>
-          <w:rStyle w:val="FootnoteReference"/>
-        </w:rPr>
-        <w:footnoteRef/>
-      </w:r>
-      <w:r>
-        <w:rPr>
-          <w:color w:val="000000"/>
-          <w:sz w:val="20"/>
-          <w:szCs w:val="20"/>
-          <w:rFonts w:ascii="Times New Roman" w:cs="Times New Roman" w:eastAsia="Times New Roman" w:hAnsi="Times New Roman"/>
-        </w:rPr>
-        <w:t xml:space="preserve">Imam Taufik Alkhotob, "Risalah Dakwah Para Rasul", </w:t>
-      </w:r>
-      <w:r>
-        <w:rPr>
-          <w:i/>
-          <w:iCs/>
-          <w:color w:val="000000"/>
-          <w:sz w:val="20"/>
-          <w:szCs w:val="20"/>
-          <w:rFonts w:ascii="Times New Roman" w:cs="Times New Roman" w:eastAsia="Times New Roman" w:hAnsi="Times New Roman"/>
-        </w:rPr>
-        <w:t xml:space="preserve">Jurnal Studi Agama Dan  Pemikiran Islam, </w:t>
-      </w:r>
-      <w:r>
-        <w:rPr>
-          <w:color w:val="000000"/>
-          <w:sz w:val="20"/>
-          <w:szCs w:val="20"/>
-          <w:rFonts w:ascii="Times New Roman" w:cs="Times New Roman" w:eastAsia="Times New Roman" w:hAnsi="Times New Roman"/>
-        </w:rPr>
-        <w:t xml:space="preserve">Vol. 11, No. 2 (Januari 2020), Hal. 40.</w:t>
-      </w:r>
-    </w:p>
-  </w:footnote>
-  <w:footnote w:id="11">
-    <w:p>
-      <w:pPr>
-        <w:spacing w:line="240"/>
-        <w:jc w:val="both"/>
-      </w:pPr>
-      <w:r>
-        <w:rPr>
-          <w:rStyle w:val="FootnoteReference"/>
-        </w:rPr>
-        <w:footnoteRef/>
-      </w:r>
-      <w:r>
-        <w:rPr>
-          <w:color w:val="000000"/>
-          <w:sz w:val="20"/>
-          <w:szCs w:val="20"/>
-          <w:rFonts w:ascii="Times New Roman" w:cs="Times New Roman" w:eastAsia="Times New Roman" w:hAnsi="Times New Roman"/>
-        </w:rPr>
-        <w:t xml:space="preserve">Surya Pratama, " Contoh CV" ( https://namasitus.com/contoh-cv/, diakses tanggal  12 Desember 2017 pukul  10.47).</w:t>
+        <w:t xml:space="preserve">Jurnal Studi Agama Dan Pemikiran Islam, </w:t>
+      </w:r>
+      <w:r>
+        <w:rPr>
+          <w:color w:val="000000"/>
+          <w:sz w:val="20"/>
+          <w:szCs w:val="20"/>
+          <w:rFonts w:ascii="Times New Roman" w:cs="Times New Roman" w:eastAsia="Times New Roman" w:hAnsi="Times New Roman"/>
+        </w:rPr>
+        <w:t xml:space="preserve">Vol. 11, No. 2 ( Januari 2020), Hal. 12.</w:t>
       </w:r>
     </w:p>
   </w:footnote>
@@ -1206,7 +1201,7 @@
           <w:szCs w:val="20"/>
           <w:rFonts w:ascii="Times New Roman" w:cs="Times New Roman" w:eastAsia="Times New Roman" w:hAnsi="Times New Roman"/>
         </w:rPr>
-        <w:t xml:space="preserve">Muryid Rahman, Tesis: "Perkembangan Struktur Ekonomi Menengah Kebawah Setelah Mempelajari Kecakapan Teknologi Informasi" (Yogyakarta: UGN, 2005), Hal. 85.</w:t>
+        <w:t xml:space="preserve">Ibid</w:t>
       </w:r>
     </w:p>
   </w:footnote>
@@ -1229,27 +1224,7 @@
           <w:szCs w:val="20"/>
           <w:rFonts w:ascii="Times New Roman" w:cs="Times New Roman" w:eastAsia="Times New Roman" w:hAnsi="Times New Roman"/>
         </w:rPr>
-        <w:t xml:space="preserve">Imam Taufik Alkhotob, "Risalah Dakwah Para Rasul", </w:t>
-      </w:r>
-      <w:r>
-        <w:rPr>
-          <w:i/>
-          <w:iCs/>
-          <w:color w:val="000000"/>
-          <w:sz w:val="20"/>
-          <w:szCs w:val="20"/>
-          <w:rFonts w:ascii="Times New Roman" w:cs="Times New Roman" w:eastAsia="Times New Roman" w:hAnsi="Times New Roman"/>
-        </w:rPr>
-        <w:t xml:space="preserve">Jurnal Studi Agama Dan  Pemikiran Islam, </w:t>
-      </w:r>
-      <w:r>
-        <w:rPr>
-          <w:color w:val="000000"/>
-          <w:sz w:val="20"/>
-          <w:szCs w:val="20"/>
-          <w:rFonts w:ascii="Times New Roman" w:cs="Times New Roman" w:eastAsia="Times New Roman" w:hAnsi="Times New Roman"/>
-        </w:rPr>
-        <w:t xml:space="preserve">Vol. 11, No. 2 (Januari 2020), Hal. 40.</w:t>
+        <w:t xml:space="preserve">Ibid</w:t>
       </w:r>
     </w:p>
   </w:footnote>
@@ -1272,7 +1247,7 @@
           <w:szCs w:val="20"/>
           <w:rFonts w:ascii="Times New Roman" w:cs="Times New Roman" w:eastAsia="Times New Roman" w:hAnsi="Times New Roman"/>
         </w:rPr>
-        <w:t xml:space="preserve">Surya Pratama, " Contoh CV" ( https://namasitus.com/contoh-cv/, diakses tanggal  12 Desember 2017 pukul  10.47).</w:t>
+        <w:t xml:space="preserve">Ibid</w:t>
       </w:r>
     </w:p>
   </w:footnote>

</xml_diff>

<commit_message>
fase perbaikan bug tahap 1
</commit_message>
<xml_diff>
--- a/formating-docx/doc/My Document.docx
+++ b/formating-docx/doc/My Document.docx
@@ -174,80 +174,6 @@
     </w:p>
     <w:p>
       <w:pPr>
-        <w:spacing w:line="360"/>
-        <w:ind w:left="11" w:firstLine="555"/>
-        <w:jc w:val="both"/>
-      </w:pPr>
-      <w:r>
-        <w:rPr>
-          <w:color w:val="000000"/>
-          <w:sz w:val="24"/>
-          <w:szCs w:val="24"/>
-          <w:rFonts w:ascii="Times New Roman" w:cs="Times New Roman" w:eastAsia="Times New Roman" w:hAnsi="Times New Roman"/>
-        </w:rPr>
-        <w:t xml:space="preserve">Shalat merupakan salah satu dari rukun Islam. Bahkan shalat merupakan tiangnya agama, artinya barangsiapa yang mendirikan shalat maka telah mendirikan agama Islam dan barangsiapa yang meninggalkan shalat maka telah merobohkan agama Islam. Shalat merupakan salah satu komponen utama dalam Islam.</w:t>
-      </w:r>
-      <w:r>
-        <w:rPr>
-          <w:rStyle w:val="FootnoteReference"/>
-        </w:rPr>
-        <w:footnoteReference w:id="1"/>
-      </w:r>
-    </w:p>
-    <w:p>
-      <w:pPr>
-        <w:spacing w:line="360"/>
-        <w:ind w:left="11" w:firstLine="555"/>
-        <w:jc w:val="both"/>
-      </w:pPr>
-      <w:r>
-        <w:rPr>
-          <w:color w:val="000000"/>
-          <w:sz w:val="24"/>
-          <w:szCs w:val="24"/>
-          <w:rFonts w:ascii="Times New Roman" w:cs="Times New Roman" w:eastAsia="Times New Roman" w:hAnsi="Times New Roman"/>
-        </w:rPr>
-        <w:t xml:space="preserve">Shalat merupakan salah satu dari rukun Islam. Bahkan shalat merupakan tiangnya agama,</w:t>
-      </w:r>
-      <w:r>
-        <w:rPr>
-          <w:rStyle w:val="FootnoteReference"/>
-        </w:rPr>
-        <w:footnoteReference w:id="2"/>
-      </w:r>
-      <w:r>
-        <w:rPr>
-          <w:color w:val="000000"/>
-          <w:sz w:val="24"/>
-          <w:szCs w:val="24"/>
-          <w:rFonts w:ascii="Times New Roman" w:cs="Times New Roman" w:eastAsia="Times New Roman" w:hAnsi="Times New Roman"/>
-        </w:rPr>
-        <w:t xml:space="preserve">Shalat merupakan salah satu dari rukun Islam. Bahkan shalat merupakan tiangnya agama,</w:t>
-      </w:r>
-      <w:r>
-        <w:rPr>
-          <w:rStyle w:val="FootnoteReference"/>
-        </w:rPr>
-        <w:footnoteReference w:id="3"/>
-      </w:r>
-      <w:r>
-        <w:rPr>
-          <w:color w:val="000000"/>
-          <w:sz w:val="24"/>
-          <w:szCs w:val="24"/>
-          <w:rFonts w:ascii="Times New Roman" w:cs="Times New Roman" w:eastAsia="Times New Roman" w:hAnsi="Times New Roman"/>
-        </w:rPr>
-        <w:t xml:space="preserve"> barangsiapa yang meninggalkan 'shalat maka telah merobohkan agama Islam. Shalat merupakan salah satu komponen utama dalam Islam.</w:t>
-      </w:r>
-      <w:r>
-        <w:rPr>
-          <w:rStyle w:val="FootnoteReference"/>
-        </w:rPr>
-        <w:footnoteReference w:id="4"/>
-      </w:r>
-    </w:p>
-    <w:p>
-      <w:pPr>
         <w:pStyle w:val="bold"/>
         <w:numPr>
           <w:ilvl w:val="0"/>
@@ -264,50 +190,7 @@
           <w:szCs w:val="24"/>
           <w:rFonts w:ascii="Times New Roman" w:cs="Times New Roman" w:eastAsia="Times New Roman" w:hAnsi="Times New Roman"/>
         </w:rPr>
-        <w:t xml:space="preserve">Latar "Belakang</w:t>
-      </w:r>
-      <w:r>
-        <w:rPr>
-          <w:rStyle w:val="FootnoteReference"/>
-        </w:rPr>
-        <w:footnoteReference w:id="5"/>
-      </w:r>
-    </w:p>
-    <w:p>
-      <w:pPr>
-        <w:spacing w:line="360"/>
-        <w:ind w:left="283" w:firstLine="555"/>
-        <w:jc w:val="both"/>
-      </w:pPr>
-      <w:r>
-        <w:rPr>
-          <w:color w:val="000000"/>
-          <w:sz w:val="24"/>
-          <w:szCs w:val="24"/>
-          <w:rFonts w:ascii="Times New Roman" w:cs="Times New Roman" w:eastAsia="Times New Roman" w:hAnsi="Times New Roman"/>
-        </w:rPr>
-        <w:t xml:space="preserve">Shalat merupakan salah satu dari rukun Islam. Bahkan shalat merupakan tiangnya agama, artinya barangsiapa yang mendirikan shalat maka telah mendirikan agama Islam dan barangsiapa yang meninggalkan shalat. </w:t>
-      </w:r>
-      <w:r>
-        <w:rPr>
-          <w:rStyle w:val="FootnoteReference"/>
-        </w:rPr>
-        <w:footnoteReference w:id="6"/>
-      </w:r>
-      <w:r>
-        <w:rPr>
-          <w:color w:val="000000"/>
-          <w:sz w:val="24"/>
-          <w:szCs w:val="24"/>
-          <w:rFonts w:ascii="Times New Roman" w:cs="Times New Roman" w:eastAsia="Times New Roman" w:hAnsi="Times New Roman"/>
-        </w:rPr>
-        <w:t xml:space="preserve">maka telah merobohkan agama Islam. Shalat merupakan salah satu komponen utama dalam Islam.</w:t>
-      </w:r>
-      <w:r>
-        <w:rPr>
-          <w:rStyle w:val="FootnoteReference"/>
-        </w:rPr>
-        <w:footnoteReference w:id="7"/>
+        <w:t xml:space="preserve">Pengertian Tauhid Rububiyyah</w:t>
       </w:r>
     </w:p>
     <w:p>
@@ -328,8 +211,85 @@
           <w:szCs w:val="24"/>
           <w:rFonts w:ascii="Times New Roman" w:cs="Times New Roman" w:eastAsia="Times New Roman" w:hAnsi="Times New Roman"/>
         </w:rPr>
-        <w:t xml:space="preserve">Rumusan Masalah</w:t>
-      </w:r>
+        <w:t xml:space="preserve">Ayat-ayat Al-Qur'an yang Membahas Tauhid Rububiyyah</w:t>
+      </w:r>
+    </w:p>
+    <w:p>
+      <w:pPr>
+        <w:pStyle w:val="bold"/>
+        <w:numPr>
+          <w:ilvl w:val="0"/>
+          <w:numId w:val="7"/>
+        </w:numPr>
+        <w:spacing w:line="360"/>
+        <w:ind w:left="283" w:hanging="272" w:firstLine="0"/>
+        <w:jc w:val="both"/>
+      </w:pPr>
+      <w:r>
+        <w:rPr>
+          <w:color w:val="000000"/>
+          <w:sz w:val="24"/>
+          <w:szCs w:val="24"/>
+          <w:rFonts w:ascii="Times New Roman" w:cs="Times New Roman" w:eastAsia="Times New Roman" w:hAnsi="Times New Roman"/>
+        </w:rPr>
+        <w:t xml:space="preserve">Pemahaman Ulama Mengenai Penafsiran Ayat-ayat Tauhid Rububiyyah</w:t>
+      </w:r>
+    </w:p>
+    <w:p>
+      <w:pPr>
+        <w:pStyle w:val="bold"/>
+        <w:numPr>
+          <w:ilvl w:val="0"/>
+          <w:numId w:val="7"/>
+        </w:numPr>
+        <w:spacing w:line="360"/>
+        <w:ind w:left="283" w:hanging="272" w:firstLine="0"/>
+        <w:jc w:val="both"/>
+      </w:pPr>
+      <w:r>
+        <w:rPr>
+          <w:color w:val="000000"/>
+          <w:sz w:val="24"/>
+          <w:szCs w:val="24"/>
+          <w:rFonts w:ascii="Times New Roman" w:cs="Times New Roman" w:eastAsia="Times New Roman" w:hAnsi="Times New Roman"/>
+        </w:rPr>
+        <w:t xml:space="preserve">Contoh Praktek Tauhid Rububiyyah Dalam Kehidupan Sehari-Hari</w:t>
+      </w:r>
+      <w:r>
+        <w:rPr>
+          <w:rStyle w:val="FootnoteReference"/>
+        </w:rPr>
+        <w:footnoteReference w:id="1"/>
+      </w:r>
+    </w:p>
+    <w:p>
+      <w:pPr>
+        <w:spacing w:line="360"/>
+        <w:ind w:left="283" w:firstLine="555"/>
+        <w:jc w:val="both"/>
+      </w:pPr>
+      <w:r>
+        <w:rPr>
+          <w:color w:val="000000"/>
+          <w:sz w:val="24"/>
+          <w:szCs w:val="24"/>
+          <w:rFonts w:ascii="Times New Roman" w:cs="Times New Roman" w:eastAsia="Times New Roman" w:hAnsi="Times New Roman"/>
+        </w:rPr>
+        <w:t xml:space="preserve">Tauhid rububiyyah berarti bahwa beriman hanya kepada Allah SWT, Allah adalah satu-satunya Rabb yang memiliki, menciptakan, mengatur, merencanakan, menghidupkan dan mematikan serta menjaga seluruh alam semesta. Sebagaimana firman Allah SWT dalam Q.s Az-Zumar : 62</w:t>
+      </w:r>
+      <w:r>
+        <w:rPr>
+          <w:rStyle w:val="FootnoteReference"/>
+        </w:rPr>
+        <w:footnoteReference w:id="2"/>
+      </w:r>
+    </w:p>
+    <w:p>
+      <w:pPr>
+        <w:spacing w:line="360"/>
+        <w:ind w:left="283" w:firstLine="555"/>
+        <w:jc w:val="both"/>
+      </w:pPr>
     </w:p>
     <w:p>
       <w:pPr>
@@ -349,151 +309,13 @@
           <w:szCs w:val="24"/>
           <w:rFonts w:ascii="Times New Roman" w:cs="Times New Roman" w:eastAsia="Times New Roman" w:hAnsi="Times New Roman"/>
         </w:rPr>
-        <w:t xml:space="preserve">Bagaimana pelaksanaan shalat sunnah Rawatib?</w:t>
-      </w:r>
-      <w:r>
-        <w:rPr>
-          <w:rStyle w:val="FootnoteReference"/>
-        </w:rPr>
-        <w:footnoteReference w:id="8"/>
-      </w:r>
-    </w:p>
-    <w:p>
-      <w:pPr>
-        <w:pStyle w:val="normal"/>
-        <w:numPr>
-          <w:ilvl w:val="2"/>
-          <w:numId w:val="9"/>
-        </w:numPr>
-        <w:spacing w:line="360"/>
-        <w:ind w:left="850" w:hanging="283" w:firstLine="283"/>
-        <w:jc w:val="both"/>
-      </w:pPr>
-      <w:r>
-        <w:rPr>
-          <w:color w:val="000000"/>
-          <w:sz w:val="24"/>
-          <w:szCs w:val="24"/>
-          <w:rFonts w:ascii="Times New Roman" w:cs="Times New Roman" w:eastAsia="Times New Roman" w:hAnsi="Times New Roman"/>
-        </w:rPr>
-        <w:t xml:space="preserve">Dua Raka‟at Qabliyah (sebelum) Shubuh Shalat Sunnah Rawatib yangpaling "ditekankan" adalah shalat Sunnah 2 raka‟at Qabliyah Shubuh.</w:t>
-      </w:r>
-      <w:r>
-        <w:rPr>
-          <w:rStyle w:val="FootnoteReference"/>
-        </w:rPr>
-        <w:footnoteReference w:id="9"/>
-      </w:r>
-      <w:r>
-        <w:rPr>
-          <w:color w:val="000000"/>
-          <w:sz w:val="24"/>
-          <w:szCs w:val="24"/>
-          <w:rFonts w:ascii="Times New Roman" w:cs="Times New Roman" w:eastAsia="Times New Roman" w:hAnsi="Times New Roman"/>
-        </w:rPr>
-        <w:t xml:space="preserve">Shalat Sunnah Qabliyah Shubuh Dikenal juga dengan sebutan Shalat </w:t>
-      </w:r>
-      <w:r>
-        <w:rPr>
-          <w:rStyle w:val="FootnoteReference"/>
-        </w:rPr>
-        <w:footnoteReference w:id="10"/>
-      </w:r>
-      <w:r>
-        <w:rPr>
-          <w:color w:val="000000"/>
-          <w:sz w:val="24"/>
-          <w:szCs w:val="24"/>
-          <w:rFonts w:ascii="Times New Roman" w:cs="Times New Roman" w:eastAsia="Times New Roman" w:hAnsi="Times New Roman"/>
-        </w:rPr>
-        <w:t xml:space="preserve">nah Fajar. Diriwayatkan dari Aisyah i dari Nabi a, beliau bersabda.</w:t>
-      </w:r>
-      <w:r>
-        <w:rPr>
-          <w:rStyle w:val="FootnoteReference"/>
-        </w:rPr>
-        <w:footnoteReference w:id="11"/>
-      </w:r>
-    </w:p>
-    <w:p>
-      <w:pPr>
-        <w:pStyle w:val="normal"/>
-        <w:numPr>
-          <w:ilvl w:val="3"/>
-          <w:numId w:val="10"/>
-        </w:numPr>
-        <w:spacing w:line="360"/>
-        <w:ind w:left="1133" w:hanging="283" w:firstLine="283"/>
-        <w:jc w:val="both"/>
-      </w:pPr>
-      <w:r>
-        <w:rPr>
-          <w:color w:val="000000"/>
-          <w:sz w:val="24"/>
-          <w:szCs w:val="24"/>
-          <w:rFonts w:ascii="Times New Roman" w:cs="Times New Roman" w:eastAsia="Times New Roman" w:hAnsi="Times New Roman"/>
-        </w:rPr>
-        <w:t xml:space="preserve">Shalat Sunnah Qabliyah Shubuh</w:t>
-      </w:r>
-      <w:r>
-        <w:rPr>
-          <w:rStyle w:val="FootnoteReference"/>
-        </w:rPr>
-        <w:footnoteReference w:id="12"/>
-      </w:r>
-    </w:p>
-    <w:p>
-      <w:pPr>
-        <w:pStyle w:val="normal"/>
-        <w:numPr>
-          <w:ilvl w:val="4"/>
-          <w:numId w:val="11"/>
-        </w:numPr>
-        <w:spacing w:line="360"/>
-        <w:ind w:left="1417" w:hanging="283" w:firstLine="283"/>
-        <w:jc w:val="both"/>
-      </w:pPr>
-      <w:r>
-        <w:rPr>
-          <w:color w:val="000000"/>
-          <w:sz w:val="24"/>
-          <w:szCs w:val="24"/>
-          <w:rFonts w:ascii="Times New Roman" w:cs="Times New Roman" w:eastAsia="Times New Roman" w:hAnsi="Times New Roman"/>
-        </w:rPr>
-        <w:t xml:space="preserve">Shalat Sunnah Qabliyah Shubuh</w:t>
-      </w:r>
-      <w:r>
-        <w:rPr>
-          <w:rStyle w:val="FootnoteReference"/>
-        </w:rPr>
-        <w:footnoteReference w:id="13"/>
-      </w:r>
-    </w:p>
-    <w:p>
-      <w:pPr>
-        <w:pStyle w:val="normal"/>
-        <w:numPr>
-          <w:ilvl w:val="4"/>
-          <w:numId w:val="11"/>
-        </w:numPr>
-        <w:spacing w:line="360"/>
-        <w:ind w:left="1417" w:hanging="283" w:firstLine="283"/>
-        <w:jc w:val="both"/>
-      </w:pPr>
-      <w:r>
-        <w:rPr>
-          <w:color w:val="000000"/>
-          <w:sz w:val="24"/>
-          <w:szCs w:val="24"/>
-          <w:rFonts w:ascii="Times New Roman" w:cs="Times New Roman" w:eastAsia="Times New Roman" w:hAnsi="Times New Roman"/>
-        </w:rPr>
-        <w:t xml:space="preserve">Shalat Sunnah Qabliyah Shubuh</w:t>
-      </w:r>
-      <w:r>
-        <w:rPr>
-          <w:rStyle w:val="FootnoteReference"/>
-        </w:rPr>
-        <w:footnoteReference w:id="14"/>
+        <w:t xml:space="preserve"> Kita harus selalu meyakini dan menanamkan dalam diri kita bahwa hanya Dia-lah Allah tuhan yang maha esa, dengan tidak melakukan dosa syirik atau menyekutukan Allah dengan menyembah sesembahan selain Allah atau yang lainnya.misalnya dalam keadaan sakit kita berdoa kepada Allah untuk kesembuhan kita bukan dengan cara pergi ke dukun.</w:t>
+      </w:r>
+      <w:r>
+        <w:rPr>
+          <w:rStyle w:val="FootnoteReference"/>
+        </w:rPr>
+        <w:footnoteReference w:id="3"/>
       </w:r>
     </w:p>
     <w:p>
@@ -514,7 +336,13 @@
           <w:szCs w:val="24"/>
           <w:rFonts w:ascii="Times New Roman" w:cs="Times New Roman" w:eastAsia="Times New Roman" w:hAnsi="Times New Roman"/>
         </w:rPr>
-        <w:t xml:space="preserve">Bagaimana pelaksanaan shalat sunnah Tahajjud?</w:t>
+        <w:t xml:space="preserve">Menyadari bahwa segala nikmat dan berkah dalam hidup kita datang dari Allah SWT. Oleh karena itu, kita harus selalu bersyukur kepada Allah atas segala nikmat yang telah diberikan kepada kita. </w:t>
+      </w:r>
+      <w:r>
+        <w:rPr>
+          <w:rStyle w:val="FootnoteReference"/>
+        </w:rPr>
+        <w:footnoteReference w:id="4"/>
       </w:r>
     </w:p>
     <w:p>
@@ -535,7 +363,169 @@
           <w:szCs w:val="24"/>
           <w:rFonts w:ascii="Times New Roman" w:cs="Times New Roman" w:eastAsia="Times New Roman" w:hAnsi="Times New Roman"/>
         </w:rPr>
-        <w:t xml:space="preserve">Bagaimana pelaksanaan shalat sunnah Witir?	</w:t>
+        <w:t xml:space="preserve">Menyadari dan mengakui bahwa kita tidak memiliki kekuatan dan kemampuan untuk mengendalikan atau mengubah apapun dalam hidup kita tanpa izin Allah. Misalnya kita tidak bisa membuat hujan turun, karena hal tersebut merupakan kekuasaan Allah. </w:t>
+      </w:r>
+      <w:r>
+        <w:rPr>
+          <w:rStyle w:val="FootnoteReference"/>
+        </w:rPr>
+        <w:footnoteReference w:id="5"/>
+      </w:r>
+    </w:p>
+    <w:p>
+      <w:pPr>
+        <w:pStyle w:val="normal"/>
+        <w:numPr>
+          <w:ilvl w:val="1"/>
+          <w:numId w:val="8"/>
+        </w:numPr>
+        <w:spacing w:line="360"/>
+        <w:ind w:left="566" w:hanging="277" w:firstLine="277"/>
+        <w:jc w:val="both"/>
+      </w:pPr>
+      <w:r>
+        <w:rPr>
+          <w:color w:val="000000"/>
+          <w:sz w:val="24"/>
+          <w:szCs w:val="24"/>
+          <w:rFonts w:ascii="Times New Roman" w:cs="Times New Roman" w:eastAsia="Times New Roman" w:hAnsi="Times New Roman"/>
+        </w:rPr>
+        <w:t xml:space="preserve">meyakini bahwa Allah SWT yang memiliki, menciptakan serta memelihara segala sesuatu yang ada di alam semesta ini. Sebagimana firman Allah dalm Q.s Al-A'raf : 54 :</w:t>
+      </w:r>
+      <w:r>
+        <w:rPr>
+          <w:rStyle w:val="FootnoteReference"/>
+        </w:rPr>
+        <w:footnoteReference w:id="6"/>
+      </w:r>
+    </w:p>
+    <w:p>
+      <w:pPr>
+        <w:spacing w:line="360"/>
+        <w:ind w:left="566" w:firstLine="555"/>
+        <w:jc w:val="both"/>
+      </w:pPr>
+      <w:r>
+        <w:rPr>
+          <w:color w:val="000000"/>
+          <w:sz w:val="24"/>
+          <w:szCs w:val="24"/>
+          <w:rFonts w:ascii="Times New Roman" w:cs="Times New Roman" w:eastAsia="Times New Roman" w:hAnsi="Times New Roman"/>
+        </w:rPr>
+        <w:t xml:space="preserve">Artinya : Sesungguhnya Tuhanmu adalah Allah yang telah menciptakan langit dan bumi dalam enam masa,274) kemudian Dia bersemayam di atas ʻArasy.275) Dia menutupkan malam pada siang yang mengikutinya dengan cepat. (Dia ciptakan) matahari, bulan, dan bintang-bintang tunduk pada perintah-Nya. Ingatlah! Hanya milik-Nyalah segala penciptaan dan urusan. Maha berlimpah anugerah Allah, Tuhan semesta alam. (Al-A'raf : 54)</w:t>
+      </w:r>
+      <w:r>
+        <w:rPr>
+          <w:rStyle w:val="FootnoteReference"/>
+        </w:rPr>
+        <w:footnoteReference w:id="7"/>
+      </w:r>
+    </w:p>
+    <w:p>
+      <w:pPr>
+        <w:spacing w:line="360"/>
+        <w:ind w:left="566" w:firstLine="555"/>
+        <w:jc w:val="both"/>
+      </w:pPr>
+      <w:r>
+        <w:rPr>
+          <w:color w:val="000000"/>
+          <w:sz w:val="24"/>
+          <w:szCs w:val="24"/>
+          <w:rFonts w:ascii="Times New Roman" w:cs="Times New Roman" w:eastAsia="Times New Roman" w:hAnsi="Times New Roman"/>
+        </w:rPr>
+        <w:t xml:space="preserve">Tidak ada zat lain yang mampu menciptakan alam semesta, bahkan sebuah biji yang paling kecil pun adalah ciptaan Allah.</w:t>
+      </w:r>
+      <w:r>
+        <w:rPr>
+          <w:rStyle w:val="FootnoteReference"/>
+        </w:rPr>
+        <w:footnoteReference w:id="8"/>
+      </w:r>
+      <w:r>
+        <w:rPr>
+          <w:color w:val="000000"/>
+          <w:sz w:val="24"/>
+          <w:szCs w:val="24"/>
+          <w:rFonts w:ascii="Times New Roman" w:cs="Times New Roman" w:eastAsia="Times New Roman" w:hAnsi="Times New Roman"/>
+        </w:rPr>
+        <w:t xml:space="preserve"> Jika ada seseorang yang percaya bahwa ada yang mampu menciptakan selain Allah, maka sungguh ia masuk ke dalam dosa yang sangat besar. Misalnya  ketika pasangan suami istri yang telah lama menikah, namun belum memiliki anak lalu mereka mendatangi seorang dukun untuk mendapatkan anak. Maka, mereka sudah masuk ke dalam syirik rububiyah. Sebab, mereka menganggap bahwa dukun tersebut mampu menciptakan bayi sebagai momongan mereka. Padahal hanya Allah lah tempat memohon dan meminta.</w:t>
+      </w:r>
+      <w:r>
+        <w:rPr>
+          <w:rStyle w:val="FootnoteReference"/>
+        </w:rPr>
+        <w:footnoteReference w:id="9"/>
+      </w:r>
+    </w:p>
+    <w:p>
+      <w:pPr>
+        <w:pStyle w:val="normal"/>
+        <w:numPr>
+          <w:ilvl w:val="1"/>
+          <w:numId w:val="8"/>
+        </w:numPr>
+        <w:spacing w:line="360"/>
+        <w:ind w:left="566" w:hanging="277" w:firstLine="277"/>
+        <w:jc w:val="both"/>
+      </w:pPr>
+      <w:r>
+        <w:rPr>
+          <w:color w:val="000000"/>
+          <w:sz w:val="24"/>
+          <w:szCs w:val="24"/>
+          <w:rFonts w:ascii="Times New Roman" w:cs="Times New Roman" w:eastAsia="Times New Roman" w:hAnsi="Times New Roman"/>
+        </w:rPr>
+        <w:t xml:space="preserve">Percaya bahwa Allah Yang Memberi Rezeki Hanya Allah lah yang memberikan rezeki kepada setiap mahluk karena sesungguhnya semua makhluk tidak akan bisa mendapatkan rezekinya sendiri kecuali atas ridho Allah SWT. Sebagimana firman Allah dalam Q.s Fatir : 3</w:t>
+      </w:r>
+      <w:r>
+        <w:rPr>
+          <w:rStyle w:val="FootnoteReference"/>
+        </w:rPr>
+        <w:footnoteReference w:id="10"/>
+      </w:r>
+    </w:p>
+    <w:p>
+      <w:pPr>
+        <w:spacing w:line="360"/>
+        <w:ind w:left="566" w:firstLine="555"/>
+        <w:jc w:val="both"/>
+      </w:pPr>
+      <w:r>
+        <w:rPr>
+          <w:color w:val="000000"/>
+          <w:sz w:val="24"/>
+          <w:szCs w:val="24"/>
+          <w:rFonts w:ascii="Times New Roman" w:cs="Times New Roman" w:eastAsia="Times New Roman" w:hAnsi="Times New Roman"/>
+        </w:rPr>
+        <w:t xml:space="preserve">Artinya : Wahai manusia, ingatlah nikmat Allah kepadamu! Adakah pencipta selain Allah yang dapat memberikan rezeki kepadamu dari langit dan bumi? Tidak ada Tuhan selain Dia. Lalu, bagaimana kamu dapat dipalingkan (dari ketauhidan)? (Q.s Fatir : 3)</w:t>
+      </w:r>
+      <w:r>
+        <w:rPr>
+          <w:rStyle w:val="FootnoteReference"/>
+        </w:rPr>
+        <w:footnoteReference w:id="11"/>
+      </w:r>
+    </w:p>
+    <w:p>
+      <w:pPr>
+        <w:pStyle w:val="bold"/>
+        <w:numPr>
+          <w:ilvl w:val="0"/>
+          <w:numId w:val="7"/>
+        </w:numPr>
+        <w:spacing w:line="360"/>
+        <w:ind w:left="283" w:hanging="272" w:firstLine="0"/>
+        <w:jc w:val="both"/>
+      </w:pPr>
+      <w:r>
+        <w:rPr>
+          <w:color w:val="000000"/>
+          <w:sz w:val="24"/>
+          <w:szCs w:val="24"/>
+          <w:rFonts w:ascii="Times New Roman" w:cs="Times New Roman" w:eastAsia="Times New Roman" w:hAnsi="Times New Roman"/>
+        </w:rPr>
+        <w:t xml:space="preserve">Penyimpangan-penyimpangan Praktek Tauhid Rububiyyah</w:t>
       </w:r>
     </w:p>
     <w:p>
@@ -645,7 +635,7 @@
           <w:szCs w:val="24"/>
           <w:rFonts w:ascii="Times New Roman" w:cs="Times New Roman" w:eastAsia="Times New Roman" w:hAnsi="Times New Roman"/>
         </w:rPr>
-        <w:t xml:space="preserve">Alkhotob,  Imam Taufik.  Januari 2020. "Risalah Dakwah Para Rasul". </w:t>
+        <w:t xml:space="preserve">Ali Imran. 2021. "Nilai-nilai Pendidikan Tauhid Imam Ahmad Bin Hambal". </w:t>
       </w:r>
       <w:r>
         <w:rPr>
@@ -656,116 +646,16 @@
           <w:szCs w:val="24"/>
           <w:rFonts w:ascii="Times New Roman" w:cs="Times New Roman" w:eastAsia="Times New Roman" w:hAnsi="Times New Roman"/>
         </w:rPr>
-        <w:t xml:space="preserve">Jurnal Studi Agama Dan Pemikiran Islam, </w:t>
-      </w:r>
-      <w:r>
-        <w:rPr>
-          <w:color w:val="000000"/>
-          <w:sz w:val="24"/>
-          <w:szCs w:val="24"/>
-          <w:rFonts w:ascii="Times New Roman" w:cs="Times New Roman" w:eastAsia="Times New Roman" w:hAnsi="Times New Roman"/>
-        </w:rPr>
-        <w:t xml:space="preserve">Vol. 11, No. 2.</w:t>
-      </w:r>
-    </w:p>
-    <w:p>
-      <w:pPr>
-        <w:spacing w:line="360"/>
-        <w:jc w:val="both"/>
-      </w:pPr>
-      <w:r>
-        <w:rPr>
-          <w:color w:val="000000"/>
-          <w:sz w:val="24"/>
-          <w:szCs w:val="24"/>
-          <w:rFonts w:ascii="Times New Roman" w:cs="Times New Roman" w:eastAsia="Times New Roman" w:hAnsi="Times New Roman"/>
-        </w:rPr>
-        <w:t xml:space="preserve">Alkhotob, Imam Taufik. Januari 2020. "Risalah Dakwah Para Rasul". </w:t>
-      </w:r>
-      <w:r>
-        <w:rPr>
-          <w:i/>
-          <w:iCs/>
-          <w:color w:val="000000"/>
-          <w:sz w:val="24"/>
-          <w:szCs w:val="24"/>
-          <w:rFonts w:ascii="Times New Roman" w:cs="Times New Roman" w:eastAsia="Times New Roman" w:hAnsi="Times New Roman"/>
-        </w:rPr>
-        <w:t xml:space="preserve">Jurnal Studi Agama Dan  Pemikiran Islam, </w:t>
-      </w:r>
-      <w:r>
-        <w:rPr>
-          <w:color w:val="000000"/>
-          <w:sz w:val="24"/>
-          <w:szCs w:val="24"/>
-          <w:rFonts w:ascii="Times New Roman" w:cs="Times New Roman" w:eastAsia="Times New Roman" w:hAnsi="Times New Roman"/>
-        </w:rPr>
-        <w:t xml:space="preserve">Vol. 11, No. 2.</w:t>
-      </w:r>
-    </w:p>
-    <w:p>
-      <w:pPr>
-        <w:spacing w:line="360"/>
-        <w:jc w:val="both"/>
-      </w:pPr>
-      <w:r>
-        <w:rPr>
-          <w:color w:val="000000"/>
-          <w:sz w:val="24"/>
-          <w:szCs w:val="24"/>
-          <w:rFonts w:ascii="Times New Roman" w:cs="Times New Roman" w:eastAsia="Times New Roman" w:hAnsi="Times New Roman"/>
-        </w:rPr>
-        <w:t xml:space="preserve">Pratama, Surya. 2005. " Contoh CV" ( https://namasitus.com/contoh-cv/, diakses tanggal  12 Desember 2017 pukul  10.47).</w:t>
-      </w:r>
-    </w:p>
-    <w:p>
-      <w:pPr>
-        <w:spacing w:line="360"/>
-        <w:jc w:val="both"/>
-      </w:pPr>
-      <w:r>
-        <w:rPr>
-          <w:color w:val="000000"/>
-          <w:sz w:val="24"/>
-          <w:szCs w:val="24"/>
-          <w:rFonts w:ascii="Times New Roman" w:cs="Times New Roman" w:eastAsia="Times New Roman" w:hAnsi="Times New Roman"/>
-        </w:rPr>
-        <w:t xml:space="preserve">Rahman, Muryid. 2005. Tesis: "Perkembangan Struktur Ekonomi Menengah Kebawah Setelah Mempelajari Kecakapan Teknologi Informasi". Yogyakarta: UGN.</w:t>
-      </w:r>
-    </w:p>
-    <w:p>
-      <w:pPr>
-        <w:spacing w:line="360"/>
-        <w:jc w:val="both"/>
-      </w:pPr>
-      <w:r>
-        <w:rPr>
-          <w:color w:val="000000"/>
-          <w:sz w:val="24"/>
-          <w:szCs w:val="24"/>
-          <w:rFonts w:ascii="Times New Roman" w:cs="Times New Roman" w:eastAsia="Times New Roman" w:hAnsi="Times New Roman"/>
-        </w:rPr>
-        <w:t xml:space="preserve">shihab, M. Quraish. 2002. </w:t>
-      </w:r>
-      <w:r>
-        <w:rPr>
-          <w:i/>
-          <w:iCs/>
-          <w:color w:val="000000"/>
-          <w:sz w:val="24"/>
-          <w:szCs w:val="24"/>
-          <w:rFonts w:ascii="Times New Roman" w:cs="Times New Roman" w:eastAsia="Times New Roman" w:hAnsi="Times New Roman"/>
-        </w:rPr>
-        <w:t xml:space="preserve">Tafsir Al Misbah Pesan, Kesan, Dan Keserasian Al Quran. </w:t>
-      </w:r>
-      <w:r>
-        <w:rPr>
-          <w:color w:val="000000"/>
-          <w:sz w:val="24"/>
-          <w:szCs w:val="24"/>
-          <w:rFonts w:ascii="Times New Roman" w:cs="Times New Roman" w:eastAsia="Times New Roman" w:hAnsi="Times New Roman"/>
-        </w:rPr>
-        <w:t xml:space="preserve"> Jakarta: Lentera Hati.</w:t>
+        <w:t xml:space="preserve"> Jurnal Pendidikan Agama Islam Universitas Wahid Hasyim Semarang, </w:t>
+      </w:r>
+      <w:r>
+        <w:rPr>
+          <w:color w:val="000000"/>
+          <w:sz w:val="24"/>
+          <w:szCs w:val="24"/>
+          <w:rFonts w:ascii="Times New Roman" w:cs="Times New Roman" w:eastAsia="Times New Roman" w:hAnsi="Times New Roman"/>
+        </w:rPr>
+        <w:t xml:space="preserve">Vol. 9, No. 1.</w:t>
       </w:r>
     </w:p>
     <w:sectPr>
@@ -888,7 +778,27 @@
           <w:szCs w:val="20"/>
           <w:rFonts w:ascii="Times New Roman" w:cs="Times New Roman" w:eastAsia="Times New Roman" w:hAnsi="Times New Roman"/>
         </w:rPr>
-        <w:t xml:space="preserve">Pratama, Surya, " Contoh CV" ( https://namasitus.com/contoh-cv/, diakses tanggal  12 Desember 2017 pukul  10.47).</w:t>
+        <w:t xml:space="preserve">Ali Imran, "Nilai-nilai Pendidikan Tauhid Imam Ahmad Bin Hambal", </w:t>
+      </w:r>
+      <w:r>
+        <w:rPr>
+          <w:i/>
+          <w:iCs/>
+          <w:color w:val="000000"/>
+          <w:sz w:val="20"/>
+          <w:szCs w:val="20"/>
+          <w:rFonts w:ascii="Times New Roman" w:cs="Times New Roman" w:eastAsia="Times New Roman" w:hAnsi="Times New Roman"/>
+        </w:rPr>
+        <w:t xml:space="preserve"> Jurnal Pendidikan Agama Islam Universitas Wahid Hasyim Semarang, </w:t>
+      </w:r>
+      <w:r>
+        <w:rPr>
+          <w:color w:val="000000"/>
+          <w:sz w:val="20"/>
+          <w:szCs w:val="20"/>
+          <w:rFonts w:ascii="Times New Roman" w:cs="Times New Roman" w:eastAsia="Times New Roman" w:hAnsi="Times New Roman"/>
+        </w:rPr>
+        <w:t xml:space="preserve">Vol. 9, No. 1 (2021), Hal. 93.</w:t>
       </w:r>
     </w:p>
   </w:footnote>
@@ -911,27 +821,15 @@
           <w:szCs w:val="20"/>
           <w:rFonts w:ascii="Times New Roman" w:cs="Times New Roman" w:eastAsia="Times New Roman" w:hAnsi="Times New Roman"/>
         </w:rPr>
-        <w:t xml:space="preserve">Alkhotob, Imam Taufik, "Risalah Dakwah Para Rasul", </w:t>
-      </w:r>
-      <w:r>
-        <w:rPr>
-          <w:i/>
-          <w:iCs/>
-          <w:color w:val="000000"/>
-          <w:sz w:val="20"/>
-          <w:szCs w:val="20"/>
-          <w:rFonts w:ascii="Times New Roman" w:cs="Times New Roman" w:eastAsia="Times New Roman" w:hAnsi="Times New Roman"/>
-        </w:rPr>
-        <w:t xml:space="preserve">Jurnal Studi Agama Dan  Pemikiran Islam, </w:t>
-      </w:r>
-      <w:r>
-        <w:rPr>
-          <w:color w:val="000000"/>
-          <w:sz w:val="20"/>
-          <w:szCs w:val="20"/>
-          <w:rFonts w:ascii="Times New Roman" w:cs="Times New Roman" w:eastAsia="Times New Roman" w:hAnsi="Times New Roman"/>
-        </w:rPr>
-        <w:t xml:space="preserve">Vol. 11, No. 2 (Januari 2020), Hal. 40.</w:t>
+        <w:t xml:space="preserve">Ibid.,</w:t>
+      </w:r>
+      <w:r>
+        <w:rPr>
+          <w:color w:val="000000"/>
+          <w:sz w:val="20"/>
+          <w:szCs w:val="20"/>
+          <w:rFonts w:ascii="Times New Roman" w:cs="Times New Roman" w:eastAsia="Times New Roman" w:hAnsi="Times New Roman"/>
+        </w:rPr>
       </w:r>
     </w:p>
   </w:footnote>
@@ -954,7 +852,15 @@
           <w:szCs w:val="20"/>
           <w:rFonts w:ascii="Times New Roman" w:cs="Times New Roman" w:eastAsia="Times New Roman" w:hAnsi="Times New Roman"/>
         </w:rPr>
-        <w:t xml:space="preserve">Ibid</w:t>
+        <w:t xml:space="preserve">Ibid.,</w:t>
+      </w:r>
+      <w:r>
+        <w:rPr>
+          <w:color w:val="000000"/>
+          <w:sz w:val="20"/>
+          <w:szCs w:val="20"/>
+          <w:rFonts w:ascii="Times New Roman" w:cs="Times New Roman" w:eastAsia="Times New Roman" w:hAnsi="Times New Roman"/>
+        </w:rPr>
       </w:r>
     </w:p>
   </w:footnote>
@@ -977,7 +883,15 @@
           <w:szCs w:val="20"/>
           <w:rFonts w:ascii="Times New Roman" w:cs="Times New Roman" w:eastAsia="Times New Roman" w:hAnsi="Times New Roman"/>
         </w:rPr>
-        <w:t xml:space="preserve">Rahman, Muryid, Tesis: "Perkembangan Struktur Ekonomi Menengah Kebawah Setelah Mempelajari Kecakapan Teknologi Informasi" (Yogyakarta: UGN, 2005), Hal. 85.</w:t>
+        <w:t xml:space="preserve">Ibid.,</w:t>
+      </w:r>
+      <w:r>
+        <w:rPr>
+          <w:color w:val="000000"/>
+          <w:sz w:val="20"/>
+          <w:szCs w:val="20"/>
+          <w:rFonts w:ascii="Times New Roman" w:cs="Times New Roman" w:eastAsia="Times New Roman" w:hAnsi="Times New Roman"/>
+        </w:rPr>
       </w:r>
     </w:p>
   </w:footnote>
@@ -1000,7 +914,15 @@
           <w:szCs w:val="20"/>
           <w:rFonts w:ascii="Times New Roman" w:cs="Times New Roman" w:eastAsia="Times New Roman" w:hAnsi="Times New Roman"/>
         </w:rPr>
-        <w:t xml:space="preserve">Ibid</w:t>
+        <w:t xml:space="preserve">Ibid.,</w:t>
+      </w:r>
+      <w:r>
+        <w:rPr>
+          <w:color w:val="000000"/>
+          <w:sz w:val="20"/>
+          <w:szCs w:val="20"/>
+          <w:rFonts w:ascii="Times New Roman" w:cs="Times New Roman" w:eastAsia="Times New Roman" w:hAnsi="Times New Roman"/>
+        </w:rPr>
       </w:r>
     </w:p>
   </w:footnote>
@@ -1023,27 +945,15 @@
           <w:szCs w:val="20"/>
           <w:rFonts w:ascii="Times New Roman" w:cs="Times New Roman" w:eastAsia="Times New Roman" w:hAnsi="Times New Roman"/>
         </w:rPr>
-        <w:t xml:space="preserve">shihab, M. Quraish, </w:t>
-      </w:r>
-      <w:r>
-        <w:rPr>
-          <w:i/>
-          <w:iCs/>
-          <w:color w:val="000000"/>
-          <w:sz w:val="20"/>
-          <w:szCs w:val="20"/>
-          <w:rFonts w:ascii="Times New Roman" w:cs="Times New Roman" w:eastAsia="Times New Roman" w:hAnsi="Times New Roman"/>
-        </w:rPr>
-        <w:t xml:space="preserve">Tafsir Al Misbah Pesan, Kesan, Dan Keserasian Al Quran, </w:t>
-      </w:r>
-      <w:r>
-        <w:rPr>
-          <w:color w:val="000000"/>
-          <w:sz w:val="20"/>
-          <w:szCs w:val="20"/>
-          <w:rFonts w:ascii="Times New Roman" w:cs="Times New Roman" w:eastAsia="Times New Roman" w:hAnsi="Times New Roman"/>
-        </w:rPr>
-        <w:t xml:space="preserve">(Jakarta: Lentera Hati, 2002), Hal. 140-141.</w:t>
+        <w:t xml:space="preserve">Ibid.,</w:t>
+      </w:r>
+      <w:r>
+        <w:rPr>
+          <w:color w:val="000000"/>
+          <w:sz w:val="20"/>
+          <w:szCs w:val="20"/>
+          <w:rFonts w:ascii="Times New Roman" w:cs="Times New Roman" w:eastAsia="Times New Roman" w:hAnsi="Times New Roman"/>
+        </w:rPr>
       </w:r>
     </w:p>
   </w:footnote>
@@ -1066,7 +976,16 @@
           <w:szCs w:val="20"/>
           <w:rFonts w:ascii="Times New Roman" w:cs="Times New Roman" w:eastAsia="Times New Roman" w:hAnsi="Times New Roman"/>
         </w:rPr>
-        <w:t xml:space="preserve">Ibid</w:t>
+        <w:t xml:space="preserve">Ibid.,</w:t>
+      </w:r>
+      <w:r>
+        <w:rPr>
+          <w:color w:val="000000"/>
+          <w:sz w:val="20"/>
+          <w:szCs w:val="20"/>
+          <w:rFonts w:ascii="Times New Roman" w:cs="Times New Roman" w:eastAsia="Times New Roman" w:hAnsi="Times New Roman"/>
+        </w:rPr>
+        <w:t xml:space="preserve">94</w:t>
       </w:r>
     </w:p>
   </w:footnote>
@@ -1089,165 +1008,16 @@
           <w:szCs w:val="20"/>
           <w:rFonts w:ascii="Times New Roman" w:cs="Times New Roman" w:eastAsia="Times New Roman" w:hAnsi="Times New Roman"/>
         </w:rPr>
-        <w:t xml:space="preserve">Ibid</w:t>
-      </w:r>
-    </w:p>
-  </w:footnote>
-  <w:footnote w:id="9">
-    <w:p>
-      <w:pPr>
-        <w:spacing w:line="240"/>
-        <w:jc w:val="both"/>
-      </w:pPr>
-      <w:r>
-        <w:rPr>
-          <w:rStyle w:val="FootnoteReference"/>
-        </w:rPr>
-        <w:footnoteRef/>
-      </w:r>
-      <w:r>
-        <w:rPr>
-          <w:color w:val="000000"/>
-          <w:sz w:val="20"/>
-          <w:szCs w:val="20"/>
-          <w:rFonts w:ascii="Times New Roman" w:cs="Times New Roman" w:eastAsia="Times New Roman" w:hAnsi="Times New Roman"/>
-        </w:rPr>
-        <w:t xml:space="preserve">Ibid</w:t>
-      </w:r>
-    </w:p>
-  </w:footnote>
-  <w:footnote w:id="10">
-    <w:p>
-      <w:pPr>
-        <w:spacing w:line="240"/>
-        <w:jc w:val="both"/>
-      </w:pPr>
-      <w:r>
-        <w:rPr>
-          <w:rStyle w:val="FootnoteReference"/>
-        </w:rPr>
-        <w:footnoteRef/>
-      </w:r>
-      <w:r>
-        <w:rPr>
-          <w:color w:val="000000"/>
-          <w:sz w:val="20"/>
-          <w:szCs w:val="20"/>
-          <w:rFonts w:ascii="Times New Roman" w:cs="Times New Roman" w:eastAsia="Times New Roman" w:hAnsi="Times New Roman"/>
-        </w:rPr>
-        <w:t xml:space="preserve">Ibid</w:t>
-      </w:r>
-    </w:p>
-  </w:footnote>
-  <w:footnote w:id="11">
-    <w:p>
-      <w:pPr>
-        <w:spacing w:line="240"/>
-        <w:jc w:val="both"/>
-      </w:pPr>
-      <w:r>
-        <w:rPr>
-          <w:rStyle w:val="FootnoteReference"/>
-        </w:rPr>
-        <w:footnoteRef/>
-      </w:r>
-      <w:r>
-        <w:rPr>
-          <w:color w:val="000000"/>
-          <w:sz w:val="20"/>
-          <w:szCs w:val="20"/>
-          <w:rFonts w:ascii="Times New Roman" w:cs="Times New Roman" w:eastAsia="Times New Roman" w:hAnsi="Times New Roman"/>
-        </w:rPr>
-        <w:t xml:space="preserve">Alkhotob,  Imam Taufik, "Risalah Dakwah Para Rasul", </w:t>
-      </w:r>
-      <w:r>
-        <w:rPr>
-          <w:i/>
-          <w:iCs/>
-          <w:color w:val="000000"/>
-          <w:sz w:val="20"/>
-          <w:szCs w:val="20"/>
-          <w:rFonts w:ascii="Times New Roman" w:cs="Times New Roman" w:eastAsia="Times New Roman" w:hAnsi="Times New Roman"/>
-        </w:rPr>
-        <w:t xml:space="preserve">Jurnal Studi Agama Dan Pemikiran Islam, </w:t>
-      </w:r>
-      <w:r>
-        <w:rPr>
-          <w:color w:val="000000"/>
-          <w:sz w:val="20"/>
-          <w:szCs w:val="20"/>
-          <w:rFonts w:ascii="Times New Roman" w:cs="Times New Roman" w:eastAsia="Times New Roman" w:hAnsi="Times New Roman"/>
-        </w:rPr>
-        <w:t xml:space="preserve">Vol. 11, No. 2 ( Januari 2020), Hal. 12.</w:t>
-      </w:r>
-    </w:p>
-  </w:footnote>
-  <w:footnote w:id="12">
-    <w:p>
-      <w:pPr>
-        <w:spacing w:line="240"/>
-        <w:jc w:val="both"/>
-      </w:pPr>
-      <w:r>
-        <w:rPr>
-          <w:rStyle w:val="FootnoteReference"/>
-        </w:rPr>
-        <w:footnoteRef/>
-      </w:r>
-      <w:r>
-        <w:rPr>
-          <w:color w:val="000000"/>
-          <w:sz w:val="20"/>
-          <w:szCs w:val="20"/>
-          <w:rFonts w:ascii="Times New Roman" w:cs="Times New Roman" w:eastAsia="Times New Roman" w:hAnsi="Times New Roman"/>
-        </w:rPr>
-        <w:t xml:space="preserve">Ibid</w:t>
-      </w:r>
-    </w:p>
-  </w:footnote>
-  <w:footnote w:id="13">
-    <w:p>
-      <w:pPr>
-        <w:spacing w:line="240"/>
-        <w:jc w:val="both"/>
-      </w:pPr>
-      <w:r>
-        <w:rPr>
-          <w:rStyle w:val="FootnoteReference"/>
-        </w:rPr>
-        <w:footnoteRef/>
-      </w:r>
-      <w:r>
-        <w:rPr>
-          <w:color w:val="000000"/>
-          <w:sz w:val="20"/>
-          <w:szCs w:val="20"/>
-          <w:rFonts w:ascii="Times New Roman" w:cs="Times New Roman" w:eastAsia="Times New Roman" w:hAnsi="Times New Roman"/>
-        </w:rPr>
-        <w:t xml:space="preserve">Ibid</w:t>
-      </w:r>
-    </w:p>
-  </w:footnote>
-  <w:footnote w:id="14">
-    <w:p>
-      <w:pPr>
-        <w:spacing w:line="240"/>
-        <w:jc w:val="both"/>
-      </w:pPr>
-      <w:r>
-        <w:rPr>
-          <w:rStyle w:val="FootnoteReference"/>
-        </w:rPr>
-        <w:footnoteRef/>
-      </w:r>
-      <w:r>
-        <w:rPr>
-          <w:color w:val="000000"/>
-          <w:sz w:val="20"/>
-          <w:szCs w:val="20"/>
-          <w:rFonts w:ascii="Times New Roman" w:cs="Times New Roman" w:eastAsia="Times New Roman" w:hAnsi="Times New Roman"/>
-        </w:rPr>
-        <w:t xml:space="preserve">Ibid</w:t>
+        <w:t xml:space="preserve">Ibid.,</w:t>
+      </w:r>
+      <w:r>
+        <w:rPr>
+          <w:color w:val="000000"/>
+          <w:sz w:val="20"/>
+          <w:szCs w:val="20"/>
+          <w:rFonts w:ascii="Times New Roman" w:cs="Times New Roman" w:eastAsia="Times New Roman" w:hAnsi="Times New Roman"/>
+        </w:rPr>
+        <w:t xml:space="preserve">94</w:t>
       </w:r>
     </w:p>
   </w:footnote>
@@ -1403,24 +1173,6 @@
       <w:startOverride w:val="1"/>
     </w:lvlOverride>
   </w:num>
-  <w:num w:numId="9">
-    <w:abstractNumId w:val="4"/>
-    <w:lvlOverride w:ilvl="0">
-      <w:startOverride w:val="1"/>
-    </w:lvlOverride>
-  </w:num>
-  <w:num w:numId="10">
-    <w:abstractNumId w:val="5"/>
-    <w:lvlOverride w:ilvl="0">
-      <w:startOverride w:val="1"/>
-    </w:lvlOverride>
-  </w:num>
-  <w:num w:numId="11">
-    <w:abstractNumId w:val="6"/>
-    <w:lvlOverride w:ilvl="0">
-      <w:startOverride w:val="1"/>
-    </w:lvlOverride>
-  </w:num>
 </w:numbering>
 </file>
 

</xml_diff>